<commit_message>
Adicionado os casos de uso agendar avaliação física (completo) e Realizar Avaliação Física (em andamento...)
</commit_message>
<xml_diff>
--- a/APS/APS_Fitness Academia-Especificação de Caso de Uso.docx
+++ b/APS/APS_Fitness Academia-Especificação de Caso de Uso.docx
@@ -130,7 +130,7 @@
       <w:bookmarkStart w:id="2" w:name="_Toc146549644"/>
       <w:bookmarkStart w:id="3" w:name="_Toc146549663"/>
       <w:bookmarkStart w:id="4" w:name="_Toc178404348"/>
-      <w:bookmarkStart w:id="5" w:name="_Toc353996580"/>
+      <w:bookmarkStart w:id="5" w:name="_Toc354405724"/>
       <w:r>
         <w:rPr>
           <w:rFonts w:ascii="Arial" w:hAnsi="Arial" w:cs="Arial"/>
@@ -607,7 +607,7 @@
         </w:rPr>
         <w:fldChar w:fldCharType="separate"/>
       </w:r>
-      <w:hyperlink w:anchor="_Toc353996580" w:history="1">
+      <w:hyperlink w:anchor="_Toc354405724" w:history="1">
         <w:r>
           <w:rPr>
             <w:noProof/>
@@ -627,7 +627,7 @@
             <w:noProof/>
             <w:webHidden/>
           </w:rPr>
-          <w:instrText xml:space="preserve"> PAGEREF _Toc353996580 \h </w:instrText>
+          <w:instrText xml:space="preserve"> PAGEREF _Toc354405724 \h </w:instrText>
         </w:r>
         <w:r>
           <w:rPr>
@@ -675,7 +675,7 @@
           <w:szCs w:val="22"/>
         </w:rPr>
       </w:pPr>
-      <w:hyperlink w:anchor="_Toc353996581" w:history="1">
+      <w:hyperlink w:anchor="_Toc354405725" w:history="1">
         <w:r>
           <w:rPr>
             <w:rStyle w:val="Hyperlink"/>
@@ -721,7 +721,7 @@
             <w:noProof/>
             <w:webHidden/>
           </w:rPr>
-          <w:instrText xml:space="preserve"> PAGEREF _Toc353996581 \h </w:instrText>
+          <w:instrText xml:space="preserve"> PAGEREF _Toc354405725 \h </w:instrText>
         </w:r>
         <w:r>
           <w:rPr>
@@ -766,7 +766,7 @@
           <w:szCs w:val="22"/>
         </w:rPr>
       </w:pPr>
-      <w:hyperlink w:anchor="_Toc353996582" w:history="1">
+      <w:hyperlink w:anchor="_Toc354405726" w:history="1">
         <w:r>
           <w:rPr>
             <w:rStyle w:val="Hyperlink"/>
@@ -793,7 +793,7 @@
             <w:noProof/>
             <w:webHidden/>
           </w:rPr>
-          <w:instrText xml:space="preserve"> PAGEREF _Toc353996582 \h </w:instrText>
+          <w:instrText xml:space="preserve"> PAGEREF _Toc354405726 \h </w:instrText>
         </w:r>
         <w:r>
           <w:rPr>
@@ -826,6 +826,154 @@
     </w:p>
     <w:p>
       <w:pPr>
+        <w:pStyle w:val="Sumrio3"/>
+        <w:tabs>
+          <w:tab w:val="right" w:leader="dot" w:pos="9060"/>
+        </w:tabs>
+        <w:rPr>
+          <w:rFonts w:asciiTheme="minorHAnsi" w:eastAsiaTheme="minorEastAsia" w:hAnsiTheme="minorHAnsi" w:cstheme="minorBidi"/>
+          <w:i w:val="0"/>
+          <w:iCs w:val="0"/>
+          <w:noProof/>
+          <w:sz w:val="22"/>
+          <w:szCs w:val="22"/>
+        </w:rPr>
+      </w:pPr>
+      <w:hyperlink w:anchor="_Toc354405727" w:history="1">
+        <w:r>
+          <w:rPr>
+            <w:rStyle w:val="Hyperlink"/>
+            <w:rFonts w:ascii="Arial" w:hAnsi="Arial" w:cs="Arial"/>
+            <w:noProof/>
+          </w:rPr>
+          <w:t>Fluxo Básico</w:t>
+        </w:r>
+        <w:r>
+          <w:rPr>
+            <w:noProof/>
+            <w:webHidden/>
+          </w:rPr>
+          <w:tab/>
+        </w:r>
+        <w:r>
+          <w:rPr>
+            <w:noProof/>
+            <w:webHidden/>
+          </w:rPr>
+          <w:fldChar w:fldCharType="begin"/>
+        </w:r>
+        <w:r>
+          <w:rPr>
+            <w:noProof/>
+            <w:webHidden/>
+          </w:rPr>
+          <w:instrText xml:space="preserve"> PAGEREF _Toc354405727 \h </w:instrText>
+        </w:r>
+        <w:r>
+          <w:rPr>
+            <w:noProof/>
+            <w:webHidden/>
+          </w:rPr>
+        </w:r>
+        <w:r>
+          <w:rPr>
+            <w:noProof/>
+            <w:webHidden/>
+          </w:rPr>
+          <w:fldChar w:fldCharType="separate"/>
+        </w:r>
+        <w:r>
+          <w:rPr>
+            <w:noProof/>
+            <w:webHidden/>
+          </w:rPr>
+          <w:t>4</w:t>
+        </w:r>
+        <w:r>
+          <w:rPr>
+            <w:noProof/>
+            <w:webHidden/>
+          </w:rPr>
+          <w:fldChar w:fldCharType="end"/>
+        </w:r>
+      </w:hyperlink>
+    </w:p>
+    <w:p>
+      <w:pPr>
+        <w:pStyle w:val="Sumrio3"/>
+        <w:tabs>
+          <w:tab w:val="right" w:leader="dot" w:pos="9060"/>
+        </w:tabs>
+        <w:rPr>
+          <w:rFonts w:asciiTheme="minorHAnsi" w:eastAsiaTheme="minorEastAsia" w:hAnsiTheme="minorHAnsi" w:cstheme="minorBidi"/>
+          <w:i w:val="0"/>
+          <w:iCs w:val="0"/>
+          <w:noProof/>
+          <w:sz w:val="22"/>
+          <w:szCs w:val="22"/>
+        </w:rPr>
+      </w:pPr>
+      <w:hyperlink w:anchor="_Toc354405728" w:history="1">
+        <w:r>
+          <w:rPr>
+            <w:rStyle w:val="Hyperlink"/>
+            <w:rFonts w:ascii="Arial" w:hAnsi="Arial" w:cs="Arial"/>
+            <w:noProof/>
+          </w:rPr>
+          <w:t>Fluxos Alternativos e de Exceções</w:t>
+        </w:r>
+        <w:r>
+          <w:rPr>
+            <w:noProof/>
+            <w:webHidden/>
+          </w:rPr>
+          <w:tab/>
+        </w:r>
+        <w:r>
+          <w:rPr>
+            <w:noProof/>
+            <w:webHidden/>
+          </w:rPr>
+          <w:fldChar w:fldCharType="begin"/>
+        </w:r>
+        <w:r>
+          <w:rPr>
+            <w:noProof/>
+            <w:webHidden/>
+          </w:rPr>
+          <w:instrText xml:space="preserve"> PAGEREF _Toc354405728 \h </w:instrText>
+        </w:r>
+        <w:r>
+          <w:rPr>
+            <w:noProof/>
+            <w:webHidden/>
+          </w:rPr>
+        </w:r>
+        <w:r>
+          <w:rPr>
+            <w:noProof/>
+            <w:webHidden/>
+          </w:rPr>
+          <w:fldChar w:fldCharType="separate"/>
+        </w:r>
+        <w:r>
+          <w:rPr>
+            <w:noProof/>
+            <w:webHidden/>
+          </w:rPr>
+          <w:t>5</w:t>
+        </w:r>
+        <w:r>
+          <w:rPr>
+            <w:noProof/>
+            <w:webHidden/>
+          </w:rPr>
+          <w:fldChar w:fldCharType="end"/>
+        </w:r>
+      </w:hyperlink>
+    </w:p>
+    <w:p>
+      <w:pPr>
         <w:rPr>
           <w:rFonts w:ascii="Arial" w:hAnsi="Arial" w:cs="Arial"/>
           <w:smallCaps/>
@@ -868,7 +1016,7 @@
       <w:pPr>
         <w:pStyle w:val="Ttulo1"/>
       </w:pPr>
-      <w:bookmarkStart w:id="17" w:name="_Toc353996581"/>
+      <w:bookmarkStart w:id="17" w:name="_Toc354405725"/>
       <w:r>
         <w:lastRenderedPageBreak/>
         <w:t>Casos de Uso</w:t>
@@ -893,7 +1041,7 @@
           <w:u w:val="single"/>
         </w:rPr>
       </w:pPr>
-      <w:bookmarkStart w:id="18" w:name="_Toc353996582"/>
+      <w:bookmarkStart w:id="18" w:name="_Toc354405726"/>
       <w:r>
         <w:rPr>
           <w:sz w:val="28"/>
@@ -1006,77 +1154,74 @@
           <w:rFonts w:ascii="Arial" w:hAnsi="Arial" w:cs="Arial"/>
           <w:b/>
         </w:rPr>
-        <w:t>P</w:t>
-      </w:r>
-      <w:bookmarkStart w:id="19" w:name="_GoBack"/>
+        <w:t>Pré-condições</w:t>
+      </w:r>
+      <w:r>
+        <w:rPr>
+          <w:rFonts w:ascii="Arial" w:hAnsi="Arial" w:cs="Arial"/>
+        </w:rPr>
+        <w:t xml:space="preserve">: </w:t>
+      </w:r>
+      <w:r>
+        <w:rPr>
+          <w:rFonts w:ascii="Arial" w:hAnsi="Arial" w:cs="Arial"/>
+          <w:iCs/>
+        </w:rPr>
+        <w:t>A secretária precisa ter acesso ao sistema</w:t>
+      </w:r>
+      <w:r>
+        <w:rPr>
+          <w:rFonts w:ascii="Arial" w:hAnsi="Arial" w:cs="Arial"/>
+          <w:iCs/>
+        </w:rPr>
+        <w:t>.</w:t>
+      </w:r>
+    </w:p>
+    <w:p>
+      <w:pPr>
+        <w:rPr>
+          <w:rFonts w:ascii="Arial" w:hAnsi="Arial" w:cs="Arial"/>
+          <w:iCs/>
+        </w:rPr>
+      </w:pPr>
+      <w:r>
+        <w:rPr>
+          <w:rFonts w:ascii="Arial" w:hAnsi="Arial" w:cs="Arial"/>
+          <w:b/>
+        </w:rPr>
+        <w:t>Pós-condições</w:t>
+      </w:r>
+      <w:r>
+        <w:rPr>
+          <w:rFonts w:ascii="Arial" w:hAnsi="Arial" w:cs="Arial"/>
+          <w:iCs/>
+        </w:rPr>
+        <w:t>: Não se aplica.</w:t>
+      </w:r>
+    </w:p>
+    <w:p>
+      <w:pPr>
+        <w:pStyle w:val="Ttulo3"/>
+        <w:numPr>
+          <w:ilvl w:val="0"/>
+          <w:numId w:val="0"/>
+        </w:numPr>
+        <w:shd w:val="clear" w:color="auto" w:fill="A8D08D" w:themeFill="accent6" w:themeFillTint="99"/>
+        <w:rPr>
+          <w:rFonts w:ascii="Arial" w:hAnsi="Arial" w:cs="Arial"/>
+          <w:b w:val="0"/>
+          <w:sz w:val="24"/>
+        </w:rPr>
+      </w:pPr>
+      <w:bookmarkStart w:id="19" w:name="_Toc354405727"/>
+      <w:r>
+        <w:rPr>
+          <w:rFonts w:ascii="Arial" w:hAnsi="Arial" w:cs="Arial"/>
+          <w:sz w:val="24"/>
+        </w:rPr>
+        <w:t>Fluxo Básico</w:t>
+      </w:r>
       <w:bookmarkEnd w:id="19"/>
-      <w:r>
-        <w:rPr>
-          <w:rFonts w:ascii="Arial" w:hAnsi="Arial" w:cs="Arial"/>
-          <w:b/>
-        </w:rPr>
-        <w:t>ré-condições</w:t>
-      </w:r>
-      <w:r>
-        <w:rPr>
-          <w:rFonts w:ascii="Arial" w:hAnsi="Arial" w:cs="Arial"/>
-        </w:rPr>
-        <w:t xml:space="preserve">: </w:t>
-      </w:r>
-      <w:r>
-        <w:rPr>
-          <w:rFonts w:ascii="Arial" w:hAnsi="Arial" w:cs="Arial"/>
-          <w:iCs/>
-        </w:rPr>
-        <w:t>A secretária precisa ter acesso ao sistema</w:t>
-      </w:r>
-      <w:r>
-        <w:rPr>
-          <w:rFonts w:ascii="Arial" w:hAnsi="Arial" w:cs="Arial"/>
-          <w:iCs/>
-        </w:rPr>
-        <w:t>.</w:t>
-      </w:r>
-    </w:p>
-    <w:p>
-      <w:pPr>
-        <w:rPr>
-          <w:rFonts w:ascii="Arial" w:hAnsi="Arial" w:cs="Arial"/>
-          <w:iCs/>
-        </w:rPr>
-      </w:pPr>
-      <w:r>
-        <w:rPr>
-          <w:rFonts w:ascii="Arial" w:hAnsi="Arial" w:cs="Arial"/>
-          <w:b/>
-        </w:rPr>
-        <w:t>Pós-condições</w:t>
-      </w:r>
-      <w:r>
-        <w:rPr>
-          <w:rFonts w:ascii="Arial" w:hAnsi="Arial" w:cs="Arial"/>
-          <w:iCs/>
-        </w:rPr>
-        <w:t>: Não se aplica.</w:t>
-      </w:r>
-    </w:p>
-    <w:p>
-      <w:pPr>
-        <w:shd w:val="clear" w:color="auto" w:fill="A8D08D" w:themeFill="accent6" w:themeFillTint="99"/>
-        <w:rPr>
-          <w:rFonts w:ascii="Arial" w:hAnsi="Arial" w:cs="Arial"/>
-          <w:b/>
-          <w:sz w:val="24"/>
-        </w:rPr>
-      </w:pPr>
-      <w:r>
-        <w:rPr>
-          <w:rFonts w:ascii="Arial" w:hAnsi="Arial" w:cs="Arial"/>
-          <w:b/>
-          <w:sz w:val="24"/>
-        </w:rPr>
-        <w:t>Fluxo Básico</w:t>
-      </w:r>
     </w:p>
     <w:p>
       <w:pPr>
@@ -1410,6 +1555,11 @@
     </w:p>
     <w:p>
       <w:pPr>
+        <w:pStyle w:val="Ttulo4"/>
+        <w:numPr>
+          <w:ilvl w:val="0"/>
+          <w:numId w:val="0"/>
+        </w:numPr>
         <w:shd w:val="clear" w:color="auto" w:fill="9CC2E5" w:themeFill="accent1" w:themeFillTint="99"/>
         <w:rPr>
           <w:rFonts w:ascii="Arial" w:hAnsi="Arial" w:cs="Arial"/>
@@ -1712,7 +1862,7 @@
     <w:p>
       <w:pPr>
         <w:numPr>
-          <w:ilvl w:val="0"/>
+          <w:ilvl w:val="1"/>
           <w:numId w:val="17"/>
         </w:numPr>
         <w:rPr>
@@ -1723,31 +1873,7 @@
         <w:rPr>
           <w:rFonts w:ascii="Arial" w:hAnsi="Arial" w:cs="Arial"/>
         </w:rPr>
-        <w:t xml:space="preserve">Após digitar as informações, o usuário confirma a inclusão do </w:t>
-      </w:r>
-      <w:r>
-        <w:rPr>
-          <w:rFonts w:ascii="Arial" w:hAnsi="Arial" w:cs="Arial"/>
-        </w:rPr>
-        <w:t>cliente</w:t>
-      </w:r>
-      <w:r>
-        <w:rPr>
-          <w:rFonts w:ascii="Arial" w:hAnsi="Arial" w:cs="Arial"/>
-        </w:rPr>
-        <w:t>. ([F</w:t>
-      </w:r>
-      <w:r>
-        <w:rPr>
-          <w:rFonts w:ascii="Arial" w:hAnsi="Arial" w:cs="Arial"/>
-        </w:rPr>
-        <w:t>AE</w:t>
-      </w:r>
-      <w:r>
-        <w:rPr>
-          <w:rFonts w:ascii="Arial" w:hAnsi="Arial" w:cs="Arial"/>
-        </w:rPr>
-        <w:t>002] Campos Obrigatórios não preenchidos).</w:t>
+        <w:t>Validade do exame médico</w:t>
       </w:r>
     </w:p>
     <w:p>
@@ -1764,6 +1890,48 @@
         <w:rPr>
           <w:rFonts w:ascii="Arial" w:hAnsi="Arial" w:cs="Arial"/>
         </w:rPr>
+        <w:t xml:space="preserve">Após digitar as informações, o usuário confirma a inclusão do </w:t>
+      </w:r>
+      <w:r>
+        <w:rPr>
+          <w:rFonts w:ascii="Arial" w:hAnsi="Arial" w:cs="Arial"/>
+        </w:rPr>
+        <w:t>cliente</w:t>
+      </w:r>
+      <w:r>
+        <w:rPr>
+          <w:rFonts w:ascii="Arial" w:hAnsi="Arial" w:cs="Arial"/>
+        </w:rPr>
+        <w:t>. ([F</w:t>
+      </w:r>
+      <w:r>
+        <w:rPr>
+          <w:rFonts w:ascii="Arial" w:hAnsi="Arial" w:cs="Arial"/>
+        </w:rPr>
+        <w:t>AE</w:t>
+      </w:r>
+      <w:r>
+        <w:rPr>
+          <w:rFonts w:ascii="Arial" w:hAnsi="Arial" w:cs="Arial"/>
+        </w:rPr>
+        <w:t>002] Campos Obrigatórios não preenchidos).</w:t>
+      </w:r>
+    </w:p>
+    <w:p>
+      <w:pPr>
+        <w:numPr>
+          <w:ilvl w:val="0"/>
+          <w:numId w:val="17"/>
+        </w:numPr>
+        <w:rPr>
+          <w:rFonts w:ascii="Arial" w:hAnsi="Arial" w:cs="Arial"/>
+        </w:rPr>
+      </w:pPr>
+      <w:r>
+        <w:rPr>
+          <w:rFonts w:ascii="Arial" w:hAnsi="Arial" w:cs="Arial"/>
+        </w:rPr>
+        <w:lastRenderedPageBreak/>
         <w:t xml:space="preserve">O sistema exibe uma mensagem “A operação foi realizada com sucesso” </w:t>
       </w:r>
       <w:r>
@@ -1788,7 +1956,13 @@
     </w:p>
     <w:p>
       <w:pPr>
+        <w:pStyle w:val="Ttulo4"/>
+        <w:numPr>
+          <w:ilvl w:val="0"/>
+          <w:numId w:val="0"/>
+        </w:numPr>
         <w:shd w:val="clear" w:color="auto" w:fill="9CC2E5" w:themeFill="accent1" w:themeFillTint="99"/>
+        <w:ind w:left="1008" w:hanging="1008"/>
         <w:rPr>
           <w:rFonts w:ascii="Arial" w:hAnsi="Arial" w:cs="Arial"/>
           <w:b/>
@@ -1851,7 +2025,6 @@
         <w:rPr>
           <w:rFonts w:ascii="Arial" w:hAnsi="Arial" w:cs="Arial"/>
         </w:rPr>
-        <w:lastRenderedPageBreak/>
         <w:t xml:space="preserve">Após selecionar um item para alteração, o sistema apresenta para alteração do </w:t>
       </w:r>
       <w:r>
@@ -2009,19 +2182,41 @@
     </w:p>
     <w:p>
       <w:pPr>
+        <w:pStyle w:val="Ttulo4"/>
+        <w:numPr>
+          <w:ilvl w:val="0"/>
+          <w:numId w:val="0"/>
+        </w:numPr>
         <w:shd w:val="clear" w:color="auto" w:fill="9CC2E5" w:themeFill="accent1" w:themeFillTint="99"/>
         <w:rPr>
+          <w:rFonts w:ascii="Arial" w:hAnsi="Arial" w:cs="Arial"/>
           <w:b/>
         </w:rPr>
       </w:pPr>
       <w:r>
         <w:rPr>
+          <w:rFonts w:ascii="Arial" w:hAnsi="Arial" w:cs="Arial"/>
           <w:b/>
         </w:rPr>
-        <w:t xml:space="preserve">[SB003] Excluir </w:t>
-      </w:r>
-      <w:r>
-        <w:rPr>
+        <w:t xml:space="preserve">SUB003 </w:t>
+      </w:r>
+      <w:r>
+        <w:rPr>
+          <w:rFonts w:ascii="Arial" w:hAnsi="Arial" w:cs="Arial"/>
+          <w:b/>
+        </w:rPr>
+        <w:t>–</w:t>
+      </w:r>
+      <w:r>
+        <w:rPr>
+          <w:rFonts w:ascii="Arial" w:hAnsi="Arial" w:cs="Arial"/>
+          <w:b/>
+        </w:rPr>
+        <w:t xml:space="preserve"> Excluir </w:t>
+      </w:r>
+      <w:r>
+        <w:rPr>
+          <w:rFonts w:ascii="Arial" w:hAnsi="Arial" w:cs="Arial"/>
           <w:b/>
         </w:rPr>
         <w:t>Cliente</w:t>
@@ -2140,24 +2335,35 @@
     </w:p>
     <w:p>
       <w:pPr>
+        <w:pStyle w:val="Ttulo3"/>
+        <w:numPr>
+          <w:ilvl w:val="0"/>
+          <w:numId w:val="0"/>
+        </w:numPr>
         <w:shd w:val="clear" w:color="auto" w:fill="AEAAAA" w:themeFill="background2" w:themeFillShade="BF"/>
         <w:rPr>
           <w:rFonts w:ascii="Arial" w:hAnsi="Arial" w:cs="Arial"/>
-          <w:b/>
+          <w:b w:val="0"/>
           <w:sz w:val="24"/>
         </w:rPr>
       </w:pPr>
-      <w:r>
-        <w:rPr>
-          <w:rFonts w:ascii="Arial" w:hAnsi="Arial" w:cs="Arial"/>
-          <w:b/>
+      <w:bookmarkStart w:id="20" w:name="_Toc354405728"/>
+      <w:r>
+        <w:rPr>
+          <w:rFonts w:ascii="Arial" w:hAnsi="Arial" w:cs="Arial"/>
           <w:sz w:val="24"/>
         </w:rPr>
         <w:t>Fluxos Alternativos e de Exceções</w:t>
       </w:r>
-    </w:p>
-    <w:p>
-      <w:pPr>
+      <w:bookmarkEnd w:id="20"/>
+    </w:p>
+    <w:p>
+      <w:pPr>
+        <w:pStyle w:val="Ttulo4"/>
+        <w:numPr>
+          <w:ilvl w:val="0"/>
+          <w:numId w:val="0"/>
+        </w:numPr>
         <w:rPr>
           <w:rFonts w:ascii="Arial" w:hAnsi="Arial" w:cs="Arial"/>
           <w:b/>
@@ -2245,6 +2451,11 @@
     </w:p>
     <w:p>
       <w:pPr>
+        <w:pStyle w:val="Ttulo4"/>
+        <w:numPr>
+          <w:ilvl w:val="0"/>
+          <w:numId w:val="0"/>
+        </w:numPr>
         <w:rPr>
           <w:rFonts w:ascii="Arial" w:hAnsi="Arial" w:cs="Arial"/>
           <w:b/>
@@ -2323,6 +2534,11 @@
     </w:p>
     <w:p>
       <w:pPr>
+        <w:pStyle w:val="Ttulo4"/>
+        <w:numPr>
+          <w:ilvl w:val="0"/>
+          <w:numId w:val="0"/>
+        </w:numPr>
         <w:rPr>
           <w:rFonts w:ascii="Arial" w:hAnsi="Arial" w:cs="Arial"/>
           <w:b/>
@@ -2407,6 +2623,1439 @@
         </w:rPr>
       </w:pPr>
     </w:p>
+    <w:p>
+      <w:pPr>
+        <w:pStyle w:val="Ttulo2"/>
+        <w:numPr>
+          <w:ilvl w:val="0"/>
+          <w:numId w:val="0"/>
+        </w:numPr>
+        <w:shd w:val="clear" w:color="auto" w:fill="000000" w:themeFill="text1"/>
+        <w:jc w:val="center"/>
+        <w:rPr>
+          <w:sz w:val="28"/>
+          <w:szCs w:val="28"/>
+        </w:rPr>
+      </w:pPr>
+      <w:r>
+        <w:rPr>
+          <w:sz w:val="28"/>
+          <w:szCs w:val="28"/>
+        </w:rPr>
+        <w:t>Caso de Uso 002</w:t>
+      </w:r>
+      <w:r>
+        <w:rPr>
+          <w:sz w:val="28"/>
+          <w:szCs w:val="28"/>
+        </w:rPr>
+        <w:t xml:space="preserve"> </w:t>
+      </w:r>
+      <w:r>
+        <w:rPr>
+          <w:sz w:val="28"/>
+          <w:szCs w:val="28"/>
+        </w:rPr>
+        <w:t>–</w:t>
+      </w:r>
+      <w:r>
+        <w:rPr>
+          <w:sz w:val="28"/>
+          <w:szCs w:val="28"/>
+        </w:rPr>
+        <w:t xml:space="preserve"> </w:t>
+      </w:r>
+      <w:r>
+        <w:rPr>
+          <w:sz w:val="28"/>
+          <w:szCs w:val="28"/>
+        </w:rPr>
+        <w:t>Agendar Avaliação Física</w:t>
+      </w:r>
+    </w:p>
+    <w:p>
+      <w:pPr>
+        <w:rPr>
+          <w:rFonts w:ascii="Arial" w:hAnsi="Arial" w:cs="Arial"/>
+          <w:b/>
+        </w:rPr>
+      </w:pPr>
+      <w:r>
+        <w:rPr>
+          <w:rFonts w:ascii="Arial" w:hAnsi="Arial" w:cs="Arial"/>
+          <w:b/>
+        </w:rPr>
+        <w:t xml:space="preserve">Ator: </w:t>
+      </w:r>
+      <w:r>
+        <w:rPr>
+          <w:rFonts w:ascii="Arial" w:hAnsi="Arial" w:cs="Arial"/>
+          <w:iCs/>
+        </w:rPr>
+        <w:t>Secretária/Atendente</w:t>
+      </w:r>
+      <w:r>
+        <w:rPr>
+          <w:rFonts w:ascii="Arial" w:hAnsi="Arial" w:cs="Arial"/>
+          <w:iCs/>
+        </w:rPr>
+        <w:t xml:space="preserve"> ou cliente/aluno</w:t>
+      </w:r>
+      <w:r>
+        <w:rPr>
+          <w:rFonts w:ascii="Arial" w:hAnsi="Arial" w:cs="Arial"/>
+          <w:iCs/>
+        </w:rPr>
+        <w:t>.</w:t>
+      </w:r>
+    </w:p>
+    <w:p>
+      <w:pPr>
+        <w:rPr>
+          <w:rFonts w:ascii="Arial" w:hAnsi="Arial" w:cs="Arial"/>
+          <w:iCs/>
+        </w:rPr>
+      </w:pPr>
+      <w:r>
+        <w:rPr>
+          <w:rFonts w:ascii="Arial" w:hAnsi="Arial" w:cs="Arial"/>
+          <w:b/>
+        </w:rPr>
+        <w:t>Pré-condições</w:t>
+      </w:r>
+      <w:r>
+        <w:rPr>
+          <w:rFonts w:ascii="Arial" w:hAnsi="Arial" w:cs="Arial"/>
+        </w:rPr>
+        <w:t xml:space="preserve">: </w:t>
+      </w:r>
+      <w:r>
+        <w:rPr>
+          <w:rFonts w:ascii="Arial" w:hAnsi="Arial" w:cs="Arial"/>
+          <w:iCs/>
+        </w:rPr>
+        <w:t>O usuário</w:t>
+      </w:r>
+      <w:r>
+        <w:rPr>
+          <w:rFonts w:ascii="Arial" w:hAnsi="Arial" w:cs="Arial"/>
+          <w:iCs/>
+        </w:rPr>
+        <w:t xml:space="preserve"> precisa ter acesso ao sistema</w:t>
+      </w:r>
+      <w:r>
+        <w:rPr>
+          <w:rFonts w:ascii="Arial" w:hAnsi="Arial" w:cs="Arial"/>
+          <w:iCs/>
+        </w:rPr>
+        <w:t>.</w:t>
+      </w:r>
+    </w:p>
+    <w:p>
+      <w:pPr>
+        <w:rPr>
+          <w:rFonts w:ascii="Arial" w:hAnsi="Arial" w:cs="Arial"/>
+          <w:iCs/>
+        </w:rPr>
+      </w:pPr>
+      <w:r>
+        <w:rPr>
+          <w:rFonts w:ascii="Arial" w:hAnsi="Arial" w:cs="Arial"/>
+          <w:b/>
+        </w:rPr>
+        <w:t>Pós-condições</w:t>
+      </w:r>
+      <w:r>
+        <w:rPr>
+          <w:rFonts w:ascii="Arial" w:hAnsi="Arial" w:cs="Arial"/>
+          <w:iCs/>
+        </w:rPr>
+        <w:t>: Não se aplica.</w:t>
+      </w:r>
+    </w:p>
+    <w:p>
+      <w:pPr>
+        <w:pStyle w:val="Ttulo3"/>
+        <w:numPr>
+          <w:ilvl w:val="0"/>
+          <w:numId w:val="0"/>
+        </w:numPr>
+        <w:shd w:val="clear" w:color="auto" w:fill="A8D08D" w:themeFill="accent6" w:themeFillTint="99"/>
+        <w:rPr>
+          <w:rFonts w:ascii="Arial" w:hAnsi="Arial" w:cs="Arial"/>
+          <w:b w:val="0"/>
+          <w:sz w:val="24"/>
+        </w:rPr>
+      </w:pPr>
+      <w:r>
+        <w:rPr>
+          <w:rFonts w:ascii="Arial" w:hAnsi="Arial" w:cs="Arial"/>
+          <w:sz w:val="24"/>
+        </w:rPr>
+        <w:t>Fluxo Básico</w:t>
+      </w:r>
+    </w:p>
+    <w:p>
+      <w:pPr>
+        <w:pStyle w:val="PSCReferencia"/>
+        <w:numPr>
+          <w:ilvl w:val="0"/>
+          <w:numId w:val="32"/>
+        </w:numPr>
+        <w:outlineLvl w:val="9"/>
+        <w:rPr>
+          <w:rFonts w:ascii="Arial" w:hAnsi="Arial" w:cs="Arial"/>
+        </w:rPr>
+      </w:pPr>
+      <w:r>
+        <w:rPr>
+          <w:rFonts w:ascii="Arial" w:hAnsi="Arial" w:cs="Arial"/>
+        </w:rPr>
+        <w:t xml:space="preserve">O caso de uso inicia quando </w:t>
+      </w:r>
+      <w:r>
+        <w:rPr>
+          <w:rFonts w:ascii="Arial" w:hAnsi="Arial" w:cs="Arial"/>
+        </w:rPr>
+        <w:t xml:space="preserve">o usuário escolhe a opção </w:t>
+      </w:r>
+      <w:r>
+        <w:rPr>
+          <w:rFonts w:ascii="Arial" w:hAnsi="Arial" w:cs="Arial"/>
+        </w:rPr>
+        <w:t>“</w:t>
+      </w:r>
+      <w:r>
+        <w:rPr>
+          <w:rFonts w:ascii="Arial" w:hAnsi="Arial" w:cs="Arial"/>
+        </w:rPr>
+        <w:t>Agendar Avaliação Física</w:t>
+      </w:r>
+      <w:r>
+        <w:rPr>
+          <w:rFonts w:ascii="Arial" w:hAnsi="Arial" w:cs="Arial"/>
+        </w:rPr>
+        <w:t>”.</w:t>
+      </w:r>
+    </w:p>
+    <w:p>
+      <w:pPr>
+        <w:pStyle w:val="PSCReferencia"/>
+        <w:numPr>
+          <w:ilvl w:val="0"/>
+          <w:numId w:val="32"/>
+        </w:numPr>
+        <w:outlineLvl w:val="9"/>
+        <w:rPr>
+          <w:rFonts w:ascii="Arial" w:hAnsi="Arial" w:cs="Arial"/>
+        </w:rPr>
+      </w:pPr>
+      <w:r>
+        <w:rPr>
+          <w:rFonts w:ascii="Arial" w:hAnsi="Arial" w:cs="Arial"/>
+        </w:rPr>
+        <w:t>Se o usuário for um aluno acessando via web o</w:t>
+      </w:r>
+      <w:r>
+        <w:rPr>
+          <w:rFonts w:ascii="Arial" w:hAnsi="Arial" w:cs="Arial"/>
+        </w:rPr>
+        <w:t xml:space="preserve"> sistema </w:t>
+      </w:r>
+      <w:r>
+        <w:rPr>
+          <w:rFonts w:ascii="Arial" w:hAnsi="Arial" w:cs="Arial"/>
+        </w:rPr>
+        <w:t xml:space="preserve">deve </w:t>
+      </w:r>
+      <w:r>
+        <w:rPr>
+          <w:rFonts w:ascii="Arial" w:hAnsi="Arial" w:cs="Arial"/>
+        </w:rPr>
+        <w:t>exib</w:t>
+      </w:r>
+      <w:r>
+        <w:rPr>
+          <w:rFonts w:ascii="Arial" w:hAnsi="Arial" w:cs="Arial"/>
+        </w:rPr>
+        <w:t>ir</w:t>
+      </w:r>
+      <w:r>
+        <w:rPr>
+          <w:rFonts w:ascii="Arial" w:hAnsi="Arial" w:cs="Arial"/>
+        </w:rPr>
+        <w:t xml:space="preserve"> </w:t>
+      </w:r>
+      <w:r>
+        <w:rPr>
+          <w:rFonts w:ascii="Arial" w:hAnsi="Arial" w:cs="Arial"/>
+        </w:rPr>
+        <w:t>na</w:t>
+      </w:r>
+      <w:r>
+        <w:rPr>
+          <w:rFonts w:ascii="Arial" w:hAnsi="Arial" w:cs="Arial"/>
+        </w:rPr>
+        <w:t xml:space="preserve"> tela </w:t>
+      </w:r>
+      <w:r>
+        <w:rPr>
+          <w:rFonts w:ascii="Arial" w:hAnsi="Arial" w:cs="Arial"/>
+        </w:rPr>
+        <w:t xml:space="preserve">o CPF e nome do cliente e um campo com a data desejada para realizar a avaliação. Caso </w:t>
+      </w:r>
+      <w:r>
+        <w:rPr>
+          <w:rFonts w:ascii="Arial" w:hAnsi="Arial" w:cs="Arial"/>
+        </w:rPr>
+        <w:t xml:space="preserve">o </w:t>
+      </w:r>
+      <w:r>
+        <w:rPr>
+          <w:rFonts w:ascii="Arial" w:hAnsi="Arial" w:cs="Arial"/>
+        </w:rPr>
+        <w:lastRenderedPageBreak/>
+        <w:t>usuário não seja a atendente/secretária o sistema deve exibir uma tela com os campos código do cliente/aluno e a data da avaliação.</w:t>
+      </w:r>
+    </w:p>
+    <w:p>
+      <w:pPr>
+        <w:numPr>
+          <w:ilvl w:val="0"/>
+          <w:numId w:val="32"/>
+        </w:numPr>
+        <w:rPr>
+          <w:rFonts w:ascii="Arial" w:hAnsi="Arial" w:cs="Arial"/>
+        </w:rPr>
+      </w:pPr>
+      <w:r>
+        <w:rPr>
+          <w:rFonts w:ascii="Arial" w:hAnsi="Arial" w:cs="Arial"/>
+        </w:rPr>
+        <w:t xml:space="preserve">O usuário clica </w:t>
+      </w:r>
+      <w:r>
+        <w:rPr>
+          <w:rFonts w:ascii="Arial" w:hAnsi="Arial" w:cs="Arial"/>
+        </w:rPr>
+        <w:t xml:space="preserve">em </w:t>
+      </w:r>
+      <w:r>
+        <w:rPr>
+          <w:rFonts w:ascii="Arial" w:hAnsi="Arial" w:cs="Arial"/>
+        </w:rPr>
+        <w:t>confirmar ou cancelar</w:t>
+      </w:r>
+      <w:r>
+        <w:rPr>
+          <w:rFonts w:ascii="Arial" w:hAnsi="Arial" w:cs="Arial"/>
+        </w:rPr>
+        <w:t xml:space="preserve"> </w:t>
+      </w:r>
+      <w:r>
+        <w:rPr>
+          <w:rFonts w:ascii="Arial" w:hAnsi="Arial" w:cs="Arial"/>
+        </w:rPr>
+        <w:t>([FAE001] Cancelar modificações).</w:t>
+      </w:r>
+    </w:p>
+    <w:p>
+      <w:pPr>
+        <w:numPr>
+          <w:ilvl w:val="0"/>
+          <w:numId w:val="32"/>
+        </w:numPr>
+        <w:rPr>
+          <w:rFonts w:ascii="Arial" w:hAnsi="Arial" w:cs="Arial"/>
+        </w:rPr>
+      </w:pPr>
+      <w:r>
+        <w:rPr>
+          <w:rFonts w:ascii="Arial" w:hAnsi="Arial" w:cs="Arial"/>
+        </w:rPr>
+        <w:t>O sistema exibe a mensagem “Agendamento realizado com sucesso”.</w:t>
+      </w:r>
+    </w:p>
+    <w:p>
+      <w:pPr>
+        <w:pStyle w:val="Ttulo3"/>
+        <w:numPr>
+          <w:ilvl w:val="0"/>
+          <w:numId w:val="0"/>
+        </w:numPr>
+        <w:shd w:val="clear" w:color="auto" w:fill="AEAAAA" w:themeFill="background2" w:themeFillShade="BF"/>
+        <w:rPr>
+          <w:rFonts w:ascii="Arial" w:hAnsi="Arial" w:cs="Arial"/>
+          <w:b w:val="0"/>
+          <w:sz w:val="24"/>
+        </w:rPr>
+      </w:pPr>
+      <w:r>
+        <w:rPr>
+          <w:rFonts w:ascii="Arial" w:hAnsi="Arial" w:cs="Arial"/>
+          <w:sz w:val="24"/>
+        </w:rPr>
+        <w:t>Fluxos Alternativos e de Exceções</w:t>
+      </w:r>
+    </w:p>
+    <w:p>
+      <w:pPr>
+        <w:pStyle w:val="Ttulo4"/>
+        <w:numPr>
+          <w:ilvl w:val="0"/>
+          <w:numId w:val="0"/>
+        </w:numPr>
+        <w:rPr>
+          <w:rFonts w:ascii="Arial" w:hAnsi="Arial" w:cs="Arial"/>
+          <w:b/>
+        </w:rPr>
+      </w:pPr>
+      <w:r>
+        <w:rPr>
+          <w:rFonts w:ascii="Arial" w:hAnsi="Arial" w:cs="Arial"/>
+          <w:b/>
+        </w:rPr>
+        <w:t>FAE</w:t>
+      </w:r>
+      <w:r>
+        <w:rPr>
+          <w:rFonts w:ascii="Arial" w:hAnsi="Arial" w:cs="Arial"/>
+          <w:b/>
+        </w:rPr>
+        <w:t xml:space="preserve">001 </w:t>
+      </w:r>
+      <w:r>
+        <w:rPr>
+          <w:rFonts w:ascii="Arial" w:hAnsi="Arial" w:cs="Arial"/>
+          <w:b/>
+        </w:rPr>
+        <w:t>– Cancelar modificações (incluir/alterar/excluir)</w:t>
+      </w:r>
+    </w:p>
+    <w:p>
+      <w:pPr>
+        <w:numPr>
+          <w:ilvl w:val="0"/>
+          <w:numId w:val="33"/>
+        </w:numPr>
+      </w:pPr>
+      <w:r>
+        <w:t xml:space="preserve">O usuário informa que deseja cancelar as modificações em andamento. </w:t>
+      </w:r>
+    </w:p>
+    <w:p>
+      <w:pPr>
+        <w:numPr>
+          <w:ilvl w:val="0"/>
+          <w:numId w:val="33"/>
+        </w:numPr>
+      </w:pPr>
+      <w:r>
+        <w:t xml:space="preserve">O sistema volta ao </w:t>
+      </w:r>
+      <w:r>
+        <w:rPr>
+          <w:b/>
+        </w:rPr>
+        <w:t>Fluxo Básico</w:t>
+      </w:r>
+      <w:r>
+        <w:t>.</w:t>
+      </w:r>
+    </w:p>
+    <w:p/>
+    <w:p>
+      <w:pPr>
+        <w:pStyle w:val="Ttulo2"/>
+        <w:numPr>
+          <w:ilvl w:val="0"/>
+          <w:numId w:val="0"/>
+        </w:numPr>
+        <w:shd w:val="clear" w:color="auto" w:fill="000000" w:themeFill="text1"/>
+        <w:jc w:val="center"/>
+        <w:rPr>
+          <w:sz w:val="28"/>
+          <w:szCs w:val="28"/>
+        </w:rPr>
+      </w:pPr>
+      <w:r>
+        <w:rPr>
+          <w:sz w:val="28"/>
+          <w:szCs w:val="28"/>
+        </w:rPr>
+        <w:t>Caso de Uso 00</w:t>
+      </w:r>
+      <w:r>
+        <w:rPr>
+          <w:sz w:val="28"/>
+          <w:szCs w:val="28"/>
+        </w:rPr>
+        <w:t>3</w:t>
+      </w:r>
+      <w:r>
+        <w:rPr>
+          <w:sz w:val="28"/>
+          <w:szCs w:val="28"/>
+        </w:rPr>
+        <w:t xml:space="preserve"> – </w:t>
+      </w:r>
+      <w:r>
+        <w:rPr>
+          <w:sz w:val="28"/>
+          <w:szCs w:val="28"/>
+        </w:rPr>
+        <w:t>Realizar</w:t>
+      </w:r>
+      <w:r>
+        <w:rPr>
+          <w:sz w:val="28"/>
+          <w:szCs w:val="28"/>
+        </w:rPr>
+        <w:t xml:space="preserve"> Avaliação Física</w:t>
+      </w:r>
+    </w:p>
+    <w:p>
+      <w:pPr>
+        <w:rPr>
+          <w:rFonts w:ascii="Arial" w:hAnsi="Arial" w:cs="Arial"/>
+          <w:b/>
+        </w:rPr>
+      </w:pPr>
+      <w:r>
+        <w:rPr>
+          <w:rFonts w:ascii="Arial" w:hAnsi="Arial" w:cs="Arial"/>
+          <w:b/>
+        </w:rPr>
+        <w:t xml:space="preserve">Ator: </w:t>
+      </w:r>
+      <w:r>
+        <w:rPr>
+          <w:rFonts w:ascii="Arial" w:hAnsi="Arial" w:cs="Arial"/>
+          <w:iCs/>
+        </w:rPr>
+        <w:t>Instrutor</w:t>
+      </w:r>
+      <w:r>
+        <w:rPr>
+          <w:rFonts w:ascii="Arial" w:hAnsi="Arial" w:cs="Arial"/>
+          <w:iCs/>
+        </w:rPr>
+        <w:t xml:space="preserve">: </w:t>
+      </w:r>
+      <w:r>
+        <w:rPr>
+          <w:rFonts w:ascii="Arial" w:hAnsi="Arial" w:cs="Arial"/>
+          <w:iCs/>
+        </w:rPr>
+        <w:t>Funcionário</w:t>
+      </w:r>
+      <w:r>
+        <w:rPr>
+          <w:rFonts w:ascii="Arial" w:hAnsi="Arial" w:cs="Arial"/>
+          <w:iCs/>
+        </w:rPr>
+        <w:t xml:space="preserve"> responsável pel</w:t>
+      </w:r>
+      <w:r>
+        <w:rPr>
+          <w:rFonts w:ascii="Arial" w:hAnsi="Arial" w:cs="Arial"/>
+          <w:iCs/>
+        </w:rPr>
+        <w:t>a</w:t>
+      </w:r>
+      <w:r>
+        <w:rPr>
+          <w:rFonts w:ascii="Arial" w:hAnsi="Arial" w:cs="Arial"/>
+          <w:iCs/>
+        </w:rPr>
+        <w:t xml:space="preserve"> </w:t>
+      </w:r>
+      <w:r>
+        <w:rPr>
+          <w:rFonts w:ascii="Arial" w:hAnsi="Arial" w:cs="Arial"/>
+          <w:iCs/>
+        </w:rPr>
+        <w:t xml:space="preserve">avaliação física do </w:t>
+      </w:r>
+      <w:r>
+        <w:rPr>
+          <w:rFonts w:ascii="Arial" w:hAnsi="Arial" w:cs="Arial"/>
+          <w:iCs/>
+        </w:rPr>
+        <w:t>cliente/aluno.</w:t>
+      </w:r>
+    </w:p>
+    <w:p>
+      <w:pPr>
+        <w:rPr>
+          <w:rFonts w:ascii="Arial" w:hAnsi="Arial" w:cs="Arial"/>
+          <w:iCs/>
+        </w:rPr>
+      </w:pPr>
+      <w:r>
+        <w:rPr>
+          <w:rFonts w:ascii="Arial" w:hAnsi="Arial" w:cs="Arial"/>
+          <w:b/>
+        </w:rPr>
+        <w:t>Pré-condições</w:t>
+      </w:r>
+      <w:r>
+        <w:rPr>
+          <w:rFonts w:ascii="Arial" w:hAnsi="Arial" w:cs="Arial"/>
+        </w:rPr>
+        <w:t xml:space="preserve">: </w:t>
+      </w:r>
+      <w:r>
+        <w:rPr>
+          <w:rFonts w:ascii="Arial" w:hAnsi="Arial" w:cs="Arial"/>
+        </w:rPr>
+        <w:t>O</w:t>
+      </w:r>
+      <w:r>
+        <w:rPr>
+          <w:rFonts w:ascii="Arial" w:hAnsi="Arial" w:cs="Arial"/>
+          <w:iCs/>
+        </w:rPr>
+        <w:t xml:space="preserve"> </w:t>
+      </w:r>
+      <w:r>
+        <w:rPr>
+          <w:rFonts w:ascii="Arial" w:hAnsi="Arial" w:cs="Arial"/>
+          <w:iCs/>
+        </w:rPr>
+        <w:t>instrutor</w:t>
+      </w:r>
+      <w:r>
+        <w:rPr>
+          <w:rFonts w:ascii="Arial" w:hAnsi="Arial" w:cs="Arial"/>
+          <w:iCs/>
+        </w:rPr>
+        <w:t xml:space="preserve"> precisa ter acesso ao sistema</w:t>
+      </w:r>
+      <w:r>
+        <w:rPr>
+          <w:rFonts w:ascii="Arial" w:hAnsi="Arial" w:cs="Arial"/>
+          <w:iCs/>
+        </w:rPr>
+        <w:t>.</w:t>
+      </w:r>
+    </w:p>
+    <w:p>
+      <w:pPr>
+        <w:rPr>
+          <w:rFonts w:ascii="Arial" w:hAnsi="Arial" w:cs="Arial"/>
+          <w:iCs/>
+        </w:rPr>
+      </w:pPr>
+      <w:r>
+        <w:rPr>
+          <w:rFonts w:ascii="Arial" w:hAnsi="Arial" w:cs="Arial"/>
+          <w:b/>
+        </w:rPr>
+        <w:t>Pós-condições</w:t>
+      </w:r>
+      <w:r>
+        <w:rPr>
+          <w:rFonts w:ascii="Arial" w:hAnsi="Arial" w:cs="Arial"/>
+          <w:iCs/>
+        </w:rPr>
+        <w:t>: Não se aplica.</w:t>
+      </w:r>
+    </w:p>
+    <w:p>
+      <w:pPr>
+        <w:pStyle w:val="Ttulo3"/>
+        <w:numPr>
+          <w:ilvl w:val="0"/>
+          <w:numId w:val="0"/>
+        </w:numPr>
+        <w:shd w:val="clear" w:color="auto" w:fill="A8D08D" w:themeFill="accent6" w:themeFillTint="99"/>
+        <w:rPr>
+          <w:rFonts w:ascii="Arial" w:hAnsi="Arial" w:cs="Arial"/>
+          <w:b w:val="0"/>
+          <w:sz w:val="24"/>
+        </w:rPr>
+      </w:pPr>
+      <w:r>
+        <w:rPr>
+          <w:rFonts w:ascii="Arial" w:hAnsi="Arial" w:cs="Arial"/>
+          <w:sz w:val="24"/>
+        </w:rPr>
+        <w:t>Fluxo Básico</w:t>
+      </w:r>
+    </w:p>
+    <w:p>
+      <w:pPr>
+        <w:pStyle w:val="PSCReferencia"/>
+        <w:numPr>
+          <w:ilvl w:val="0"/>
+          <w:numId w:val="31"/>
+        </w:numPr>
+        <w:outlineLvl w:val="9"/>
+        <w:rPr>
+          <w:rFonts w:ascii="Arial" w:hAnsi="Arial" w:cs="Arial"/>
+        </w:rPr>
+      </w:pPr>
+      <w:r>
+        <w:rPr>
+          <w:rFonts w:ascii="Arial" w:hAnsi="Arial" w:cs="Arial"/>
+        </w:rPr>
+        <w:t xml:space="preserve">O caso de uso inicia quando </w:t>
+      </w:r>
+      <w:r>
+        <w:rPr>
+          <w:rFonts w:ascii="Arial" w:hAnsi="Arial" w:cs="Arial"/>
+        </w:rPr>
+        <w:t>o</w:t>
+      </w:r>
+      <w:r>
+        <w:rPr>
+          <w:rFonts w:ascii="Arial" w:hAnsi="Arial" w:cs="Arial"/>
+        </w:rPr>
+        <w:t xml:space="preserve"> </w:t>
+      </w:r>
+      <w:r>
+        <w:rPr>
+          <w:rFonts w:ascii="Arial" w:hAnsi="Arial" w:cs="Arial"/>
+        </w:rPr>
+        <w:t>instrutor</w:t>
+      </w:r>
+      <w:r>
+        <w:rPr>
+          <w:rFonts w:ascii="Arial" w:hAnsi="Arial" w:cs="Arial"/>
+        </w:rPr>
+        <w:t xml:space="preserve"> clica no </w:t>
+      </w:r>
+      <w:proofErr w:type="gramStart"/>
+      <w:r>
+        <w:rPr>
+          <w:rFonts w:ascii="Arial" w:hAnsi="Arial" w:cs="Arial"/>
+        </w:rPr>
+        <w:t>menu</w:t>
+      </w:r>
+      <w:proofErr w:type="gramEnd"/>
+      <w:r>
+        <w:rPr>
+          <w:rFonts w:ascii="Arial" w:hAnsi="Arial" w:cs="Arial"/>
+        </w:rPr>
+        <w:t xml:space="preserve"> “</w:t>
+      </w:r>
+      <w:r>
+        <w:rPr>
+          <w:rFonts w:ascii="Arial" w:hAnsi="Arial" w:cs="Arial"/>
+        </w:rPr>
+        <w:t>Realizar Avaliação Física</w:t>
+      </w:r>
+      <w:r>
+        <w:rPr>
+          <w:rFonts w:ascii="Arial" w:hAnsi="Arial" w:cs="Arial"/>
+        </w:rPr>
+        <w:t>”.</w:t>
+      </w:r>
+    </w:p>
+    <w:p>
+      <w:pPr>
+        <w:pStyle w:val="PSCReferencia"/>
+        <w:numPr>
+          <w:ilvl w:val="0"/>
+          <w:numId w:val="31"/>
+        </w:numPr>
+        <w:outlineLvl w:val="9"/>
+        <w:rPr>
+          <w:rFonts w:ascii="Arial" w:hAnsi="Arial" w:cs="Arial"/>
+        </w:rPr>
+      </w:pPr>
+      <w:r>
+        <w:rPr>
+          <w:rFonts w:ascii="Arial" w:hAnsi="Arial" w:cs="Arial"/>
+        </w:rPr>
+        <w:t xml:space="preserve">O sistema exibe uma tela </w:t>
+      </w:r>
+      <w:r>
+        <w:rPr>
+          <w:rFonts w:ascii="Arial" w:hAnsi="Arial" w:cs="Arial"/>
+        </w:rPr>
+        <w:t>onde o instrutor deverá selecionar um aluno numa caixa combinada.</w:t>
+      </w:r>
+    </w:p>
+    <w:p>
+      <w:pPr>
+        <w:pStyle w:val="PSCReferencia"/>
+        <w:numPr>
+          <w:ilvl w:val="0"/>
+          <w:numId w:val="31"/>
+        </w:numPr>
+        <w:outlineLvl w:val="9"/>
+        <w:rPr>
+          <w:rFonts w:ascii="Arial" w:hAnsi="Arial" w:cs="Arial"/>
+        </w:rPr>
+      </w:pPr>
+      <w:r>
+        <w:rPr>
+          <w:rFonts w:ascii="Arial" w:hAnsi="Arial" w:cs="Arial"/>
+        </w:rPr>
+        <w:t>O instrutor seleciona o cliente/aluno que será avaliado.</w:t>
+      </w:r>
+    </w:p>
+    <w:p>
+      <w:pPr>
+        <w:pStyle w:val="PSCReferencia"/>
+        <w:numPr>
+          <w:ilvl w:val="0"/>
+          <w:numId w:val="31"/>
+        </w:numPr>
+        <w:outlineLvl w:val="9"/>
+        <w:rPr>
+          <w:rFonts w:ascii="Arial" w:hAnsi="Arial" w:cs="Arial"/>
+        </w:rPr>
+      </w:pPr>
+      <w:r>
+        <w:rPr>
+          <w:rFonts w:ascii="Arial" w:hAnsi="Arial" w:cs="Arial"/>
+        </w:rPr>
+        <w:t xml:space="preserve">O sistema exibe </w:t>
+      </w:r>
+      <w:r>
+        <w:rPr>
+          <w:rFonts w:ascii="Arial" w:hAnsi="Arial" w:cs="Arial"/>
+        </w:rPr>
+        <w:t>alguns dados do cliente/aluno como código, CPF</w:t>
+      </w:r>
+      <w:r>
+        <w:rPr>
+          <w:rFonts w:ascii="Arial" w:hAnsi="Arial" w:cs="Arial"/>
+        </w:rPr>
+        <w:t xml:space="preserve">, </w:t>
+      </w:r>
+      <w:r>
+        <w:rPr>
+          <w:rFonts w:ascii="Arial" w:hAnsi="Arial" w:cs="Arial"/>
+        </w:rPr>
+        <w:t>nome</w:t>
+      </w:r>
+      <w:r>
+        <w:rPr>
+          <w:rFonts w:ascii="Arial" w:hAnsi="Arial" w:cs="Arial"/>
+        </w:rPr>
+        <w:t xml:space="preserve"> e telefone</w:t>
+      </w:r>
+      <w:r>
+        <w:rPr>
+          <w:rFonts w:ascii="Arial" w:hAnsi="Arial" w:cs="Arial"/>
+        </w:rPr>
+        <w:t xml:space="preserve"> ([FAE001] Cliente não agendado)</w:t>
+      </w:r>
+      <w:r>
+        <w:rPr>
+          <w:rFonts w:ascii="Arial" w:hAnsi="Arial" w:cs="Arial"/>
+        </w:rPr>
+        <w:t>.</w:t>
+      </w:r>
+    </w:p>
+    <w:p>
+      <w:pPr>
+        <w:pStyle w:val="PSCReferencia"/>
+        <w:numPr>
+          <w:ilvl w:val="0"/>
+          <w:numId w:val="31"/>
+        </w:numPr>
+        <w:outlineLvl w:val="9"/>
+        <w:rPr>
+          <w:rFonts w:ascii="Arial" w:hAnsi="Arial" w:cs="Arial"/>
+        </w:rPr>
+      </w:pPr>
+      <w:r>
+        <w:rPr>
+          <w:rFonts w:ascii="Arial" w:hAnsi="Arial" w:cs="Arial"/>
+        </w:rPr>
+        <w:t>O sistema exibe as guias para cada etapa da avaliação</w:t>
+      </w:r>
+      <w:r>
+        <w:rPr>
+          <w:rFonts w:ascii="Arial" w:hAnsi="Arial" w:cs="Arial"/>
+        </w:rPr>
+        <w:t xml:space="preserve"> com os seguintes campos</w:t>
+      </w:r>
+      <w:r>
+        <w:rPr>
+          <w:rFonts w:ascii="Arial" w:hAnsi="Arial" w:cs="Arial"/>
+        </w:rPr>
+        <w:t>.</w:t>
+      </w:r>
+    </w:p>
+    <w:p>
+      <w:pPr>
+        <w:pStyle w:val="PSCReferencia"/>
+        <w:numPr>
+          <w:ilvl w:val="1"/>
+          <w:numId w:val="31"/>
+        </w:numPr>
+        <w:outlineLvl w:val="9"/>
+        <w:rPr>
+          <w:rFonts w:ascii="Arial" w:hAnsi="Arial" w:cs="Arial"/>
+        </w:rPr>
+      </w:pPr>
+      <w:r>
+        <w:rPr>
+          <w:rFonts w:ascii="Arial" w:hAnsi="Arial" w:cs="Arial"/>
+        </w:rPr>
+        <w:t>Anamnese</w:t>
+      </w:r>
+    </w:p>
+    <w:p>
+      <w:pPr>
+        <w:pStyle w:val="PSCReferencia"/>
+        <w:numPr>
+          <w:ilvl w:val="2"/>
+          <w:numId w:val="31"/>
+        </w:numPr>
+        <w:outlineLvl w:val="9"/>
+        <w:rPr>
+          <w:rFonts w:ascii="Arial" w:hAnsi="Arial" w:cs="Arial"/>
+        </w:rPr>
+      </w:pPr>
+      <w:r>
+        <w:rPr>
+          <w:rFonts w:ascii="Arial" w:hAnsi="Arial" w:cs="Arial"/>
+        </w:rPr>
+        <w:t>Objetivo com relação à avaliação física?</w:t>
+      </w:r>
+    </w:p>
+    <w:p>
+      <w:pPr>
+        <w:pStyle w:val="PSCReferencia"/>
+        <w:numPr>
+          <w:ilvl w:val="2"/>
+          <w:numId w:val="31"/>
+        </w:numPr>
+        <w:outlineLvl w:val="9"/>
+        <w:rPr>
+          <w:rFonts w:ascii="Arial" w:hAnsi="Arial" w:cs="Arial"/>
+        </w:rPr>
+      </w:pPr>
+      <w:r>
+        <w:rPr>
+          <w:rFonts w:ascii="Arial" w:hAnsi="Arial" w:cs="Arial"/>
+        </w:rPr>
+        <w:t>Pratica atividade física atualmente?</w:t>
+      </w:r>
+    </w:p>
+    <w:p>
+      <w:pPr>
+        <w:pStyle w:val="PSCReferencia"/>
+        <w:numPr>
+          <w:ilvl w:val="2"/>
+          <w:numId w:val="31"/>
+        </w:numPr>
+        <w:outlineLvl w:val="9"/>
+        <w:rPr>
+          <w:rFonts w:ascii="Arial" w:hAnsi="Arial" w:cs="Arial"/>
+        </w:rPr>
+      </w:pPr>
+      <w:r>
+        <w:rPr>
+          <w:rFonts w:ascii="Arial" w:hAnsi="Arial" w:cs="Arial"/>
+        </w:rPr>
+        <w:t>Utiliza algum tipo de medicamento?</w:t>
+      </w:r>
+    </w:p>
+    <w:p>
+      <w:pPr>
+        <w:pStyle w:val="PSCReferencia"/>
+        <w:numPr>
+          <w:ilvl w:val="2"/>
+          <w:numId w:val="31"/>
+        </w:numPr>
+        <w:outlineLvl w:val="9"/>
+        <w:rPr>
+          <w:rFonts w:ascii="Arial" w:hAnsi="Arial" w:cs="Arial"/>
+        </w:rPr>
+      </w:pPr>
+      <w:r>
+        <w:rPr>
+          <w:rFonts w:ascii="Arial" w:hAnsi="Arial" w:cs="Arial"/>
+        </w:rPr>
+        <w:t>Já passou por alguma cirurgia?</w:t>
+      </w:r>
+    </w:p>
+    <w:p>
+      <w:pPr>
+        <w:pStyle w:val="PSCReferencia"/>
+        <w:numPr>
+          <w:ilvl w:val="2"/>
+          <w:numId w:val="31"/>
+        </w:numPr>
+        <w:outlineLvl w:val="9"/>
+        <w:rPr>
+          <w:rFonts w:ascii="Arial" w:hAnsi="Arial" w:cs="Arial"/>
+        </w:rPr>
+      </w:pPr>
+      <w:r>
+        <w:rPr>
+          <w:rFonts w:ascii="Arial" w:hAnsi="Arial" w:cs="Arial"/>
+        </w:rPr>
+        <w:t>Doenças na família?</w:t>
+      </w:r>
+    </w:p>
+    <w:p>
+      <w:pPr>
+        <w:pStyle w:val="PSCReferencia"/>
+        <w:numPr>
+          <w:ilvl w:val="2"/>
+          <w:numId w:val="31"/>
+        </w:numPr>
+        <w:outlineLvl w:val="9"/>
+        <w:rPr>
+          <w:rFonts w:ascii="Arial" w:hAnsi="Arial" w:cs="Arial"/>
+        </w:rPr>
+      </w:pPr>
+      <w:r>
+        <w:rPr>
+          <w:rFonts w:ascii="Arial" w:hAnsi="Arial" w:cs="Arial"/>
+        </w:rPr>
+        <w:t>Observações</w:t>
+      </w:r>
+    </w:p>
+    <w:p>
+      <w:pPr>
+        <w:pStyle w:val="PSCReferencia"/>
+        <w:numPr>
+          <w:ilvl w:val="1"/>
+          <w:numId w:val="31"/>
+        </w:numPr>
+        <w:outlineLvl w:val="9"/>
+        <w:rPr>
+          <w:rFonts w:ascii="Arial" w:hAnsi="Arial" w:cs="Arial"/>
+        </w:rPr>
+      </w:pPr>
+      <w:r>
+        <w:rPr>
+          <w:rFonts w:ascii="Arial" w:hAnsi="Arial" w:cs="Arial"/>
+        </w:rPr>
+        <w:t>Composiç</w:t>
+      </w:r>
+      <w:r>
+        <w:rPr>
+          <w:rFonts w:ascii="Arial" w:hAnsi="Arial" w:cs="Arial"/>
+        </w:rPr>
+        <w:t>ão</w:t>
+      </w:r>
+    </w:p>
+    <w:p>
+      <w:pPr>
+        <w:pStyle w:val="PSCReferencia"/>
+        <w:numPr>
+          <w:ilvl w:val="2"/>
+          <w:numId w:val="31"/>
+        </w:numPr>
+        <w:outlineLvl w:val="9"/>
+        <w:rPr>
+          <w:rFonts w:ascii="Arial" w:hAnsi="Arial" w:cs="Arial"/>
+        </w:rPr>
+      </w:pPr>
+      <w:r>
+        <w:rPr>
+          <w:rFonts w:ascii="Arial" w:hAnsi="Arial" w:cs="Arial"/>
+        </w:rPr>
+        <w:t>Peso</w:t>
+      </w:r>
+    </w:p>
+    <w:p>
+      <w:pPr>
+        <w:pStyle w:val="PSCReferencia"/>
+        <w:numPr>
+          <w:ilvl w:val="2"/>
+          <w:numId w:val="31"/>
+        </w:numPr>
+        <w:outlineLvl w:val="9"/>
+        <w:rPr>
+          <w:rFonts w:ascii="Arial" w:hAnsi="Arial" w:cs="Arial"/>
+        </w:rPr>
+      </w:pPr>
+      <w:r>
+        <w:rPr>
+          <w:rFonts w:ascii="Arial" w:hAnsi="Arial" w:cs="Arial"/>
+        </w:rPr>
+        <w:t>Altura</w:t>
+      </w:r>
+    </w:p>
+    <w:p>
+      <w:pPr>
+        <w:pStyle w:val="PSCReferencia"/>
+        <w:numPr>
+          <w:ilvl w:val="2"/>
+          <w:numId w:val="31"/>
+        </w:numPr>
+        <w:outlineLvl w:val="9"/>
+        <w:rPr>
+          <w:rFonts w:ascii="Arial" w:hAnsi="Arial" w:cs="Arial"/>
+        </w:rPr>
+      </w:pPr>
+      <w:r>
+        <w:rPr>
+          <w:rFonts w:ascii="Arial" w:hAnsi="Arial" w:cs="Arial"/>
+        </w:rPr>
+        <w:t>Dobras cutâneas</w:t>
+      </w:r>
+      <w:r>
+        <w:rPr>
+          <w:rFonts w:ascii="Arial" w:hAnsi="Arial" w:cs="Arial"/>
+        </w:rPr>
+        <w:t xml:space="preserve"> (mm)</w:t>
+      </w:r>
+    </w:p>
+    <w:p>
+      <w:pPr>
+        <w:pStyle w:val="PSCReferencia"/>
+        <w:numPr>
+          <w:ilvl w:val="3"/>
+          <w:numId w:val="31"/>
+        </w:numPr>
+        <w:outlineLvl w:val="9"/>
+        <w:rPr>
+          <w:rFonts w:ascii="Arial" w:hAnsi="Arial" w:cs="Arial"/>
+        </w:rPr>
+      </w:pPr>
+      <w:r>
+        <w:rPr>
+          <w:rFonts w:ascii="Arial" w:hAnsi="Arial" w:cs="Arial"/>
+        </w:rPr>
+        <w:t>Peitoral</w:t>
+      </w:r>
+    </w:p>
+    <w:p>
+      <w:pPr>
+        <w:pStyle w:val="PSCReferencia"/>
+        <w:numPr>
+          <w:ilvl w:val="3"/>
+          <w:numId w:val="31"/>
+        </w:numPr>
+        <w:outlineLvl w:val="9"/>
+        <w:rPr>
+          <w:rFonts w:ascii="Arial" w:hAnsi="Arial" w:cs="Arial"/>
+        </w:rPr>
+      </w:pPr>
+      <w:r>
+        <w:rPr>
+          <w:rFonts w:ascii="Arial" w:hAnsi="Arial" w:cs="Arial"/>
+        </w:rPr>
+        <w:t>Abdominal</w:t>
+      </w:r>
+    </w:p>
+    <w:p>
+      <w:pPr>
+        <w:pStyle w:val="PSCReferencia"/>
+        <w:numPr>
+          <w:ilvl w:val="3"/>
+          <w:numId w:val="31"/>
+        </w:numPr>
+        <w:outlineLvl w:val="9"/>
+        <w:rPr>
+          <w:rFonts w:ascii="Arial" w:hAnsi="Arial" w:cs="Arial"/>
+        </w:rPr>
+      </w:pPr>
+      <w:r>
+        <w:rPr>
+          <w:rFonts w:ascii="Arial" w:hAnsi="Arial" w:cs="Arial"/>
+        </w:rPr>
+        <w:t>Coxa</w:t>
+      </w:r>
+    </w:p>
+    <w:p>
+      <w:pPr>
+        <w:pStyle w:val="PSCReferencia"/>
+        <w:numPr>
+          <w:ilvl w:val="2"/>
+          <w:numId w:val="31"/>
+        </w:numPr>
+        <w:outlineLvl w:val="9"/>
+        <w:rPr>
+          <w:rFonts w:ascii="Arial" w:hAnsi="Arial" w:cs="Arial"/>
+        </w:rPr>
+      </w:pPr>
+      <w:r>
+        <w:rPr>
+          <w:rFonts w:ascii="Arial" w:hAnsi="Arial" w:cs="Arial"/>
+        </w:rPr>
+        <w:t>Resultados</w:t>
+      </w:r>
+    </w:p>
+    <w:p>
+      <w:pPr>
+        <w:pStyle w:val="PSCReferencia"/>
+        <w:numPr>
+          <w:ilvl w:val="3"/>
+          <w:numId w:val="31"/>
+        </w:numPr>
+        <w:outlineLvl w:val="9"/>
+        <w:rPr>
+          <w:rFonts w:ascii="Arial" w:hAnsi="Arial" w:cs="Arial"/>
+        </w:rPr>
+      </w:pPr>
+      <w:r>
+        <w:rPr>
+          <w:rFonts w:ascii="Arial" w:hAnsi="Arial" w:cs="Arial"/>
+        </w:rPr>
+        <w:t>Gordura ideal (%)</w:t>
+      </w:r>
+    </w:p>
+    <w:p>
+      <w:pPr>
+        <w:pStyle w:val="PSCReferencia"/>
+        <w:numPr>
+          <w:ilvl w:val="3"/>
+          <w:numId w:val="31"/>
+        </w:numPr>
+        <w:outlineLvl w:val="9"/>
+        <w:rPr>
+          <w:rFonts w:ascii="Arial" w:hAnsi="Arial" w:cs="Arial"/>
+        </w:rPr>
+      </w:pPr>
+      <w:r>
+        <w:rPr>
+          <w:rFonts w:ascii="Arial" w:hAnsi="Arial" w:cs="Arial"/>
+        </w:rPr>
+        <w:t>Gordura atual (%)</w:t>
+      </w:r>
+    </w:p>
+    <w:p>
+      <w:pPr>
+        <w:pStyle w:val="PSCReferencia"/>
+        <w:numPr>
+          <w:ilvl w:val="3"/>
+          <w:numId w:val="31"/>
+        </w:numPr>
+        <w:outlineLvl w:val="9"/>
+        <w:rPr>
+          <w:rFonts w:ascii="Arial" w:hAnsi="Arial" w:cs="Arial"/>
+        </w:rPr>
+      </w:pPr>
+      <w:r>
+        <w:rPr>
+          <w:rFonts w:ascii="Arial" w:hAnsi="Arial" w:cs="Arial"/>
+        </w:rPr>
+        <w:t>Massa magra (kg)</w:t>
+      </w:r>
+    </w:p>
+    <w:p>
+      <w:pPr>
+        <w:pStyle w:val="PSCReferencia"/>
+        <w:numPr>
+          <w:ilvl w:val="3"/>
+          <w:numId w:val="31"/>
+        </w:numPr>
+        <w:outlineLvl w:val="9"/>
+        <w:rPr>
+          <w:rFonts w:ascii="Arial" w:hAnsi="Arial" w:cs="Arial"/>
+        </w:rPr>
+      </w:pPr>
+      <w:r>
+        <w:rPr>
+          <w:rFonts w:ascii="Arial" w:hAnsi="Arial" w:cs="Arial"/>
+        </w:rPr>
+        <w:t>Massa gorda (kg)</w:t>
+      </w:r>
+    </w:p>
+    <w:p>
+      <w:pPr>
+        <w:pStyle w:val="PSCReferencia"/>
+        <w:numPr>
+          <w:ilvl w:val="2"/>
+          <w:numId w:val="31"/>
+        </w:numPr>
+        <w:outlineLvl w:val="9"/>
+        <w:rPr>
+          <w:rFonts w:ascii="Arial" w:hAnsi="Arial" w:cs="Arial"/>
+        </w:rPr>
+      </w:pPr>
+      <w:r>
+        <w:rPr>
+          <w:rFonts w:ascii="Arial" w:hAnsi="Arial" w:cs="Arial"/>
+        </w:rPr>
+        <w:lastRenderedPageBreak/>
+        <w:t>Resistência Muscular Localizada</w:t>
+      </w:r>
+      <w:r>
+        <w:rPr>
+          <w:rFonts w:ascii="Arial" w:hAnsi="Arial" w:cs="Arial"/>
+        </w:rPr>
+        <w:t xml:space="preserve"> e flexibilidade</w:t>
+      </w:r>
+    </w:p>
+    <w:p>
+      <w:pPr>
+        <w:pStyle w:val="PSCReferencia"/>
+        <w:numPr>
+          <w:ilvl w:val="3"/>
+          <w:numId w:val="31"/>
+        </w:numPr>
+        <w:outlineLvl w:val="9"/>
+        <w:rPr>
+          <w:rFonts w:ascii="Arial" w:hAnsi="Arial" w:cs="Arial"/>
+        </w:rPr>
+      </w:pPr>
+      <w:r>
+        <w:rPr>
+          <w:rFonts w:ascii="Arial" w:hAnsi="Arial" w:cs="Arial"/>
+        </w:rPr>
+        <w:t>Número de flexões de braço</w:t>
+      </w:r>
+    </w:p>
+    <w:p>
+      <w:pPr>
+        <w:pStyle w:val="PSCReferencia"/>
+        <w:numPr>
+          <w:ilvl w:val="3"/>
+          <w:numId w:val="31"/>
+        </w:numPr>
+        <w:outlineLvl w:val="9"/>
+        <w:rPr>
+          <w:rFonts w:ascii="Arial" w:hAnsi="Arial" w:cs="Arial"/>
+        </w:rPr>
+      </w:pPr>
+      <w:r>
+        <w:rPr>
+          <w:rFonts w:ascii="Arial" w:hAnsi="Arial" w:cs="Arial"/>
+        </w:rPr>
+        <w:t>Número de abdominais</w:t>
+      </w:r>
+    </w:p>
+    <w:p>
+      <w:pPr>
+        <w:pStyle w:val="PSCReferencia"/>
+        <w:numPr>
+          <w:ilvl w:val="3"/>
+          <w:numId w:val="31"/>
+        </w:numPr>
+        <w:outlineLvl w:val="9"/>
+        <w:rPr>
+          <w:rFonts w:ascii="Arial" w:hAnsi="Arial" w:cs="Arial"/>
+        </w:rPr>
+      </w:pPr>
+      <w:r>
+        <w:rPr>
+          <w:rFonts w:ascii="Arial" w:hAnsi="Arial" w:cs="Arial"/>
+        </w:rPr>
+        <w:t>Resultado no banco de Wells (sentar e alcançar)</w:t>
+      </w:r>
+      <w:bookmarkStart w:id="21" w:name="_GoBack"/>
+      <w:bookmarkEnd w:id="21"/>
+    </w:p>
+    <w:p/>
+    <w:p/>
+    <w:p>
+      <w:pPr>
+        <w:pStyle w:val="Ttulo3"/>
+        <w:numPr>
+          <w:ilvl w:val="0"/>
+          <w:numId w:val="0"/>
+        </w:numPr>
+        <w:shd w:val="clear" w:color="auto" w:fill="AEAAAA" w:themeFill="background2" w:themeFillShade="BF"/>
+        <w:rPr>
+          <w:rFonts w:ascii="Arial" w:hAnsi="Arial" w:cs="Arial"/>
+          <w:b w:val="0"/>
+          <w:sz w:val="24"/>
+        </w:rPr>
+      </w:pPr>
+      <w:r>
+        <w:rPr>
+          <w:rFonts w:ascii="Arial" w:hAnsi="Arial" w:cs="Arial"/>
+          <w:sz w:val="24"/>
+        </w:rPr>
+        <w:t>Fluxos Alternativos e de Exceções</w:t>
+      </w:r>
+    </w:p>
+    <w:p>
+      <w:pPr>
+        <w:pStyle w:val="Ttulo4"/>
+        <w:numPr>
+          <w:ilvl w:val="0"/>
+          <w:numId w:val="0"/>
+        </w:numPr>
+        <w:rPr>
+          <w:rFonts w:ascii="Arial" w:hAnsi="Arial" w:cs="Arial"/>
+          <w:b/>
+        </w:rPr>
+      </w:pPr>
+      <w:r>
+        <w:rPr>
+          <w:rFonts w:ascii="Arial" w:hAnsi="Arial" w:cs="Arial"/>
+          <w:b/>
+        </w:rPr>
+        <w:t>FAE</w:t>
+      </w:r>
+      <w:r>
+        <w:rPr>
+          <w:rFonts w:ascii="Arial" w:hAnsi="Arial" w:cs="Arial"/>
+          <w:b/>
+        </w:rPr>
+        <w:t xml:space="preserve">001 </w:t>
+      </w:r>
+      <w:r>
+        <w:rPr>
+          <w:rFonts w:ascii="Arial" w:hAnsi="Arial" w:cs="Arial"/>
+          <w:b/>
+        </w:rPr>
+        <w:t xml:space="preserve">– </w:t>
+      </w:r>
+      <w:r>
+        <w:rPr>
+          <w:rFonts w:ascii="Arial" w:hAnsi="Arial" w:cs="Arial"/>
+          <w:b/>
+        </w:rPr>
+        <w:t>Cliente não agendado</w:t>
+      </w:r>
+    </w:p>
+    <w:p>
+      <w:pPr>
+        <w:numPr>
+          <w:ilvl w:val="0"/>
+          <w:numId w:val="34"/>
+        </w:numPr>
+      </w:pPr>
+      <w:r>
+        <w:t xml:space="preserve">O sistema </w:t>
+      </w:r>
+      <w:r>
+        <w:t xml:space="preserve">verifica se </w:t>
+      </w:r>
+      <w:r>
+        <w:t xml:space="preserve">o cliente/aluno </w:t>
+      </w:r>
+      <w:r>
+        <w:t xml:space="preserve">está agendado para a data corrente, se o mesmo </w:t>
+      </w:r>
+      <w:r>
+        <w:t xml:space="preserve">não agendou a avaliação com antecedência </w:t>
+      </w:r>
+      <w:r>
+        <w:t>será exibida a mensagem “Cliente não agendado!”</w:t>
+      </w:r>
+      <w:r>
+        <w:t>.</w:t>
+      </w:r>
+    </w:p>
+    <w:p>
+      <w:pPr>
+        <w:numPr>
+          <w:ilvl w:val="0"/>
+          <w:numId w:val="34"/>
+        </w:numPr>
+      </w:pPr>
+      <w:r>
+        <w:t xml:space="preserve">O sistema volta ao </w:t>
+      </w:r>
+      <w:r>
+        <w:rPr>
+          <w:b/>
+        </w:rPr>
+        <w:t>Fluxo Básico</w:t>
+      </w:r>
+      <w:r>
+        <w:t>.</w:t>
+      </w:r>
+    </w:p>
+    <w:p/>
     <w:sectPr>
       <w:headerReference w:type="default" r:id="rId13"/>
       <w:footerReference w:type="default" r:id="rId14"/>
@@ -2968,7 +4617,7 @@
         <w:noProof/>
       </w:rPr>
       <w:drawing>
-        <wp:anchor distT="0" distB="0" distL="114300" distR="114300" simplePos="0" relativeHeight="251659264" behindDoc="0" locked="0" layoutInCell="1" allowOverlap="1">
+        <wp:anchor distT="0" distB="0" distL="114300" distR="114300" simplePos="0" relativeHeight="251659264" behindDoc="0" locked="0" layoutInCell="1" allowOverlap="1" wp14:anchorId="1628B5A4" wp14:editId="32CD1D09">
           <wp:simplePos x="0" y="0"/>
           <wp:positionH relativeFrom="column">
             <wp:posOffset>4980305</wp:posOffset>
@@ -2979,7 +4628,7 @@
           <wp:extent cx="965200" cy="685800"/>
           <wp:effectExtent l="0" t="0" r="6350" b="0"/>
           <wp:wrapNone/>
-          <wp:docPr id="8" name="Imagem 8" descr="logo"/>
+          <wp:docPr id="5" name="Imagem 5" descr="logo"/>
           <wp:cNvGraphicFramePr>
             <a:graphicFrameLocks xmlns:a="http://schemas.openxmlformats.org/drawingml/2006/main" noChangeAspect="1"/>
           </wp:cNvGraphicFramePr>
@@ -3868,6 +5517,146 @@
     </w:lvl>
   </w:abstractNum>
   <w:abstractNum w:abstractNumId="7">
+    <w:nsid w:val="16D35112"/>
+    <w:multiLevelType w:val="multilevel"/>
+    <w:tmpl w:val="B984B1CA"/>
+    <w:lvl w:ilvl="0">
+      <w:start w:val="1"/>
+      <w:numFmt w:val="decimal"/>
+      <w:lvlText w:val="%1."/>
+      <w:lvlJc w:val="left"/>
+      <w:pPr>
+        <w:tabs>
+          <w:tab w:val="num" w:pos="360"/>
+        </w:tabs>
+        <w:ind w:left="360" w:hanging="360"/>
+      </w:pPr>
+      <w:rPr>
+        <w:rFonts w:hint="default"/>
+      </w:rPr>
+    </w:lvl>
+    <w:lvl w:ilvl="1">
+      <w:start w:val="1"/>
+      <w:numFmt w:val="decimal"/>
+      <w:lvlText w:val="%1.%2."/>
+      <w:lvlJc w:val="left"/>
+      <w:pPr>
+        <w:tabs>
+          <w:tab w:val="num" w:pos="792"/>
+        </w:tabs>
+        <w:ind w:left="792" w:hanging="432"/>
+      </w:pPr>
+      <w:rPr>
+        <w:rFonts w:hint="default"/>
+      </w:rPr>
+    </w:lvl>
+    <w:lvl w:ilvl="2">
+      <w:start w:val="1"/>
+      <w:numFmt w:val="decimal"/>
+      <w:lvlText w:val="%1.%2.%3."/>
+      <w:lvlJc w:val="left"/>
+      <w:pPr>
+        <w:tabs>
+          <w:tab w:val="num" w:pos="1440"/>
+        </w:tabs>
+        <w:ind w:left="1224" w:hanging="504"/>
+      </w:pPr>
+      <w:rPr>
+        <w:rFonts w:hint="default"/>
+      </w:rPr>
+    </w:lvl>
+    <w:lvl w:ilvl="3">
+      <w:start w:val="1"/>
+      <w:numFmt w:val="decimal"/>
+      <w:lvlText w:val="%1.%2.%3.%4."/>
+      <w:lvlJc w:val="left"/>
+      <w:pPr>
+        <w:tabs>
+          <w:tab w:val="num" w:pos="1800"/>
+        </w:tabs>
+        <w:ind w:left="1728" w:hanging="648"/>
+      </w:pPr>
+      <w:rPr>
+        <w:rFonts w:hint="default"/>
+      </w:rPr>
+    </w:lvl>
+    <w:lvl w:ilvl="4">
+      <w:start w:val="1"/>
+      <w:numFmt w:val="decimal"/>
+      <w:lvlText w:val="%1.%2.%3.%4.%5."/>
+      <w:lvlJc w:val="left"/>
+      <w:pPr>
+        <w:tabs>
+          <w:tab w:val="num" w:pos="2520"/>
+        </w:tabs>
+        <w:ind w:left="2232" w:hanging="792"/>
+      </w:pPr>
+      <w:rPr>
+        <w:rFonts w:hint="default"/>
+      </w:rPr>
+    </w:lvl>
+    <w:lvl w:ilvl="5">
+      <w:start w:val="1"/>
+      <w:numFmt w:val="decimal"/>
+      <w:lvlText w:val="%1.%2.%3.%4.%5.%6."/>
+      <w:lvlJc w:val="left"/>
+      <w:pPr>
+        <w:tabs>
+          <w:tab w:val="num" w:pos="2880"/>
+        </w:tabs>
+        <w:ind w:left="2736" w:hanging="936"/>
+      </w:pPr>
+      <w:rPr>
+        <w:rFonts w:hint="default"/>
+      </w:rPr>
+    </w:lvl>
+    <w:lvl w:ilvl="6">
+      <w:start w:val="1"/>
+      <w:numFmt w:val="decimal"/>
+      <w:lvlText w:val="%1.%2.%3.%4.%5.%6.%7."/>
+      <w:lvlJc w:val="left"/>
+      <w:pPr>
+        <w:tabs>
+          <w:tab w:val="num" w:pos="3600"/>
+        </w:tabs>
+        <w:ind w:left="3240" w:hanging="1080"/>
+      </w:pPr>
+      <w:rPr>
+        <w:rFonts w:hint="default"/>
+      </w:rPr>
+    </w:lvl>
+    <w:lvl w:ilvl="7">
+      <w:start w:val="1"/>
+      <w:numFmt w:val="decimal"/>
+      <w:lvlText w:val="%1.%2.%3.%4.%5.%6.%7.%8."/>
+      <w:lvlJc w:val="left"/>
+      <w:pPr>
+        <w:tabs>
+          <w:tab w:val="num" w:pos="3960"/>
+        </w:tabs>
+        <w:ind w:left="3744" w:hanging="1224"/>
+      </w:pPr>
+      <w:rPr>
+        <w:rFonts w:hint="default"/>
+      </w:rPr>
+    </w:lvl>
+    <w:lvl w:ilvl="8">
+      <w:start w:val="1"/>
+      <w:numFmt w:val="decimal"/>
+      <w:lvlText w:val="%1.%2.%3.%4.%5.%6.%7.%8.%9."/>
+      <w:lvlJc w:val="left"/>
+      <w:pPr>
+        <w:tabs>
+          <w:tab w:val="num" w:pos="4680"/>
+        </w:tabs>
+        <w:ind w:left="4320" w:hanging="1440"/>
+      </w:pPr>
+      <w:rPr>
+        <w:rFonts w:hint="default"/>
+      </w:rPr>
+    </w:lvl>
+  </w:abstractNum>
+  <w:abstractNum w:abstractNumId="8">
     <w:nsid w:val="22107DD4"/>
     <w:multiLevelType w:val="multilevel"/>
     <w:tmpl w:val="B984B1CA"/>
@@ -4007,7 +5796,7 @@
       </w:rPr>
     </w:lvl>
   </w:abstractNum>
-  <w:abstractNum w:abstractNumId="8">
+  <w:abstractNum w:abstractNumId="9">
     <w:nsid w:val="28DB1F68"/>
     <w:multiLevelType w:val="hybridMultilevel"/>
     <w:tmpl w:val="0DAA85E0"/>
@@ -4120,7 +5909,7 @@
       </w:pPr>
     </w:lvl>
   </w:abstractNum>
-  <w:abstractNum w:abstractNumId="9">
+  <w:abstractNum w:abstractNumId="10">
     <w:nsid w:val="302066C7"/>
     <w:multiLevelType w:val="multilevel"/>
     <w:tmpl w:val="0416001F"/>
@@ -4233,7 +6022,7 @@
       </w:pPr>
     </w:lvl>
   </w:abstractNum>
-  <w:abstractNum w:abstractNumId="10">
+  <w:abstractNum w:abstractNumId="11">
     <w:nsid w:val="3183310C"/>
     <w:multiLevelType w:val="hybridMultilevel"/>
     <w:tmpl w:val="922AD58A"/>
@@ -4346,7 +6135,120 @@
       </w:pPr>
     </w:lvl>
   </w:abstractNum>
-  <w:abstractNum w:abstractNumId="11">
+  <w:abstractNum w:abstractNumId="12">
+    <w:nsid w:val="320B113C"/>
+    <w:multiLevelType w:val="multilevel"/>
+    <w:tmpl w:val="0416001F"/>
+    <w:lvl w:ilvl="0">
+      <w:start w:val="1"/>
+      <w:numFmt w:val="decimal"/>
+      <w:lvlText w:val="%1."/>
+      <w:lvlJc w:val="left"/>
+      <w:pPr>
+        <w:tabs>
+          <w:tab w:val="num" w:pos="360"/>
+        </w:tabs>
+        <w:ind w:left="360" w:hanging="360"/>
+      </w:pPr>
+    </w:lvl>
+    <w:lvl w:ilvl="1">
+      <w:start w:val="1"/>
+      <w:numFmt w:val="decimal"/>
+      <w:lvlText w:val="%1.%2."/>
+      <w:lvlJc w:val="left"/>
+      <w:pPr>
+        <w:tabs>
+          <w:tab w:val="num" w:pos="792"/>
+        </w:tabs>
+        <w:ind w:left="792" w:hanging="432"/>
+      </w:pPr>
+    </w:lvl>
+    <w:lvl w:ilvl="2">
+      <w:start w:val="1"/>
+      <w:numFmt w:val="decimal"/>
+      <w:lvlText w:val="%1.%2.%3."/>
+      <w:lvlJc w:val="left"/>
+      <w:pPr>
+        <w:tabs>
+          <w:tab w:val="num" w:pos="1224"/>
+        </w:tabs>
+        <w:ind w:left="1224" w:hanging="504"/>
+      </w:pPr>
+    </w:lvl>
+    <w:lvl w:ilvl="3">
+      <w:start w:val="1"/>
+      <w:numFmt w:val="decimal"/>
+      <w:lvlText w:val="%1.%2.%3.%4."/>
+      <w:lvlJc w:val="left"/>
+      <w:pPr>
+        <w:tabs>
+          <w:tab w:val="num" w:pos="1800"/>
+        </w:tabs>
+        <w:ind w:left="1728" w:hanging="648"/>
+      </w:pPr>
+    </w:lvl>
+    <w:lvl w:ilvl="4">
+      <w:start w:val="1"/>
+      <w:numFmt w:val="decimal"/>
+      <w:lvlText w:val="%1.%2.%3.%4.%5."/>
+      <w:lvlJc w:val="left"/>
+      <w:pPr>
+        <w:tabs>
+          <w:tab w:val="num" w:pos="2520"/>
+        </w:tabs>
+        <w:ind w:left="2232" w:hanging="792"/>
+      </w:pPr>
+    </w:lvl>
+    <w:lvl w:ilvl="5">
+      <w:start w:val="1"/>
+      <w:numFmt w:val="decimal"/>
+      <w:lvlText w:val="%1.%2.%3.%4.%5.%6."/>
+      <w:lvlJc w:val="left"/>
+      <w:pPr>
+        <w:tabs>
+          <w:tab w:val="num" w:pos="2880"/>
+        </w:tabs>
+        <w:ind w:left="2736" w:hanging="936"/>
+      </w:pPr>
+    </w:lvl>
+    <w:lvl w:ilvl="6">
+      <w:start w:val="1"/>
+      <w:numFmt w:val="decimal"/>
+      <w:lvlText w:val="%1.%2.%3.%4.%5.%6.%7."/>
+      <w:lvlJc w:val="left"/>
+      <w:pPr>
+        <w:tabs>
+          <w:tab w:val="num" w:pos="3600"/>
+        </w:tabs>
+        <w:ind w:left="3240" w:hanging="1080"/>
+      </w:pPr>
+    </w:lvl>
+    <w:lvl w:ilvl="7">
+      <w:start w:val="1"/>
+      <w:numFmt w:val="decimal"/>
+      <w:lvlText w:val="%1.%2.%3.%4.%5.%6.%7.%8."/>
+      <w:lvlJc w:val="left"/>
+      <w:pPr>
+        <w:tabs>
+          <w:tab w:val="num" w:pos="3960"/>
+        </w:tabs>
+        <w:ind w:left="3744" w:hanging="1224"/>
+      </w:pPr>
+    </w:lvl>
+    <w:lvl w:ilvl="8">
+      <w:start w:val="1"/>
+      <w:numFmt w:val="decimal"/>
+      <w:lvlText w:val="%1.%2.%3.%4.%5.%6.%7.%8.%9."/>
+      <w:lvlJc w:val="left"/>
+      <w:pPr>
+        <w:tabs>
+          <w:tab w:val="num" w:pos="4680"/>
+        </w:tabs>
+        <w:ind w:left="4320" w:hanging="1440"/>
+      </w:pPr>
+    </w:lvl>
+  </w:abstractNum>
+  <w:abstractNum w:abstractNumId="13">
     <w:nsid w:val="37073CDC"/>
     <w:multiLevelType w:val="multilevel"/>
     <w:tmpl w:val="B984B1CA"/>
@@ -4486,7 +6388,7 @@
       </w:rPr>
     </w:lvl>
   </w:abstractNum>
-  <w:abstractNum w:abstractNumId="12">
+  <w:abstractNum w:abstractNumId="14">
     <w:nsid w:val="455F15F4"/>
     <w:multiLevelType w:val="hybridMultilevel"/>
     <w:tmpl w:val="E05A6EEA"/>
@@ -4599,7 +6501,7 @@
       </w:pPr>
     </w:lvl>
   </w:abstractNum>
-  <w:abstractNum w:abstractNumId="13">
+  <w:abstractNum w:abstractNumId="15">
     <w:nsid w:val="466B45EB"/>
     <w:multiLevelType w:val="hybridMultilevel"/>
     <w:tmpl w:val="2F3EDA8C"/>
@@ -4719,7 +6621,7 @@
       </w:pPr>
     </w:lvl>
   </w:abstractNum>
-  <w:abstractNum w:abstractNumId="14">
+  <w:abstractNum w:abstractNumId="16">
     <w:nsid w:val="4C302280"/>
     <w:multiLevelType w:val="multilevel"/>
     <w:tmpl w:val="0416001F"/>
@@ -4832,7 +6734,260 @@
       </w:pPr>
     </w:lvl>
   </w:abstractNum>
-  <w:abstractNum w:abstractNumId="15">
+  <w:abstractNum w:abstractNumId="17">
+    <w:nsid w:val="4CBA476A"/>
+    <w:multiLevelType w:val="multilevel"/>
+    <w:tmpl w:val="B984B1CA"/>
+    <w:lvl w:ilvl="0">
+      <w:start w:val="1"/>
+      <w:numFmt w:val="decimal"/>
+      <w:lvlText w:val="%1."/>
+      <w:lvlJc w:val="left"/>
+      <w:pPr>
+        <w:tabs>
+          <w:tab w:val="num" w:pos="360"/>
+        </w:tabs>
+        <w:ind w:left="360" w:hanging="360"/>
+      </w:pPr>
+      <w:rPr>
+        <w:rFonts w:hint="default"/>
+      </w:rPr>
+    </w:lvl>
+    <w:lvl w:ilvl="1">
+      <w:start w:val="1"/>
+      <w:numFmt w:val="decimal"/>
+      <w:lvlText w:val="%1.%2."/>
+      <w:lvlJc w:val="left"/>
+      <w:pPr>
+        <w:tabs>
+          <w:tab w:val="num" w:pos="792"/>
+        </w:tabs>
+        <w:ind w:left="792" w:hanging="432"/>
+      </w:pPr>
+      <w:rPr>
+        <w:rFonts w:hint="default"/>
+      </w:rPr>
+    </w:lvl>
+    <w:lvl w:ilvl="2">
+      <w:start w:val="1"/>
+      <w:numFmt w:val="decimal"/>
+      <w:lvlText w:val="%1.%2.%3."/>
+      <w:lvlJc w:val="left"/>
+      <w:pPr>
+        <w:tabs>
+          <w:tab w:val="num" w:pos="1440"/>
+        </w:tabs>
+        <w:ind w:left="1224" w:hanging="504"/>
+      </w:pPr>
+      <w:rPr>
+        <w:rFonts w:hint="default"/>
+      </w:rPr>
+    </w:lvl>
+    <w:lvl w:ilvl="3">
+      <w:start w:val="1"/>
+      <w:numFmt w:val="decimal"/>
+      <w:lvlText w:val="%1.%2.%3.%4."/>
+      <w:lvlJc w:val="left"/>
+      <w:pPr>
+        <w:tabs>
+          <w:tab w:val="num" w:pos="1800"/>
+        </w:tabs>
+        <w:ind w:left="1728" w:hanging="648"/>
+      </w:pPr>
+      <w:rPr>
+        <w:rFonts w:hint="default"/>
+      </w:rPr>
+    </w:lvl>
+    <w:lvl w:ilvl="4">
+      <w:start w:val="1"/>
+      <w:numFmt w:val="decimal"/>
+      <w:lvlText w:val="%1.%2.%3.%4.%5."/>
+      <w:lvlJc w:val="left"/>
+      <w:pPr>
+        <w:tabs>
+          <w:tab w:val="num" w:pos="2520"/>
+        </w:tabs>
+        <w:ind w:left="2232" w:hanging="792"/>
+      </w:pPr>
+      <w:rPr>
+        <w:rFonts w:hint="default"/>
+      </w:rPr>
+    </w:lvl>
+    <w:lvl w:ilvl="5">
+      <w:start w:val="1"/>
+      <w:numFmt w:val="decimal"/>
+      <w:lvlText w:val="%1.%2.%3.%4.%5.%6."/>
+      <w:lvlJc w:val="left"/>
+      <w:pPr>
+        <w:tabs>
+          <w:tab w:val="num" w:pos="2880"/>
+        </w:tabs>
+        <w:ind w:left="2736" w:hanging="936"/>
+      </w:pPr>
+      <w:rPr>
+        <w:rFonts w:hint="default"/>
+      </w:rPr>
+    </w:lvl>
+    <w:lvl w:ilvl="6">
+      <w:start w:val="1"/>
+      <w:numFmt w:val="decimal"/>
+      <w:lvlText w:val="%1.%2.%3.%4.%5.%6.%7."/>
+      <w:lvlJc w:val="left"/>
+      <w:pPr>
+        <w:tabs>
+          <w:tab w:val="num" w:pos="3600"/>
+        </w:tabs>
+        <w:ind w:left="3240" w:hanging="1080"/>
+      </w:pPr>
+      <w:rPr>
+        <w:rFonts w:hint="default"/>
+      </w:rPr>
+    </w:lvl>
+    <w:lvl w:ilvl="7">
+      <w:start w:val="1"/>
+      <w:numFmt w:val="decimal"/>
+      <w:lvlText w:val="%1.%2.%3.%4.%5.%6.%7.%8."/>
+      <w:lvlJc w:val="left"/>
+      <w:pPr>
+        <w:tabs>
+          <w:tab w:val="num" w:pos="3960"/>
+        </w:tabs>
+        <w:ind w:left="3744" w:hanging="1224"/>
+      </w:pPr>
+      <w:rPr>
+        <w:rFonts w:hint="default"/>
+      </w:rPr>
+    </w:lvl>
+    <w:lvl w:ilvl="8">
+      <w:start w:val="1"/>
+      <w:numFmt w:val="decimal"/>
+      <w:lvlText w:val="%1.%2.%3.%4.%5.%6.%7.%8.%9."/>
+      <w:lvlJc w:val="left"/>
+      <w:pPr>
+        <w:tabs>
+          <w:tab w:val="num" w:pos="4680"/>
+        </w:tabs>
+        <w:ind w:left="4320" w:hanging="1440"/>
+      </w:pPr>
+      <w:rPr>
+        <w:rFonts w:hint="default"/>
+      </w:rPr>
+    </w:lvl>
+  </w:abstractNum>
+  <w:abstractNum w:abstractNumId="18">
+    <w:nsid w:val="4CC02D41"/>
+    <w:multiLevelType w:val="multilevel"/>
+    <w:tmpl w:val="0416001F"/>
+    <w:lvl w:ilvl="0">
+      <w:start w:val="1"/>
+      <w:numFmt w:val="decimal"/>
+      <w:lvlText w:val="%1."/>
+      <w:lvlJc w:val="left"/>
+      <w:pPr>
+        <w:tabs>
+          <w:tab w:val="num" w:pos="360"/>
+        </w:tabs>
+        <w:ind w:left="360" w:hanging="360"/>
+      </w:pPr>
+    </w:lvl>
+    <w:lvl w:ilvl="1">
+      <w:start w:val="1"/>
+      <w:numFmt w:val="decimal"/>
+      <w:lvlText w:val="%1.%2."/>
+      <w:lvlJc w:val="left"/>
+      <w:pPr>
+        <w:tabs>
+          <w:tab w:val="num" w:pos="792"/>
+        </w:tabs>
+        <w:ind w:left="792" w:hanging="432"/>
+      </w:pPr>
+    </w:lvl>
+    <w:lvl w:ilvl="2">
+      <w:start w:val="1"/>
+      <w:numFmt w:val="decimal"/>
+      <w:lvlText w:val="%1.%2.%3."/>
+      <w:lvlJc w:val="left"/>
+      <w:pPr>
+        <w:tabs>
+          <w:tab w:val="num" w:pos="1224"/>
+        </w:tabs>
+        <w:ind w:left="1224" w:hanging="504"/>
+      </w:pPr>
+    </w:lvl>
+    <w:lvl w:ilvl="3">
+      <w:start w:val="1"/>
+      <w:numFmt w:val="decimal"/>
+      <w:lvlText w:val="%1.%2.%3.%4."/>
+      <w:lvlJc w:val="left"/>
+      <w:pPr>
+        <w:tabs>
+          <w:tab w:val="num" w:pos="1800"/>
+        </w:tabs>
+        <w:ind w:left="1728" w:hanging="648"/>
+      </w:pPr>
+    </w:lvl>
+    <w:lvl w:ilvl="4">
+      <w:start w:val="1"/>
+      <w:numFmt w:val="decimal"/>
+      <w:lvlText w:val="%1.%2.%3.%4.%5."/>
+      <w:lvlJc w:val="left"/>
+      <w:pPr>
+        <w:tabs>
+          <w:tab w:val="num" w:pos="2520"/>
+        </w:tabs>
+        <w:ind w:left="2232" w:hanging="792"/>
+      </w:pPr>
+    </w:lvl>
+    <w:lvl w:ilvl="5">
+      <w:start w:val="1"/>
+      <w:numFmt w:val="decimal"/>
+      <w:lvlText w:val="%1.%2.%3.%4.%5.%6."/>
+      <w:lvlJc w:val="left"/>
+      <w:pPr>
+        <w:tabs>
+          <w:tab w:val="num" w:pos="2880"/>
+        </w:tabs>
+        <w:ind w:left="2736" w:hanging="936"/>
+      </w:pPr>
+    </w:lvl>
+    <w:lvl w:ilvl="6">
+      <w:start w:val="1"/>
+      <w:numFmt w:val="decimal"/>
+      <w:lvlText w:val="%1.%2.%3.%4.%5.%6.%7."/>
+      <w:lvlJc w:val="left"/>
+      <w:pPr>
+        <w:tabs>
+          <w:tab w:val="num" w:pos="3600"/>
+        </w:tabs>
+        <w:ind w:left="3240" w:hanging="1080"/>
+      </w:pPr>
+    </w:lvl>
+    <w:lvl w:ilvl="7">
+      <w:start w:val="1"/>
+      <w:numFmt w:val="decimal"/>
+      <w:lvlText w:val="%1.%2.%3.%4.%5.%6.%7.%8."/>
+      <w:lvlJc w:val="left"/>
+      <w:pPr>
+        <w:tabs>
+          <w:tab w:val="num" w:pos="3960"/>
+        </w:tabs>
+        <w:ind w:left="3744" w:hanging="1224"/>
+      </w:pPr>
+    </w:lvl>
+    <w:lvl w:ilvl="8">
+      <w:start w:val="1"/>
+      <w:numFmt w:val="decimal"/>
+      <w:lvlText w:val="%1.%2.%3.%4.%5.%6.%7.%8.%9."/>
+      <w:lvlJc w:val="left"/>
+      <w:pPr>
+        <w:tabs>
+          <w:tab w:val="num" w:pos="4680"/>
+        </w:tabs>
+        <w:ind w:left="4320" w:hanging="1440"/>
+      </w:pPr>
+    </w:lvl>
+  </w:abstractNum>
+  <w:abstractNum w:abstractNumId="19">
     <w:nsid w:val="50BE521F"/>
     <w:multiLevelType w:val="hybridMultilevel"/>
     <w:tmpl w:val="878C8846"/>
@@ -4921,7 +7076,7 @@
       </w:pPr>
     </w:lvl>
   </w:abstractNum>
-  <w:abstractNum w:abstractNumId="16">
+  <w:abstractNum w:abstractNumId="20">
     <w:nsid w:val="564F68B5"/>
     <w:multiLevelType w:val="hybridMultilevel"/>
     <w:tmpl w:val="571AE01E"/>
@@ -5034,7 +7189,7 @@
       </w:pPr>
     </w:lvl>
   </w:abstractNum>
-  <w:abstractNum w:abstractNumId="17">
+  <w:abstractNum w:abstractNumId="21">
     <w:nsid w:val="599865C1"/>
     <w:multiLevelType w:val="hybridMultilevel"/>
     <w:tmpl w:val="E15AFDCA"/>
@@ -5147,7 +7302,7 @@
       </w:pPr>
     </w:lvl>
   </w:abstractNum>
-  <w:abstractNum w:abstractNumId="18">
+  <w:abstractNum w:abstractNumId="22">
     <w:nsid w:val="6FCD67FE"/>
     <w:multiLevelType w:val="hybridMultilevel"/>
     <w:tmpl w:val="A866CC06"/>
@@ -5260,7 +7415,7 @@
       </w:pPr>
     </w:lvl>
   </w:abstractNum>
-  <w:abstractNum w:abstractNumId="19">
+  <w:abstractNum w:abstractNumId="23">
     <w:nsid w:val="76C417A1"/>
     <w:multiLevelType w:val="multilevel"/>
     <w:tmpl w:val="E05A6EEA"/>
@@ -5404,22 +7559,22 @@
     <w:abstractNumId w:val="2"/>
   </w:num>
   <w:num w:numId="11">
-    <w:abstractNumId w:val="13"/>
+    <w:abstractNumId w:val="15"/>
   </w:num>
   <w:num w:numId="12">
-    <w:abstractNumId w:val="7"/>
+    <w:abstractNumId w:val="8"/>
   </w:num>
   <w:num w:numId="13">
-    <w:abstractNumId w:val="10"/>
+    <w:abstractNumId w:val="11"/>
   </w:num>
   <w:num w:numId="14">
-    <w:abstractNumId w:val="18"/>
+    <w:abstractNumId w:val="22"/>
   </w:num>
   <w:num w:numId="15">
-    <w:abstractNumId w:val="17"/>
+    <w:abstractNumId w:val="21"/>
   </w:num>
   <w:num w:numId="16">
-    <w:abstractNumId w:val="16"/>
+    <w:abstractNumId w:val="20"/>
   </w:num>
   <w:num w:numId="17">
     <w:abstractNumId w:val="1"/>
@@ -5428,10 +7583,10 @@
     <w:abstractNumId w:val="3"/>
   </w:num>
   <w:num w:numId="19">
-    <w:abstractNumId w:val="9"/>
+    <w:abstractNumId w:val="10"/>
   </w:num>
   <w:num w:numId="20">
-    <w:abstractNumId w:val="14"/>
+    <w:abstractNumId w:val="16"/>
   </w:num>
   <w:num w:numId="21">
     <w:abstractNumId w:val="0"/>
@@ -5440,19 +7595,19 @@
     <w:abstractNumId w:val="5"/>
   </w:num>
   <w:num w:numId="23">
-    <w:abstractNumId w:val="12"/>
+    <w:abstractNumId w:val="14"/>
   </w:num>
   <w:num w:numId="24">
-    <w:abstractNumId w:val="19"/>
+    <w:abstractNumId w:val="23"/>
   </w:num>
   <w:num w:numId="25">
-    <w:abstractNumId w:val="8"/>
+    <w:abstractNumId w:val="9"/>
   </w:num>
   <w:num w:numId="26">
     <w:abstractNumId w:val="6"/>
   </w:num>
   <w:num w:numId="27">
-    <w:abstractNumId w:val="11"/>
+    <w:abstractNumId w:val="13"/>
   </w:num>
   <w:num w:numId="28">
     <w:abstractNumId w:val="4"/>
@@ -5461,7 +7616,19 @@
     <w:abstractNumId w:val="6"/>
   </w:num>
   <w:num w:numId="30">
-    <w:abstractNumId w:val="15"/>
+    <w:abstractNumId w:val="19"/>
+  </w:num>
+  <w:num w:numId="31">
+    <w:abstractNumId w:val="17"/>
+  </w:num>
+  <w:num w:numId="32">
+    <w:abstractNumId w:val="7"/>
+  </w:num>
+  <w:num w:numId="33">
+    <w:abstractNumId w:val="12"/>
+  </w:num>
+  <w:num w:numId="34">
+    <w:abstractNumId w:val="18"/>
   </w:num>
   <w:numIdMacAtCleanup w:val="16"/>
 </w:numbering>
@@ -5491,6 +7658,7 @@
     <w:lsdException w:name="heading 9" w:qFormat="1"/>
     <w:lsdException w:name="toc 1" w:uiPriority="39"/>
     <w:lsdException w:name="toc 2" w:uiPriority="39"/>
+    <w:lsdException w:name="toc 3" w:uiPriority="39"/>
     <w:lsdException w:name="caption" w:semiHidden="1" w:unhideWhenUsed="1" w:qFormat="1"/>
     <w:lsdException w:name="Title" w:qFormat="1"/>
     <w:lsdException w:name="Subtitle" w:qFormat="1"/>
@@ -5906,7 +8074,7 @@
     <w:basedOn w:val="Normal"/>
     <w:next w:val="Normal"/>
     <w:autoRedefine/>
-    <w:semiHidden/>
+    <w:uiPriority w:val="39"/>
     <w:pPr>
       <w:spacing w:before="0" w:after="0"/>
       <w:ind w:left="440"/>
@@ -6268,6 +8436,7 @@
     <w:lsdException w:name="heading 9" w:qFormat="1"/>
     <w:lsdException w:name="toc 1" w:uiPriority="39"/>
     <w:lsdException w:name="toc 2" w:uiPriority="39"/>
+    <w:lsdException w:name="toc 3" w:uiPriority="39"/>
     <w:lsdException w:name="caption" w:semiHidden="1" w:unhideWhenUsed="1" w:qFormat="1"/>
     <w:lsdException w:name="Title" w:qFormat="1"/>
     <w:lsdException w:name="Subtitle" w:qFormat="1"/>
@@ -6683,7 +8852,7 @@
     <w:basedOn w:val="Normal"/>
     <w:next w:val="Normal"/>
     <w:autoRedefine/>
-    <w:semiHidden/>
+    <w:uiPriority w:val="39"/>
     <w:pPr>
       <w:spacing w:before="0" w:after="0"/>
       <w:ind w:left="440"/>
@@ -7276,7 +9445,7 @@
   <a:extraClrSchemeLst/>
   <a:extLst>
     <a:ext uri="{05A4C25C-085E-4340-85A3-A5531E510DB2}">
-      <thm15:themeFamily xmlns:thm15="http://schemas.microsoft.com/office/thememl/2012/main" xmlns="" name="Office Theme" id="{62F939B6-93AF-4DB8-9C6B-D6C7DFDC589F}" vid="{4A3C46E8-61CC-4603-A589-7422A47A8E4A}"/>
+      <thm15:themeFamily xmlns="" xmlns:thm15="http://schemas.microsoft.com/office/thememl/2012/main" name="Office Theme" id="{62F939B6-93AF-4DB8-9C6B-D6C7DFDC589F}" vid="{4A3C46E8-61CC-4603-A589-7422A47A8E4A}"/>
     </a:ext>
   </a:extLst>
 </a:theme>
@@ -7287,7 +9456,7 @@
 </file>
 
 <file path=customXml/itemProps1.xml><?xml version="1.0" encoding="utf-8"?>
-<ds:datastoreItem xmlns:ds="http://schemas.openxmlformats.org/officeDocument/2006/customXml" ds:itemID="{8F40AD8C-0D86-49F5-A4DF-F66E7D9C43CC}">
+<ds:datastoreItem xmlns:ds="http://schemas.openxmlformats.org/officeDocument/2006/customXml" ds:itemID="{E974AB8E-0E10-4458-89A3-D6B8F938FE8B}">
   <ds:schemaRefs>
     <ds:schemaRef ds:uri="http://schemas.openxmlformats.org/officeDocument/2006/bibliography"/>
   </ds:schemaRefs>

</xml_diff>

<commit_message>
Correções efetuadas no arquivo de especificação de caso de uso e inclusão do significado de anamnese no glossário do documento de requisitos.
</commit_message>
<xml_diff>
--- a/APS/APS_Fitness Academia-Especificação de Caso de Uso.docx
+++ b/APS/APS_Fitness Academia-Especificação de Caso de Uso.docx
@@ -1,6 +1,6 @@
 
 <file path=word/document.xml><?xml version="1.0" encoding="utf-8"?>
-<w:document xmlns:wpc="http://schemas.microsoft.com/office/word/2010/wordprocessingCanvas" xmlns:mc="http://schemas.openxmlformats.org/markup-compatibility/2006" xmlns:o="urn:schemas-microsoft-com:office:office" xmlns:r="http://schemas.openxmlformats.org/officeDocument/2006/relationships" xmlns:m="http://schemas.openxmlformats.org/officeDocument/2006/math" xmlns:v="urn:schemas-microsoft-com:vml" xmlns:wp14="http://schemas.microsoft.com/office/word/2010/wordprocessingDrawing" xmlns:wp="http://schemas.openxmlformats.org/drawingml/2006/wordprocessingDrawing" xmlns:w10="urn:schemas-microsoft-com:office:word" xmlns:w="http://schemas.openxmlformats.org/wordprocessingml/2006/main" xmlns:w14="http://schemas.microsoft.com/office/word/2010/wordml" xmlns:w15="http://schemas.microsoft.com/office/word/2012/wordml" xmlns:wpg="http://schemas.microsoft.com/office/word/2010/wordprocessingGroup" xmlns:wpi="http://schemas.microsoft.com/office/word/2010/wordprocessingInk" xmlns:wne="http://schemas.microsoft.com/office/word/2006/wordml" xmlns:wps="http://schemas.microsoft.com/office/word/2010/wordprocessingShape" mc:Ignorable="w14 w15 wp14">
+<w:document xmlns:wpc="http://schemas.microsoft.com/office/word/2010/wordprocessingCanvas" xmlns:mc="http://schemas.openxmlformats.org/markup-compatibility/2006" xmlns:o="urn:schemas-microsoft-com:office:office" xmlns:r="http://schemas.openxmlformats.org/officeDocument/2006/relationships" xmlns:m="http://schemas.openxmlformats.org/officeDocument/2006/math" xmlns:v="urn:schemas-microsoft-com:vml" xmlns:wp14="http://schemas.microsoft.com/office/word/2010/wordprocessingDrawing" xmlns:wp="http://schemas.openxmlformats.org/drawingml/2006/wordprocessingDrawing" xmlns:w10="urn:schemas-microsoft-com:office:word" xmlns:w="http://schemas.openxmlformats.org/wordprocessingml/2006/main" xmlns:w14="http://schemas.microsoft.com/office/word/2010/wordml" xmlns:wpg="http://schemas.microsoft.com/office/word/2010/wordprocessingGroup" xmlns:wpi="http://schemas.microsoft.com/office/word/2010/wordprocessingInk" xmlns:wne="http://schemas.microsoft.com/office/word/2006/wordml" xmlns:wps="http://schemas.microsoft.com/office/word/2010/wordprocessingShape" mc:Ignorable="w14 wp14">
   <w:body>
     <w:p>
       <w:pPr>
@@ -162,7 +162,7 @@
                     </pic:cNvPicPr>
                   </pic:nvPicPr>
                   <pic:blipFill>
-                    <a:blip r:embed="rId8">
+                    <a:blip r:embed="rId9">
                       <a:extLst>
                         <a:ext uri="{28A0092B-C50C-407E-A947-70E740481C1C}">
                           <a14:useLocalDpi xmlns:a14="http://schemas.microsoft.com/office/drawing/2010/main" val="0"/>
@@ -325,9 +325,9 @@
           <w:rFonts w:ascii="Arial" w:hAnsi="Arial" w:cs="Arial"/>
         </w:rPr>
         <w:sectPr>
-          <w:headerReference w:type="even" r:id="rId9"/>
-          <w:headerReference w:type="default" r:id="rId10"/>
-          <w:footerReference w:type="default" r:id="rId11"/>
+          <w:headerReference w:type="even" r:id="rId10"/>
+          <w:headerReference w:type="default" r:id="rId11"/>
+          <w:footerReference w:type="default" r:id="rId12"/>
           <w:pgSz w:w="11907" w:h="16840" w:code="9"/>
           <w:pgMar w:top="1701" w:right="1151" w:bottom="1140" w:left="1151" w:header="561" w:footer="561" w:gutter="561"/>
           <w:cols w:space="720"/>
@@ -2671,6 +2671,57 @@
     <w:p>
       <w:pPr>
         <w:numPr>
+          <w:ilvl w:val="1"/>
+          <w:numId w:val="17"/>
+        </w:numPr>
+        <w:rPr>
+          <w:rFonts w:ascii="Arial" w:hAnsi="Arial" w:cs="Arial"/>
+        </w:rPr>
+      </w:pPr>
+      <w:r>
+        <w:rPr>
+          <w:rFonts w:ascii="Arial" w:hAnsi="Arial" w:cs="Arial"/>
+        </w:rPr>
+        <w:t>Telefone residencial</w:t>
+      </w:r>
+    </w:p>
+    <w:p>
+      <w:pPr>
+        <w:numPr>
+          <w:ilvl w:val="1"/>
+          <w:numId w:val="17"/>
+        </w:numPr>
+        <w:rPr>
+          <w:rFonts w:ascii="Arial" w:hAnsi="Arial" w:cs="Arial"/>
+        </w:rPr>
+      </w:pPr>
+      <w:r>
+        <w:rPr>
+          <w:rFonts w:ascii="Arial" w:hAnsi="Arial" w:cs="Arial"/>
+        </w:rPr>
+        <w:t>Celular</w:t>
+      </w:r>
+    </w:p>
+    <w:p>
+      <w:pPr>
+        <w:numPr>
+          <w:ilvl w:val="1"/>
+          <w:numId w:val="17"/>
+        </w:numPr>
+        <w:rPr>
+          <w:rFonts w:ascii="Arial" w:hAnsi="Arial" w:cs="Arial"/>
+        </w:rPr>
+      </w:pPr>
+      <w:r>
+        <w:rPr>
+          <w:rFonts w:ascii="Arial" w:hAnsi="Arial" w:cs="Arial"/>
+        </w:rPr>
+        <w:t>E-mail</w:t>
+      </w:r>
+    </w:p>
+    <w:p>
+      <w:pPr>
+        <w:numPr>
           <w:ilvl w:val="0"/>
           <w:numId w:val="17"/>
         </w:numPr>
@@ -2682,6 +2733,7 @@
         <w:rPr>
           <w:rFonts w:ascii="Arial" w:hAnsi="Arial" w:cs="Arial"/>
         </w:rPr>
+        <w:lastRenderedPageBreak/>
         <w:t xml:space="preserve">Após digitar as informações, o usuário confirma a inclusão do </w:t>
       </w:r>
       <w:r>
@@ -2723,7 +2775,6 @@
         <w:rPr>
           <w:rFonts w:ascii="Arial" w:hAnsi="Arial" w:cs="Arial"/>
         </w:rPr>
-        <w:lastRenderedPageBreak/>
         <w:t xml:space="preserve">O sistema exibe uma mensagem “A operação foi realizada com sucesso” </w:t>
       </w:r>
       <w:r>
@@ -3629,13 +3680,50 @@
         <w:rPr>
           <w:rFonts w:ascii="Arial" w:hAnsi="Arial" w:cs="Arial"/>
         </w:rPr>
-        <w:t xml:space="preserve">o CPF e nome do cliente e um campo com a data desejada para realizar a avaliação. Caso </w:t>
-      </w:r>
-      <w:r>
-        <w:rPr>
-          <w:rFonts w:ascii="Arial" w:hAnsi="Arial" w:cs="Arial"/>
-        </w:rPr>
-        <w:t>o usuário não seja a atendente/secretária o sistema deve exibir uma tela com os campos código do cliente/aluno e a data da avaliação.</w:t>
+        <w:t>seu</w:t>
+      </w:r>
+      <w:r>
+        <w:rPr>
+          <w:rFonts w:ascii="Arial" w:hAnsi="Arial" w:cs="Arial"/>
+        </w:rPr>
+        <w:t xml:space="preserve"> CPF e nome e um campo </w:t>
+      </w:r>
+      <w:r>
+        <w:rPr>
+          <w:rFonts w:ascii="Arial" w:hAnsi="Arial" w:cs="Arial"/>
+        </w:rPr>
+        <w:t>para ser preenchido com</w:t>
+      </w:r>
+      <w:r>
+        <w:rPr>
+          <w:rFonts w:ascii="Arial" w:hAnsi="Arial" w:cs="Arial"/>
+        </w:rPr>
+        <w:t xml:space="preserve"> a data desejada para realizar a avaliação. </w:t>
+      </w:r>
+      <w:r>
+        <w:rPr>
+          <w:rFonts w:ascii="Arial" w:hAnsi="Arial" w:cs="Arial"/>
+        </w:rPr>
+        <w:lastRenderedPageBreak/>
+        <w:t xml:space="preserve">Caso </w:t>
+      </w:r>
+      <w:r>
+        <w:rPr>
+          <w:rFonts w:ascii="Arial" w:hAnsi="Arial" w:cs="Arial"/>
+        </w:rPr>
+        <w:t>o usuário seja a atendente/secretária o sistema deve exibir uma tela com os campos código do cliente/aluno e a data da avaliação</w:t>
+      </w:r>
+      <w:r>
+        <w:rPr>
+          <w:rFonts w:ascii="Arial" w:hAnsi="Arial" w:cs="Arial"/>
+        </w:rPr>
+        <w:t xml:space="preserve"> que devem ser preenchidos</w:t>
+      </w:r>
+      <w:r>
+        <w:rPr>
+          <w:rFonts w:ascii="Arial" w:hAnsi="Arial" w:cs="Arial"/>
+        </w:rPr>
+        <w:t>.</w:t>
       </w:r>
     </w:p>
     <w:p>
@@ -3670,7 +3758,19 @@
         <w:rPr>
           <w:rFonts w:ascii="Arial" w:hAnsi="Arial" w:cs="Arial"/>
         </w:rPr>
-        <w:t xml:space="preserve"> ([FAE001] Cancelar modificações).</w:t>
+        <w:t xml:space="preserve"> ([FAE001] Cancelar </w:t>
+      </w:r>
+      <w:r>
+        <w:rPr>
+          <w:rFonts w:ascii="Arial" w:hAnsi="Arial" w:cs="Arial"/>
+        </w:rPr>
+        <w:t>agendamento</w:t>
+      </w:r>
+      <w:r>
+        <w:rPr>
+          <w:rFonts w:ascii="Arial" w:hAnsi="Arial" w:cs="Arial"/>
+        </w:rPr>
+        <w:t>).</w:t>
       </w:r>
     </w:p>
     <w:p>
@@ -3687,7 +3787,6 @@
         <w:rPr>
           <w:rFonts w:ascii="Arial" w:hAnsi="Arial" w:cs="Arial"/>
         </w:rPr>
-        <w:lastRenderedPageBreak/>
         <w:t>O sistema exibe a mensagem “Agendamento realizado com sucesso”.</w:t>
       </w:r>
     </w:p>
@@ -3746,7 +3845,14 @@
           <w:rFonts w:ascii="Arial" w:hAnsi="Arial" w:cs="Arial"/>
           <w:b/>
         </w:rPr>
-        <w:t>– Cancelar modificações (incluir/alterar/excluir)</w:t>
+        <w:t xml:space="preserve">– Cancelar </w:t>
+      </w:r>
+      <w:r>
+        <w:rPr>
+          <w:rFonts w:ascii="Arial" w:hAnsi="Arial" w:cs="Arial"/>
+          <w:b/>
+        </w:rPr>
+        <w:t>agendamento</w:t>
       </w:r>
     </w:p>
     <w:p>
@@ -3757,7 +3863,18 @@
         </w:numPr>
       </w:pPr>
       <w:r>
-        <w:t xml:space="preserve">O usuário informa que deseja cancelar as modificações em andamento. </w:t>
+        <w:t xml:space="preserve">O usuário informa que deseja cancelar </w:t>
+      </w:r>
+      <w:r>
+        <w:t>o agendamento</w:t>
+      </w:r>
+      <w:r>
+        <w:t xml:space="preserve"> </w:t>
+      </w:r>
+      <w:bookmarkStart w:id="24" w:name="_GoBack"/>
+      <w:bookmarkEnd w:id="24"/>
+      <w:r>
+        <w:t xml:space="preserve">em andamento. </w:t>
       </w:r>
     </w:p>
     <w:p>
@@ -3795,7 +3912,7 @@
           <w:szCs w:val="28"/>
         </w:rPr>
       </w:pPr>
-      <w:bookmarkStart w:id="24" w:name="_Toc354428401"/>
+      <w:bookmarkStart w:id="25" w:name="_Toc354428401"/>
       <w:r>
         <w:rPr>
           <w:sz w:val="28"/>
@@ -3810,7 +3927,7 @@
         </w:rPr>
         <w:t>3 – Realizar Avaliação Física</w:t>
       </w:r>
-      <w:bookmarkEnd w:id="24"/>
+      <w:bookmarkEnd w:id="25"/>
     </w:p>
     <w:p>
       <w:pPr>
@@ -3911,7 +4028,7 @@
           <w:sz w:val="24"/>
         </w:rPr>
       </w:pPr>
-      <w:bookmarkStart w:id="25" w:name="_Toc354428402"/>
+      <w:bookmarkStart w:id="26" w:name="_Toc354428402"/>
       <w:r>
         <w:rPr>
           <w:rFonts w:ascii="Arial" w:hAnsi="Arial" w:cs="Arial"/>
@@ -3919,7 +4036,7 @@
         </w:rPr>
         <w:t>Fluxo Básico</w:t>
       </w:r>
-      <w:bookmarkEnd w:id="25"/>
+      <w:bookmarkEnd w:id="26"/>
     </w:p>
     <w:p>
       <w:pPr>
@@ -3937,7 +4054,21 @@
         <w:rPr>
           <w:rFonts w:ascii="Arial" w:hAnsi="Arial" w:cs="Arial"/>
         </w:rPr>
-        <w:t>O caso de uso inicia quando o instrutor clica no menu “Realizar Avaliação Física”.</w:t>
+        <w:t xml:space="preserve">O caso de uso inicia quando o instrutor clica no </w:t>
+      </w:r>
+      <w:proofErr w:type="gramStart"/>
+      <w:r>
+        <w:rPr>
+          <w:rFonts w:ascii="Arial" w:hAnsi="Arial" w:cs="Arial"/>
+        </w:rPr>
+        <w:t>menu</w:t>
+      </w:r>
+      <w:proofErr w:type="gramEnd"/>
+      <w:r>
+        <w:rPr>
+          <w:rFonts w:ascii="Arial" w:hAnsi="Arial" w:cs="Arial"/>
+        </w:rPr>
+        <w:t xml:space="preserve"> “Avaliação Física”.</w:t>
       </w:r>
     </w:p>
     <w:p>
@@ -4466,6 +4597,7 @@
           <w:rFonts w:ascii="Arial" w:hAnsi="Arial" w:cs="Arial"/>
           <w:b/>
         </w:rPr>
+        <w:lastRenderedPageBreak/>
         <w:t>Resistência Muscular Localizada</w:t>
       </w:r>
       <w:r>
@@ -4530,7 +4662,6 @@
         <w:rPr>
           <w:rFonts w:ascii="Arial" w:hAnsi="Arial" w:cs="Arial"/>
         </w:rPr>
-        <w:lastRenderedPageBreak/>
         <w:t>Resultado no banco de Wells (sentar e alcançar)</w:t>
       </w:r>
     </w:p>
@@ -4550,7 +4681,7 @@
           <w:sz w:val="24"/>
         </w:rPr>
       </w:pPr>
-      <w:bookmarkStart w:id="26" w:name="_Toc354428403"/>
+      <w:bookmarkStart w:id="27" w:name="_Toc354428403"/>
       <w:r>
         <w:rPr>
           <w:rFonts w:ascii="Arial" w:hAnsi="Arial" w:cs="Arial"/>
@@ -4558,7 +4689,7 @@
         </w:rPr>
         <w:t>Fluxos Alternativos e de Exceções</w:t>
       </w:r>
-      <w:bookmarkEnd w:id="26"/>
+      <w:bookmarkEnd w:id="27"/>
     </w:p>
     <w:p>
       <w:pPr>
@@ -4695,14 +4826,7 @@
           <w:rFonts w:ascii="Arial" w:hAnsi="Arial" w:cs="Arial"/>
           <w:b/>
         </w:rPr>
-        <w:t xml:space="preserve">– Cancelar </w:t>
-      </w:r>
-      <w:r>
-        <w:rPr>
-          <w:rFonts w:ascii="Arial" w:hAnsi="Arial" w:cs="Arial"/>
-          <w:b/>
-        </w:rPr>
-        <w:t>avaliação</w:t>
+        <w:t>– Cancelar avaliação</w:t>
       </w:r>
     </w:p>
     <w:p>
@@ -4724,13 +4848,7 @@
         </w:numPr>
       </w:pPr>
       <w:r>
-        <w:t xml:space="preserve">O sistema volta </w:t>
-      </w:r>
-      <w:r>
-        <w:t>a tela principal</w:t>
-      </w:r>
-      <w:r>
-        <w:t>.</w:t>
+        <w:t>O sistema volta a tela principal.</w:t>
       </w:r>
     </w:p>
     <w:p/>
@@ -4750,7 +4868,7 @@
           <w:u w:val="single"/>
         </w:rPr>
       </w:pPr>
-      <w:bookmarkStart w:id="27" w:name="_Toc354428404"/>
+      <w:bookmarkStart w:id="28" w:name="_Toc354428404"/>
       <w:r>
         <w:rPr>
           <w:sz w:val="28"/>
@@ -4799,7 +4917,7 @@
         </w:rPr>
         <w:t>Pacote</w:t>
       </w:r>
-      <w:bookmarkEnd w:id="27"/>
+      <w:bookmarkEnd w:id="28"/>
     </w:p>
     <w:p>
       <w:pPr>
@@ -4820,63 +4938,35 @@
           <w:rFonts w:ascii="Arial" w:hAnsi="Arial" w:cs="Arial"/>
           <w:iCs/>
         </w:rPr>
-        <w:t>Gerente,</w:t>
-      </w:r>
-      <w:r>
+        <w:t>Gerente, responsável pelo gerenciamento dos pacotes oferecidos pela academia.</w:t>
+      </w:r>
+    </w:p>
+    <w:p>
+      <w:pPr>
         <w:rPr>
           <w:rFonts w:ascii="Arial" w:hAnsi="Arial" w:cs="Arial"/>
           <w:iCs/>
         </w:rPr>
-        <w:t xml:space="preserve"> responsável </w:t>
+      </w:pPr>
+      <w:r>
+        <w:rPr>
+          <w:rFonts w:ascii="Arial" w:hAnsi="Arial" w:cs="Arial"/>
+          <w:b/>
+        </w:rPr>
+        <w:t>Pré-condições</w:t>
+      </w:r>
+      <w:r>
+        <w:rPr>
+          <w:rFonts w:ascii="Arial" w:hAnsi="Arial" w:cs="Arial"/>
+        </w:rPr>
+        <w:t xml:space="preserve">: </w:t>
       </w:r>
       <w:r>
         <w:rPr>
           <w:rFonts w:ascii="Arial" w:hAnsi="Arial" w:cs="Arial"/>
           <w:iCs/>
         </w:rPr>
-        <w:t>pelo gerenciamento dos pacotes oferecidos pela academia</w:t>
-      </w:r>
-      <w:r>
-        <w:rPr>
-          <w:rFonts w:ascii="Arial" w:hAnsi="Arial" w:cs="Arial"/>
-          <w:iCs/>
-        </w:rPr>
-        <w:t>.</w:t>
-      </w:r>
-    </w:p>
-    <w:p>
-      <w:pPr>
-        <w:rPr>
-          <w:rFonts w:ascii="Arial" w:hAnsi="Arial" w:cs="Arial"/>
-          <w:iCs/>
-        </w:rPr>
-      </w:pPr>
-      <w:r>
-        <w:rPr>
-          <w:rFonts w:ascii="Arial" w:hAnsi="Arial" w:cs="Arial"/>
-          <w:b/>
-        </w:rPr>
-        <w:t>Pré-condições</w:t>
-      </w:r>
-      <w:r>
-        <w:rPr>
-          <w:rFonts w:ascii="Arial" w:hAnsi="Arial" w:cs="Arial"/>
-        </w:rPr>
-        <w:t xml:space="preserve">: </w:t>
-      </w:r>
-      <w:r>
-        <w:rPr>
-          <w:rFonts w:ascii="Arial" w:hAnsi="Arial" w:cs="Arial"/>
-          <w:iCs/>
-        </w:rPr>
-        <w:t>O gerente</w:t>
-      </w:r>
-      <w:r>
-        <w:rPr>
-          <w:rFonts w:ascii="Arial" w:hAnsi="Arial" w:cs="Arial"/>
-          <w:iCs/>
-        </w:rPr>
-        <w:t xml:space="preserve"> precisa ter acesso ao sistema</w:t>
+        <w:t>O gerente precisa ter acesso ao sistema</w:t>
       </w:r>
       <w:r>
         <w:rPr>
@@ -4922,7 +5012,7 @@
           <w:sz w:val="24"/>
         </w:rPr>
       </w:pPr>
-      <w:bookmarkStart w:id="28" w:name="_Toc354428405"/>
+      <w:bookmarkStart w:id="29" w:name="_Toc354428405"/>
       <w:r>
         <w:rPr>
           <w:rFonts w:ascii="Arial" w:hAnsi="Arial" w:cs="Arial"/>
@@ -4930,7 +5020,7 @@
         </w:rPr>
         <w:t>Fluxo Básico</w:t>
       </w:r>
-      <w:bookmarkEnd w:id="28"/>
+      <w:bookmarkEnd w:id="29"/>
     </w:p>
     <w:p>
       <w:pPr>
@@ -4997,7 +5087,19 @@
         <w:rPr>
           <w:rFonts w:ascii="Arial" w:hAnsi="Arial" w:cs="Arial"/>
         </w:rPr>
-        <w:t>o gerente</w:t>
+        <w:t xml:space="preserve">de pesquisa onde </w:t>
+      </w:r>
+      <w:r>
+        <w:rPr>
+          <w:rFonts w:ascii="Arial" w:hAnsi="Arial" w:cs="Arial"/>
+        </w:rPr>
+        <w:t xml:space="preserve">o </w:t>
+      </w:r>
+      <w:r>
+        <w:rPr>
+          <w:rFonts w:ascii="Arial" w:hAnsi="Arial" w:cs="Arial"/>
+        </w:rPr>
+        <w:t>usuário poderá</w:t>
       </w:r>
       <w:r>
         <w:rPr>
@@ -5009,7 +5111,25 @@
         <w:rPr>
           <w:rFonts w:ascii="Arial" w:hAnsi="Arial" w:cs="Arial"/>
         </w:rPr>
-        <w:t>gerenciar os pacotes. Nesta tela o sistema exibe</w:t>
+        <w:t>pesquisar</w:t>
+      </w:r>
+      <w:r>
+        <w:rPr>
+          <w:rFonts w:ascii="Arial" w:hAnsi="Arial" w:cs="Arial"/>
+        </w:rPr>
+        <w:t xml:space="preserve"> os pacotes</w:t>
+      </w:r>
+      <w:r>
+        <w:rPr>
+          <w:rFonts w:ascii="Arial" w:hAnsi="Arial" w:cs="Arial"/>
+        </w:rPr>
+        <w:t xml:space="preserve"> cadastrados</w:t>
+      </w:r>
+      <w:r>
+        <w:rPr>
+          <w:rFonts w:ascii="Arial" w:hAnsi="Arial" w:cs="Arial"/>
+        </w:rPr>
+        <w:t>. Nesta tela o sistema exibe</w:t>
       </w:r>
       <w:r>
         <w:rPr>
@@ -5075,7 +5195,19 @@
         <w:rPr>
           <w:rFonts w:ascii="Arial" w:hAnsi="Arial" w:cs="Arial"/>
         </w:rPr>
-        <w:t xml:space="preserve"> Pacote [SB004</w:t>
+        <w:t xml:space="preserve"> Pacote</w:t>
+      </w:r>
+      <w:r>
+        <w:rPr>
+          <w:rFonts w:ascii="Arial" w:hAnsi="Arial" w:cs="Arial"/>
+        </w:rPr>
+        <w:t>”</w:t>
+      </w:r>
+      <w:r>
+        <w:rPr>
+          <w:rFonts w:ascii="Arial" w:hAnsi="Arial" w:cs="Arial"/>
+        </w:rPr>
+        <w:t xml:space="preserve"> [SB004</w:t>
       </w:r>
       <w:r>
         <w:rPr>
@@ -5105,7 +5237,77 @@
         <w:rPr>
           <w:rFonts w:ascii="Arial" w:hAnsi="Arial" w:cs="Arial"/>
         </w:rPr>
-        <w:t xml:space="preserve"> como irá filtrar a pesquisa na selecionando na caixa combinada ativos, desativos ou todos.</w:t>
+        <w:t>:</w:t>
+      </w:r>
+      <w:r>
+        <w:rPr>
+          <w:rFonts w:ascii="Arial" w:hAnsi="Arial" w:cs="Arial"/>
+        </w:rPr>
+        <w:t xml:space="preserve"> </w:t>
+      </w:r>
+    </w:p>
+    <w:p>
+      <w:pPr>
+        <w:pStyle w:val="PSCReferencia"/>
+        <w:numPr>
+          <w:ilvl w:val="1"/>
+          <w:numId w:val="12"/>
+        </w:numPr>
+        <w:outlineLvl w:val="9"/>
+        <w:rPr>
+          <w:rFonts w:ascii="Arial" w:hAnsi="Arial" w:cs="Arial"/>
+        </w:rPr>
+      </w:pPr>
+      <w:r>
+        <w:rPr>
+          <w:rFonts w:ascii="Arial" w:hAnsi="Arial" w:cs="Arial"/>
+        </w:rPr>
+        <w:t xml:space="preserve">Estado </w:t>
+      </w:r>
+      <w:r>
+        <w:rPr>
+          <w:rFonts w:ascii="Arial" w:hAnsi="Arial" w:cs="Arial"/>
+        </w:rPr>
+        <w:t>(ativado, desativado ou todos)</w:t>
+      </w:r>
+      <w:r>
+        <w:rPr>
+          <w:rFonts w:ascii="Arial" w:hAnsi="Arial" w:cs="Arial"/>
+        </w:rPr>
+        <w:t>;</w:t>
+      </w:r>
+    </w:p>
+    <w:p>
+      <w:pPr>
+        <w:pStyle w:val="PSCReferencia"/>
+        <w:numPr>
+          <w:ilvl w:val="1"/>
+          <w:numId w:val="12"/>
+        </w:numPr>
+        <w:outlineLvl w:val="9"/>
+        <w:rPr>
+          <w:rFonts w:ascii="Arial" w:hAnsi="Arial" w:cs="Arial"/>
+        </w:rPr>
+      </w:pPr>
+      <w:r>
+        <w:rPr>
+          <w:rFonts w:ascii="Arial" w:hAnsi="Arial" w:cs="Arial"/>
+        </w:rPr>
+        <w:t>Atividade (</w:t>
+      </w:r>
+      <w:proofErr w:type="spellStart"/>
+      <w:r>
+        <w:rPr>
+          <w:rFonts w:ascii="Arial" w:hAnsi="Arial" w:cs="Arial"/>
+        </w:rPr>
+        <w:t>Pilates</w:t>
+      </w:r>
+      <w:proofErr w:type="spellEnd"/>
+      <w:r>
+        <w:rPr>
+          <w:rFonts w:ascii="Arial" w:hAnsi="Arial" w:cs="Arial"/>
+        </w:rPr>
+        <w:t>, musculação, etc.).</w:t>
       </w:r>
     </w:p>
     <w:p>
@@ -5273,7 +5475,7 @@
       <w:pPr>
         <w:numPr>
           <w:ilvl w:val="0"/>
-          <w:numId w:val="17"/>
+          <w:numId w:val="38"/>
         </w:numPr>
         <w:rPr>
           <w:rFonts w:ascii="Arial" w:hAnsi="Arial" w:cs="Arial"/>
@@ -5290,7 +5492,7 @@
       <w:pPr>
         <w:numPr>
           <w:ilvl w:val="1"/>
-          <w:numId w:val="17"/>
+          <w:numId w:val="38"/>
         </w:numPr>
         <w:rPr>
           <w:rFonts w:ascii="Arial" w:hAnsi="Arial" w:cs="Arial"/>
@@ -5319,7 +5521,7 @@
       <w:pPr>
         <w:numPr>
           <w:ilvl w:val="1"/>
-          <w:numId w:val="17"/>
+          <w:numId w:val="38"/>
         </w:numPr>
         <w:rPr>
           <w:rFonts w:ascii="Arial" w:hAnsi="Arial" w:cs="Arial"/>
@@ -5336,7 +5538,7 @@
       <w:pPr>
         <w:numPr>
           <w:ilvl w:val="1"/>
-          <w:numId w:val="17"/>
+          <w:numId w:val="38"/>
         </w:numPr>
         <w:rPr>
           <w:rFonts w:ascii="Arial" w:hAnsi="Arial" w:cs="Arial"/>
@@ -5353,16 +5555,17 @@
       <w:pPr>
         <w:numPr>
           <w:ilvl w:val="1"/>
-          <w:numId w:val="17"/>
-        </w:numPr>
-        <w:rPr>
-          <w:rFonts w:ascii="Arial" w:hAnsi="Arial" w:cs="Arial"/>
-        </w:rPr>
-      </w:pPr>
-      <w:r>
-        <w:rPr>
-          <w:rFonts w:ascii="Arial" w:hAnsi="Arial" w:cs="Arial"/>
-        </w:rPr>
+          <w:numId w:val="38"/>
+        </w:numPr>
+        <w:rPr>
+          <w:rFonts w:ascii="Arial" w:hAnsi="Arial" w:cs="Arial"/>
+        </w:rPr>
+      </w:pPr>
+      <w:r>
+        <w:rPr>
+          <w:rFonts w:ascii="Arial" w:hAnsi="Arial" w:cs="Arial"/>
+        </w:rPr>
+        <w:lastRenderedPageBreak/>
         <w:t>Lista de atividades inclusas no pacote</w:t>
       </w:r>
     </w:p>
@@ -5370,7 +5573,7 @@
       <w:pPr>
         <w:numPr>
           <w:ilvl w:val="0"/>
-          <w:numId w:val="17"/>
+          <w:numId w:val="38"/>
         </w:numPr>
         <w:rPr>
           <w:rFonts w:ascii="Arial" w:hAnsi="Arial" w:cs="Arial"/>
@@ -5411,7 +5614,7 @@
       <w:pPr>
         <w:numPr>
           <w:ilvl w:val="0"/>
-          <w:numId w:val="17"/>
+          <w:numId w:val="38"/>
         </w:numPr>
         <w:rPr>
           <w:rFonts w:ascii="Arial" w:hAnsi="Arial" w:cs="Arial"/>
@@ -5462,7 +5665,6 @@
           <w:rFonts w:ascii="Arial" w:hAnsi="Arial" w:cs="Arial"/>
           <w:b/>
         </w:rPr>
-        <w:lastRenderedPageBreak/>
         <w:t>SUB</w:t>
       </w:r>
       <w:r>
@@ -5477,117 +5679,110 @@
           <w:rFonts w:ascii="Arial" w:hAnsi="Arial" w:cs="Arial"/>
           <w:b/>
         </w:rPr>
-        <w:t xml:space="preserve">– Alterar </w:t>
-      </w:r>
-      <w:r>
-        <w:rPr>
-          <w:rFonts w:ascii="Arial" w:hAnsi="Arial" w:cs="Arial"/>
-          <w:b/>
+        <w:t>– Alterar Pacote</w:t>
+      </w:r>
+    </w:p>
+    <w:p>
+      <w:pPr>
+        <w:numPr>
+          <w:ilvl w:val="0"/>
+          <w:numId w:val="39"/>
+        </w:numPr>
+        <w:rPr>
+          <w:rFonts w:ascii="Arial" w:hAnsi="Arial" w:cs="Arial"/>
+        </w:rPr>
+      </w:pPr>
+      <w:r>
+        <w:rPr>
+          <w:rFonts w:ascii="Arial" w:hAnsi="Arial" w:cs="Arial"/>
+        </w:rPr>
+        <w:t xml:space="preserve">Após selecionar um item para alteração, o sistema apresenta para alteração do </w:t>
+      </w:r>
+      <w:r>
+        <w:rPr>
+          <w:rFonts w:ascii="Arial" w:hAnsi="Arial" w:cs="Arial"/>
+        </w:rPr>
+        <w:t>pacote</w:t>
+      </w:r>
+      <w:r>
+        <w:rPr>
+          <w:rFonts w:ascii="Arial" w:hAnsi="Arial" w:cs="Arial"/>
+        </w:rPr>
+        <w:t xml:space="preserve"> os mesmos campos apresentados no </w:t>
+      </w:r>
+      <w:proofErr w:type="spellStart"/>
+      <w:r>
+        <w:rPr>
+          <w:rFonts w:ascii="Arial" w:hAnsi="Arial" w:cs="Arial"/>
+        </w:rPr>
+        <w:t>subfluxo</w:t>
+      </w:r>
+      <w:proofErr w:type="spellEnd"/>
+      <w:r>
+        <w:rPr>
+          <w:rFonts w:ascii="Arial" w:hAnsi="Arial" w:cs="Arial"/>
+        </w:rPr>
+        <w:t xml:space="preserve"> ([SB001] – Incluir </w:t>
+      </w:r>
+      <w:r>
+        <w:rPr>
+          <w:rFonts w:ascii="Arial" w:hAnsi="Arial" w:cs="Arial"/>
         </w:rPr>
         <w:t>Pacote</w:t>
       </w:r>
+      <w:r>
+        <w:rPr>
+          <w:rFonts w:ascii="Arial" w:hAnsi="Arial" w:cs="Arial"/>
+        </w:rPr>
+        <w:t>).</w:t>
+      </w:r>
     </w:p>
     <w:p>
       <w:pPr>
         <w:numPr>
           <w:ilvl w:val="0"/>
-          <w:numId w:val="23"/>
-        </w:numPr>
-        <w:rPr>
-          <w:rFonts w:ascii="Arial" w:hAnsi="Arial" w:cs="Arial"/>
-        </w:rPr>
-      </w:pPr>
-      <w:r>
-        <w:rPr>
-          <w:rFonts w:ascii="Arial" w:hAnsi="Arial" w:cs="Arial"/>
-        </w:rPr>
-        <w:t xml:space="preserve">Após selecionar um item para alteração, o sistema apresenta para alteração do </w:t>
-      </w:r>
-      <w:r>
-        <w:rPr>
-          <w:rFonts w:ascii="Arial" w:hAnsi="Arial" w:cs="Arial"/>
-        </w:rPr>
-        <w:t>pacote</w:t>
-      </w:r>
-      <w:r>
-        <w:rPr>
-          <w:rFonts w:ascii="Arial" w:hAnsi="Arial" w:cs="Arial"/>
-        </w:rPr>
-        <w:t xml:space="preserve"> os mesmos campos apresentados no </w:t>
-      </w:r>
-      <w:proofErr w:type="spellStart"/>
-      <w:r>
-        <w:rPr>
-          <w:rFonts w:ascii="Arial" w:hAnsi="Arial" w:cs="Arial"/>
-        </w:rPr>
-        <w:t>subfluxo</w:t>
-      </w:r>
-      <w:proofErr w:type="spellEnd"/>
-      <w:r>
-        <w:rPr>
-          <w:rFonts w:ascii="Arial" w:hAnsi="Arial" w:cs="Arial"/>
-        </w:rPr>
-        <w:t xml:space="preserve"> ([SB001] – Incluir </w:t>
-      </w:r>
-      <w:r>
-        <w:rPr>
-          <w:rFonts w:ascii="Arial" w:hAnsi="Arial" w:cs="Arial"/>
-        </w:rPr>
-        <w:t>Pacote</w:t>
-      </w:r>
-      <w:r>
-        <w:rPr>
-          <w:rFonts w:ascii="Arial" w:hAnsi="Arial" w:cs="Arial"/>
-        </w:rPr>
-        <w:t>).</w:t>
+          <w:numId w:val="39"/>
+        </w:numPr>
+        <w:rPr>
+          <w:rFonts w:ascii="Arial" w:hAnsi="Arial" w:cs="Arial"/>
+        </w:rPr>
+      </w:pPr>
+      <w:r>
+        <w:rPr>
+          <w:rFonts w:ascii="Arial" w:hAnsi="Arial" w:cs="Arial"/>
+        </w:rPr>
+        <w:t>O</w:t>
+      </w:r>
+      <w:r>
+        <w:rPr>
+          <w:rFonts w:ascii="Arial" w:hAnsi="Arial" w:cs="Arial"/>
+        </w:rPr>
+        <w:t xml:space="preserve"> usuário confirma a alteração. </w:t>
+      </w:r>
+      <w:r>
+        <w:rPr>
+          <w:rFonts w:ascii="Arial" w:hAnsi="Arial" w:cs="Arial"/>
+        </w:rPr>
+        <w:t>([F</w:t>
+      </w:r>
+      <w:r>
+        <w:rPr>
+          <w:rFonts w:ascii="Arial" w:hAnsi="Arial" w:cs="Arial"/>
+        </w:rPr>
+        <w:t>AE</w:t>
+      </w:r>
+      <w:r>
+        <w:rPr>
+          <w:rFonts w:ascii="Arial" w:hAnsi="Arial" w:cs="Arial"/>
+        </w:rPr>
+        <w:t>002] Campos Obrigatórios não preenchidos).</w:t>
       </w:r>
     </w:p>
     <w:p>
       <w:pPr>
         <w:numPr>
           <w:ilvl w:val="0"/>
-          <w:numId w:val="23"/>
-        </w:numPr>
-        <w:rPr>
-          <w:rFonts w:ascii="Arial" w:hAnsi="Arial" w:cs="Arial"/>
-        </w:rPr>
-      </w:pPr>
-      <w:r>
-        <w:rPr>
-          <w:rFonts w:ascii="Arial" w:hAnsi="Arial" w:cs="Arial"/>
-        </w:rPr>
-        <w:t>O</w:t>
-      </w:r>
-      <w:r>
-        <w:rPr>
-          <w:rFonts w:ascii="Arial" w:hAnsi="Arial" w:cs="Arial"/>
-        </w:rPr>
-        <w:t xml:space="preserve"> usuário confirma a alteração. </w:t>
-      </w:r>
-      <w:r>
-        <w:rPr>
-          <w:rFonts w:ascii="Arial" w:hAnsi="Arial" w:cs="Arial"/>
-        </w:rPr>
-        <w:t>([F</w:t>
-      </w:r>
-      <w:r>
-        <w:rPr>
-          <w:rFonts w:ascii="Arial" w:hAnsi="Arial" w:cs="Arial"/>
-        </w:rPr>
-        <w:t>AE</w:t>
-      </w:r>
-      <w:r>
-        <w:rPr>
-          <w:rFonts w:ascii="Arial" w:hAnsi="Arial" w:cs="Arial"/>
-        </w:rPr>
-        <w:t>002] Campos Obrigatórios não preenchidos).</w:t>
-      </w:r>
-    </w:p>
-    <w:p>
-      <w:pPr>
-        <w:numPr>
-          <w:ilvl w:val="0"/>
-          <w:numId w:val="23"/>
+          <w:numId w:val="39"/>
         </w:numPr>
         <w:rPr>
           <w:rFonts w:ascii="Arial" w:hAnsi="Arial" w:cs="Arial"/>
@@ -5671,7 +5866,7 @@
       <w:pPr>
         <w:numPr>
           <w:ilvl w:val="0"/>
-          <w:numId w:val="25"/>
+          <w:numId w:val="40"/>
         </w:numPr>
         <w:rPr>
           <w:rFonts w:ascii="Arial" w:hAnsi="Arial" w:cs="Arial"/>
@@ -5688,7 +5883,7 @@
       <w:pPr>
         <w:numPr>
           <w:ilvl w:val="0"/>
-          <w:numId w:val="25"/>
+          <w:numId w:val="40"/>
         </w:numPr>
         <w:rPr>
           <w:rFonts w:ascii="Arial" w:hAnsi="Arial" w:cs="Arial"/>
@@ -5705,7 +5900,7 @@
       <w:pPr>
         <w:numPr>
           <w:ilvl w:val="0"/>
-          <w:numId w:val="25"/>
+          <w:numId w:val="40"/>
         </w:numPr>
         <w:rPr>
           <w:rFonts w:ascii="Arial" w:hAnsi="Arial" w:cs="Arial"/>
@@ -5836,7 +6031,7 @@
       <w:pPr>
         <w:numPr>
           <w:ilvl w:val="0"/>
-          <w:numId w:val="25"/>
+          <w:numId w:val="41"/>
         </w:numPr>
         <w:rPr>
           <w:rFonts w:ascii="Arial" w:hAnsi="Arial" w:cs="Arial"/>
@@ -5853,7 +6048,7 @@
       <w:pPr>
         <w:numPr>
           <w:ilvl w:val="0"/>
-          <w:numId w:val="25"/>
+          <w:numId w:val="41"/>
         </w:numPr>
         <w:rPr>
           <w:rFonts w:ascii="Arial" w:hAnsi="Arial" w:cs="Arial"/>
@@ -5902,36 +6097,24 @@
       <w:pPr>
         <w:numPr>
           <w:ilvl w:val="0"/>
-          <w:numId w:val="25"/>
-        </w:numPr>
-        <w:rPr>
-          <w:rFonts w:ascii="Arial" w:hAnsi="Arial" w:cs="Arial"/>
-        </w:rPr>
-      </w:pPr>
-      <w:r>
-        <w:rPr>
-          <w:rFonts w:ascii="Arial" w:hAnsi="Arial" w:cs="Arial"/>
-        </w:rPr>
-        <w:t xml:space="preserve">O usuário </w:t>
-      </w:r>
-      <w:r>
-        <w:rPr>
-          <w:rFonts w:ascii="Arial" w:hAnsi="Arial" w:cs="Arial"/>
-        </w:rPr>
-        <w:t>clica no botão “Ativar/Desativar”</w:t>
-      </w:r>
-      <w:r>
-        <w:rPr>
-          <w:rFonts w:ascii="Arial" w:hAnsi="Arial" w:cs="Arial"/>
-        </w:rPr>
-        <w:t>.</w:t>
+          <w:numId w:val="41"/>
+        </w:numPr>
+        <w:rPr>
+          <w:rFonts w:ascii="Arial" w:hAnsi="Arial" w:cs="Arial"/>
+        </w:rPr>
+      </w:pPr>
+      <w:r>
+        <w:rPr>
+          <w:rFonts w:ascii="Arial" w:hAnsi="Arial" w:cs="Arial"/>
+        </w:rPr>
+        <w:t>O usuário clica no botão “Ativar/Desativar”.</w:t>
       </w:r>
     </w:p>
     <w:p>
       <w:pPr>
         <w:numPr>
           <w:ilvl w:val="0"/>
-          <w:numId w:val="25"/>
+          <w:numId w:val="41"/>
         </w:numPr>
         <w:rPr>
           <w:rFonts w:ascii="Arial" w:hAnsi="Arial" w:cs="Arial"/>
@@ -5948,7 +6131,7 @@
       <w:pPr>
         <w:numPr>
           <w:ilvl w:val="0"/>
-          <w:numId w:val="25"/>
+          <w:numId w:val="41"/>
         </w:numPr>
         <w:rPr>
           <w:rFonts w:ascii="Arial" w:hAnsi="Arial" w:cs="Arial"/>
@@ -6045,7 +6228,7 @@
           <w:sz w:val="24"/>
         </w:rPr>
       </w:pPr>
-      <w:bookmarkStart w:id="29" w:name="_Toc354428406"/>
+      <w:bookmarkStart w:id="30" w:name="_Toc354428406"/>
       <w:r>
         <w:rPr>
           <w:rFonts w:ascii="Arial" w:hAnsi="Arial" w:cs="Arial"/>
@@ -6053,7 +6236,7 @@
         </w:rPr>
         <w:t>Fluxos Alternativos e de Exceções</w:t>
       </w:r>
-      <w:bookmarkEnd w:id="29"/>
+      <w:bookmarkEnd w:id="30"/>
     </w:p>
     <w:p>
       <w:pPr>
@@ -6093,7 +6276,7 @@
       <w:pPr>
         <w:numPr>
           <w:ilvl w:val="0"/>
-          <w:numId w:val="35"/>
+          <w:numId w:val="42"/>
         </w:numPr>
       </w:pPr>
       <w:r>
@@ -6104,7 +6287,7 @@
       <w:pPr>
         <w:numPr>
           <w:ilvl w:val="0"/>
-          <w:numId w:val="35"/>
+          <w:numId w:val="42"/>
         </w:numPr>
       </w:pPr>
       <w:r>
@@ -6215,10 +6398,7 @@
         </w:numPr>
       </w:pPr>
       <w:r>
-        <w:t xml:space="preserve">O sistema verifica se </w:t>
-      </w:r>
-      <w:r>
-        <w:t>o pacote selecionado foi adquirido por alguma cliente</w:t>
+        <w:t>O sistema verifica se o pacote selecionado foi adquirido por alguma cliente</w:t>
       </w:r>
       <w:r>
         <w:t>.</w:t>
@@ -6263,13 +6443,14 @@
           <w:u w:val="single"/>
         </w:rPr>
       </w:pPr>
-      <w:bookmarkStart w:id="30" w:name="_Toc354428407"/>
+      <w:bookmarkStart w:id="31" w:name="_Toc354428407"/>
       <w:r>
         <w:rPr>
           <w:sz w:val="28"/>
           <w:szCs w:val="28"/>
           <w:u w:val="single"/>
         </w:rPr>
+        <w:lastRenderedPageBreak/>
         <w:t>Caso de Uso 00</w:t>
       </w:r>
       <w:r>
@@ -6296,7 +6477,7 @@
         </w:rPr>
         <w:t>Atividade</w:t>
       </w:r>
-      <w:bookmarkEnd w:id="30"/>
+      <w:bookmarkEnd w:id="31"/>
     </w:p>
     <w:p>
       <w:pPr>
@@ -6317,63 +6498,35 @@
           <w:rFonts w:ascii="Arial" w:hAnsi="Arial" w:cs="Arial"/>
           <w:iCs/>
         </w:rPr>
-        <w:t>Gerente,</w:t>
-      </w:r>
-      <w:r>
+        <w:t>Gerente, responsável pela manutenção das atividades oferecidas pela academia.</w:t>
+      </w:r>
+    </w:p>
+    <w:p>
+      <w:pPr>
         <w:rPr>
           <w:rFonts w:ascii="Arial" w:hAnsi="Arial" w:cs="Arial"/>
           <w:iCs/>
         </w:rPr>
-        <w:t xml:space="preserve"> responsável </w:t>
+      </w:pPr>
+      <w:r>
+        <w:rPr>
+          <w:rFonts w:ascii="Arial" w:hAnsi="Arial" w:cs="Arial"/>
+          <w:b/>
+        </w:rPr>
+        <w:t>Pré-condições</w:t>
+      </w:r>
+      <w:r>
+        <w:rPr>
+          <w:rFonts w:ascii="Arial" w:hAnsi="Arial" w:cs="Arial"/>
+        </w:rPr>
+        <w:t xml:space="preserve">: </w:t>
       </w:r>
       <w:r>
         <w:rPr>
           <w:rFonts w:ascii="Arial" w:hAnsi="Arial" w:cs="Arial"/>
           <w:iCs/>
         </w:rPr>
-        <w:t>pela manutenção das atividades oferecidas pela academia</w:t>
-      </w:r>
-      <w:r>
-        <w:rPr>
-          <w:rFonts w:ascii="Arial" w:hAnsi="Arial" w:cs="Arial"/>
-          <w:iCs/>
-        </w:rPr>
-        <w:t>.</w:t>
-      </w:r>
-    </w:p>
-    <w:p>
-      <w:pPr>
-        <w:rPr>
-          <w:rFonts w:ascii="Arial" w:hAnsi="Arial" w:cs="Arial"/>
-          <w:iCs/>
-        </w:rPr>
-      </w:pPr>
-      <w:r>
-        <w:rPr>
-          <w:rFonts w:ascii="Arial" w:hAnsi="Arial" w:cs="Arial"/>
-          <w:b/>
-        </w:rPr>
-        <w:t>Pré-condições</w:t>
-      </w:r>
-      <w:r>
-        <w:rPr>
-          <w:rFonts w:ascii="Arial" w:hAnsi="Arial" w:cs="Arial"/>
-        </w:rPr>
-        <w:t xml:space="preserve">: </w:t>
-      </w:r>
-      <w:r>
-        <w:rPr>
-          <w:rFonts w:ascii="Arial" w:hAnsi="Arial" w:cs="Arial"/>
-          <w:iCs/>
-        </w:rPr>
-        <w:t>O gerente</w:t>
-      </w:r>
-      <w:r>
-        <w:rPr>
-          <w:rFonts w:ascii="Arial" w:hAnsi="Arial" w:cs="Arial"/>
-          <w:iCs/>
-        </w:rPr>
-        <w:t xml:space="preserve"> precisa ter acesso ao sistema</w:t>
+        <w:t>O gerente precisa ter acesso ao sistema</w:t>
       </w:r>
       <w:r>
         <w:rPr>
@@ -6419,16 +6572,15 @@
           <w:sz w:val="24"/>
         </w:rPr>
       </w:pPr>
-      <w:bookmarkStart w:id="31" w:name="_Toc354428408"/>
+      <w:bookmarkStart w:id="32" w:name="_Toc354428408"/>
       <w:r>
         <w:rPr>
           <w:rFonts w:ascii="Arial" w:hAnsi="Arial" w:cs="Arial"/>
           <w:sz w:val="24"/>
         </w:rPr>
-        <w:lastRenderedPageBreak/>
         <w:t>Fluxo Básico</w:t>
       </w:r>
-      <w:bookmarkEnd w:id="31"/>
+      <w:bookmarkEnd w:id="32"/>
     </w:p>
     <w:p>
       <w:pPr>
@@ -6446,31 +6598,7 @@
         <w:rPr>
           <w:rFonts w:ascii="Arial" w:hAnsi="Arial" w:cs="Arial"/>
         </w:rPr>
-        <w:t xml:space="preserve">O caso de uso inicia quando </w:t>
-      </w:r>
-      <w:r>
-        <w:rPr>
-          <w:rFonts w:ascii="Arial" w:hAnsi="Arial" w:cs="Arial"/>
-        </w:rPr>
-        <w:t>o usuário</w:t>
-      </w:r>
-      <w:r>
-        <w:rPr>
-          <w:rFonts w:ascii="Arial" w:hAnsi="Arial" w:cs="Arial"/>
-        </w:rPr>
-        <w:t xml:space="preserve"> clica no menu “Manter </w:t>
-      </w:r>
-      <w:r>
-        <w:rPr>
-          <w:rFonts w:ascii="Arial" w:hAnsi="Arial" w:cs="Arial"/>
-        </w:rPr>
-        <w:t>Atividade</w:t>
-      </w:r>
-      <w:r>
-        <w:rPr>
-          <w:rFonts w:ascii="Arial" w:hAnsi="Arial" w:cs="Arial"/>
-        </w:rPr>
-        <w:t>”.</w:t>
+        <w:t>O caso de uso inicia quando o usuário clica no menu “Manter Atividade”.</w:t>
       </w:r>
     </w:p>
     <w:p>
@@ -6489,67 +6617,7 @@
         <w:rPr>
           <w:rFonts w:ascii="Arial" w:hAnsi="Arial" w:cs="Arial"/>
         </w:rPr>
-        <w:t xml:space="preserve">O sistema exibe uma tela </w:t>
-      </w:r>
-      <w:r>
-        <w:rPr>
-          <w:rFonts w:ascii="Arial" w:hAnsi="Arial" w:cs="Arial"/>
-        </w:rPr>
-        <w:t>com uma lista das atividades cadastradas</w:t>
-      </w:r>
-      <w:r>
-        <w:rPr>
-          <w:rFonts w:ascii="Arial" w:hAnsi="Arial" w:cs="Arial"/>
-        </w:rPr>
-        <w:t>. Nesta mesma tela o sistema exibe as opções “</w:t>
-      </w:r>
-      <w:r>
-        <w:rPr>
-          <w:rFonts w:ascii="Arial" w:hAnsi="Arial" w:cs="Arial"/>
-        </w:rPr>
-        <w:t>Listar</w:t>
-      </w:r>
-      <w:r>
-        <w:rPr>
-          <w:rFonts w:ascii="Arial" w:hAnsi="Arial" w:cs="Arial"/>
-        </w:rPr>
-        <w:t xml:space="preserve">”, “Novo” [SB001] Incluir </w:t>
-      </w:r>
-      <w:r>
-        <w:rPr>
-          <w:rFonts w:ascii="Arial" w:hAnsi="Arial" w:cs="Arial"/>
-        </w:rPr>
-        <w:t>Atividade</w:t>
-      </w:r>
-      <w:r>
-        <w:rPr>
-          <w:rFonts w:ascii="Arial" w:hAnsi="Arial" w:cs="Arial"/>
-        </w:rPr>
-        <w:t xml:space="preserve">, “Alterar </w:t>
-      </w:r>
-      <w:r>
-        <w:rPr>
-          <w:rFonts w:ascii="Arial" w:hAnsi="Arial" w:cs="Arial"/>
-        </w:rPr>
-        <w:t>Atividade</w:t>
-      </w:r>
-      <w:r>
-        <w:rPr>
-          <w:rFonts w:ascii="Arial" w:hAnsi="Arial" w:cs="Arial"/>
-        </w:rPr>
-        <w:t xml:space="preserve">” [SB002] e “Excluir </w:t>
-      </w:r>
-      <w:r>
-        <w:rPr>
-          <w:rFonts w:ascii="Arial" w:hAnsi="Arial" w:cs="Arial"/>
-        </w:rPr>
-        <w:t>Atividade</w:t>
-      </w:r>
-      <w:r>
-        <w:rPr>
-          <w:rFonts w:ascii="Arial" w:hAnsi="Arial" w:cs="Arial"/>
-        </w:rPr>
-        <w:t>” [SB003].</w:t>
+        <w:t>O sistema exibe uma tela com uma lista das atividades cadastradas. Nesta mesma tela o sistema exibe as opções “Listar”, “Novo” [SB001] Incluir Atividade, “Alterar Atividade” [SB002] e “Excluir Atividade” [SB003].</w:t>
       </w:r>
     </w:p>
     <w:p>
@@ -6566,19 +6634,7 @@
         <w:rPr>
           <w:rFonts w:ascii="Arial" w:hAnsi="Arial" w:cs="Arial"/>
         </w:rPr>
-        <w:t xml:space="preserve">O usuário clica no botão </w:t>
-      </w:r>
-      <w:r>
-        <w:rPr>
-          <w:rFonts w:ascii="Arial" w:hAnsi="Arial" w:cs="Arial"/>
-        </w:rPr>
-        <w:t>listar</w:t>
-      </w:r>
-      <w:r>
-        <w:rPr>
-          <w:rFonts w:ascii="Arial" w:hAnsi="Arial" w:cs="Arial"/>
-        </w:rPr>
-        <w:t>.</w:t>
+        <w:t>O usuário clica no botão listar.</w:t>
       </w:r>
     </w:p>
     <w:p>
@@ -6640,13 +6696,10 @@
       </w:r>
     </w:p>
     <w:p/>
-    <w:p>
-      <w:bookmarkStart w:id="32" w:name="_GoBack"/>
-      <w:bookmarkEnd w:id="32"/>
-    </w:p>
+    <w:p/>
     <w:sectPr>
-      <w:headerReference w:type="default" r:id="rId12"/>
-      <w:footerReference w:type="default" r:id="rId13"/>
+      <w:headerReference w:type="default" r:id="rId13"/>
+      <w:footerReference w:type="default" r:id="rId14"/>
       <w:pgSz w:w="11906" w:h="16838" w:code="9"/>
       <w:pgMar w:top="1701" w:right="1418" w:bottom="1899" w:left="1418" w:header="680" w:footer="680" w:gutter="0"/>
       <w:lnNumType w:countBy="1"/>
@@ -6657,7 +6710,7 @@
 </file>
 
 <file path=word/endnotes.xml><?xml version="1.0" encoding="utf-8"?>
-<w:endnotes xmlns:wpc="http://schemas.microsoft.com/office/word/2010/wordprocessingCanvas" xmlns:mc="http://schemas.openxmlformats.org/markup-compatibility/2006" xmlns:o="urn:schemas-microsoft-com:office:office" xmlns:r="http://schemas.openxmlformats.org/officeDocument/2006/relationships" xmlns:m="http://schemas.openxmlformats.org/officeDocument/2006/math" xmlns:v="urn:schemas-microsoft-com:vml" xmlns:wp14="http://schemas.microsoft.com/office/word/2010/wordprocessingDrawing" xmlns:wp="http://schemas.openxmlformats.org/drawingml/2006/wordprocessingDrawing" xmlns:w10="urn:schemas-microsoft-com:office:word" xmlns:w="http://schemas.openxmlformats.org/wordprocessingml/2006/main" xmlns:w14="http://schemas.microsoft.com/office/word/2010/wordml" xmlns:w15="http://schemas.microsoft.com/office/word/2012/wordml" xmlns:wpg="http://schemas.microsoft.com/office/word/2010/wordprocessingGroup" xmlns:wpi="http://schemas.microsoft.com/office/word/2010/wordprocessingInk" xmlns:wne="http://schemas.microsoft.com/office/word/2006/wordml" xmlns:wps="http://schemas.microsoft.com/office/word/2010/wordprocessingShape" mc:Ignorable="w14 w15 wp14">
+<w:endnotes xmlns:wpc="http://schemas.microsoft.com/office/word/2010/wordprocessingCanvas" xmlns:mc="http://schemas.openxmlformats.org/markup-compatibility/2006" xmlns:o="urn:schemas-microsoft-com:office:office" xmlns:r="http://schemas.openxmlformats.org/officeDocument/2006/relationships" xmlns:m="http://schemas.openxmlformats.org/officeDocument/2006/math" xmlns:v="urn:schemas-microsoft-com:vml" xmlns:wp14="http://schemas.microsoft.com/office/word/2010/wordprocessingDrawing" xmlns:wp="http://schemas.openxmlformats.org/drawingml/2006/wordprocessingDrawing" xmlns:w10="urn:schemas-microsoft-com:office:word" xmlns:w="http://schemas.openxmlformats.org/wordprocessingml/2006/main" xmlns:w14="http://schemas.microsoft.com/office/word/2010/wordml" xmlns:wpg="http://schemas.microsoft.com/office/word/2010/wordprocessingGroup" xmlns:wpi="http://schemas.microsoft.com/office/word/2010/wordprocessingInk" xmlns:wne="http://schemas.microsoft.com/office/word/2006/wordml" xmlns:wps="http://schemas.microsoft.com/office/word/2010/wordprocessingShape" mc:Ignorable="w14 wp14">
   <w:endnote w:type="separator" w:id="-1">
     <w:p>
       <w:r>
@@ -6676,7 +6729,7 @@
 </file>
 
 <file path=word/footer1.xml><?xml version="1.0" encoding="utf-8"?>
-<w:ftr xmlns:wpc="http://schemas.microsoft.com/office/word/2010/wordprocessingCanvas" xmlns:mc="http://schemas.openxmlformats.org/markup-compatibility/2006" xmlns:o="urn:schemas-microsoft-com:office:office" xmlns:r="http://schemas.openxmlformats.org/officeDocument/2006/relationships" xmlns:m="http://schemas.openxmlformats.org/officeDocument/2006/math" xmlns:v="urn:schemas-microsoft-com:vml" xmlns:wp14="http://schemas.microsoft.com/office/word/2010/wordprocessingDrawing" xmlns:wp="http://schemas.openxmlformats.org/drawingml/2006/wordprocessingDrawing" xmlns:w10="urn:schemas-microsoft-com:office:word" xmlns:w="http://schemas.openxmlformats.org/wordprocessingml/2006/main" xmlns:w14="http://schemas.microsoft.com/office/word/2010/wordml" xmlns:w15="http://schemas.microsoft.com/office/word/2012/wordml" xmlns:wpg="http://schemas.microsoft.com/office/word/2010/wordprocessingGroup" xmlns:wpi="http://schemas.microsoft.com/office/word/2010/wordprocessingInk" xmlns:wne="http://schemas.microsoft.com/office/word/2006/wordml" xmlns:wps="http://schemas.microsoft.com/office/word/2010/wordprocessingShape" mc:Ignorable="w14 w15 wp14">
+<w:ftr xmlns:wpc="http://schemas.microsoft.com/office/word/2010/wordprocessingCanvas" xmlns:mc="http://schemas.openxmlformats.org/markup-compatibility/2006" xmlns:o="urn:schemas-microsoft-com:office:office" xmlns:r="http://schemas.openxmlformats.org/officeDocument/2006/relationships" xmlns:m="http://schemas.openxmlformats.org/officeDocument/2006/math" xmlns:v="urn:schemas-microsoft-com:vml" xmlns:wp14="http://schemas.microsoft.com/office/word/2010/wordprocessingDrawing" xmlns:wp="http://schemas.openxmlformats.org/drawingml/2006/wordprocessingDrawing" xmlns:w10="urn:schemas-microsoft-com:office:word" xmlns:w="http://schemas.openxmlformats.org/wordprocessingml/2006/main" xmlns:w14="http://schemas.microsoft.com/office/word/2010/wordml" xmlns:wpg="http://schemas.microsoft.com/office/word/2010/wordprocessingGroup" xmlns:wpi="http://schemas.microsoft.com/office/word/2010/wordprocessingInk" xmlns:wne="http://schemas.microsoft.com/office/word/2006/wordml" xmlns:wps="http://schemas.microsoft.com/office/word/2010/wordprocessingShape" mc:Ignorable="w14 wp14">
   <w:tbl>
     <w:tblPr>
       <w:tblW w:w="0" w:type="auto"/>
@@ -6942,7 +6995,7 @@
 </file>
 
 <file path=word/footer2.xml><?xml version="1.0" encoding="utf-8"?>
-<w:ftr xmlns:wpc="http://schemas.microsoft.com/office/word/2010/wordprocessingCanvas" xmlns:mc="http://schemas.openxmlformats.org/markup-compatibility/2006" xmlns:o="urn:schemas-microsoft-com:office:office" xmlns:r="http://schemas.openxmlformats.org/officeDocument/2006/relationships" xmlns:m="http://schemas.openxmlformats.org/officeDocument/2006/math" xmlns:v="urn:schemas-microsoft-com:vml" xmlns:wp14="http://schemas.microsoft.com/office/word/2010/wordprocessingDrawing" xmlns:wp="http://schemas.openxmlformats.org/drawingml/2006/wordprocessingDrawing" xmlns:w10="urn:schemas-microsoft-com:office:word" xmlns:w="http://schemas.openxmlformats.org/wordprocessingml/2006/main" xmlns:w14="http://schemas.microsoft.com/office/word/2010/wordml" xmlns:w15="http://schemas.microsoft.com/office/word/2012/wordml" xmlns:wpg="http://schemas.microsoft.com/office/word/2010/wordprocessingGroup" xmlns:wpi="http://schemas.microsoft.com/office/word/2010/wordprocessingInk" xmlns:wne="http://schemas.microsoft.com/office/word/2006/wordml" xmlns:wps="http://schemas.microsoft.com/office/word/2010/wordprocessingShape" mc:Ignorable="w14 w15 wp14">
+<w:ftr xmlns:wpc="http://schemas.microsoft.com/office/word/2010/wordprocessingCanvas" xmlns:mc="http://schemas.openxmlformats.org/markup-compatibility/2006" xmlns:o="urn:schemas-microsoft-com:office:office" xmlns:r="http://schemas.openxmlformats.org/officeDocument/2006/relationships" xmlns:m="http://schemas.openxmlformats.org/officeDocument/2006/math" xmlns:v="urn:schemas-microsoft-com:vml" xmlns:wp14="http://schemas.microsoft.com/office/word/2010/wordprocessingDrawing" xmlns:wp="http://schemas.openxmlformats.org/drawingml/2006/wordprocessingDrawing" xmlns:w10="urn:schemas-microsoft-com:office:word" xmlns:w="http://schemas.openxmlformats.org/wordprocessingml/2006/main" xmlns:w14="http://schemas.microsoft.com/office/word/2010/wordml" xmlns:wpg="http://schemas.microsoft.com/office/word/2010/wordprocessingGroup" xmlns:wpi="http://schemas.microsoft.com/office/word/2010/wordprocessingInk" xmlns:wne="http://schemas.microsoft.com/office/word/2006/wordml" xmlns:wps="http://schemas.microsoft.com/office/word/2010/wordprocessingShape" mc:Ignorable="w14 wp14">
   <w:p>
     <w:pPr>
       <w:rPr>
@@ -6954,7 +7007,7 @@
 </file>
 
 <file path=word/footnotes.xml><?xml version="1.0" encoding="utf-8"?>
-<w:footnotes xmlns:wpc="http://schemas.microsoft.com/office/word/2010/wordprocessingCanvas" xmlns:mc="http://schemas.openxmlformats.org/markup-compatibility/2006" xmlns:o="urn:schemas-microsoft-com:office:office" xmlns:r="http://schemas.openxmlformats.org/officeDocument/2006/relationships" xmlns:m="http://schemas.openxmlformats.org/officeDocument/2006/math" xmlns:v="urn:schemas-microsoft-com:vml" xmlns:wp14="http://schemas.microsoft.com/office/word/2010/wordprocessingDrawing" xmlns:wp="http://schemas.openxmlformats.org/drawingml/2006/wordprocessingDrawing" xmlns:w10="urn:schemas-microsoft-com:office:word" xmlns:w="http://schemas.openxmlformats.org/wordprocessingml/2006/main" xmlns:w14="http://schemas.microsoft.com/office/word/2010/wordml" xmlns:w15="http://schemas.microsoft.com/office/word/2012/wordml" xmlns:wpg="http://schemas.microsoft.com/office/word/2010/wordprocessingGroup" xmlns:wpi="http://schemas.microsoft.com/office/word/2010/wordprocessingInk" xmlns:wne="http://schemas.microsoft.com/office/word/2006/wordml" xmlns:wps="http://schemas.microsoft.com/office/word/2010/wordprocessingShape" mc:Ignorable="w14 w15 wp14">
+<w:footnotes xmlns:wpc="http://schemas.microsoft.com/office/word/2010/wordprocessingCanvas" xmlns:mc="http://schemas.openxmlformats.org/markup-compatibility/2006" xmlns:o="urn:schemas-microsoft-com:office:office" xmlns:r="http://schemas.openxmlformats.org/officeDocument/2006/relationships" xmlns:m="http://schemas.openxmlformats.org/officeDocument/2006/math" xmlns:v="urn:schemas-microsoft-com:vml" xmlns:wp14="http://schemas.microsoft.com/office/word/2010/wordprocessingDrawing" xmlns:wp="http://schemas.openxmlformats.org/drawingml/2006/wordprocessingDrawing" xmlns:w10="urn:schemas-microsoft-com:office:word" xmlns:w="http://schemas.openxmlformats.org/wordprocessingml/2006/main" xmlns:w14="http://schemas.microsoft.com/office/word/2010/wordml" xmlns:wpg="http://schemas.microsoft.com/office/word/2010/wordprocessingGroup" xmlns:wpi="http://schemas.microsoft.com/office/word/2010/wordprocessingInk" xmlns:wne="http://schemas.microsoft.com/office/word/2006/wordml" xmlns:wps="http://schemas.microsoft.com/office/word/2010/wordprocessingShape" mc:Ignorable="w14 wp14">
   <w:footnote w:type="separator" w:id="-1">
     <w:p>
       <w:r>
@@ -6973,7 +7026,7 @@
 </file>
 
 <file path=word/header1.xml><?xml version="1.0" encoding="utf-8"?>
-<w:hdr xmlns:wpc="http://schemas.microsoft.com/office/word/2010/wordprocessingCanvas" xmlns:mc="http://schemas.openxmlformats.org/markup-compatibility/2006" xmlns:o="urn:schemas-microsoft-com:office:office" xmlns:r="http://schemas.openxmlformats.org/officeDocument/2006/relationships" xmlns:m="http://schemas.openxmlformats.org/officeDocument/2006/math" xmlns:v="urn:schemas-microsoft-com:vml" xmlns:wp14="http://schemas.microsoft.com/office/word/2010/wordprocessingDrawing" xmlns:wp="http://schemas.openxmlformats.org/drawingml/2006/wordprocessingDrawing" xmlns:w10="urn:schemas-microsoft-com:office:word" xmlns:w="http://schemas.openxmlformats.org/wordprocessingml/2006/main" xmlns:w14="http://schemas.microsoft.com/office/word/2010/wordml" xmlns:w15="http://schemas.microsoft.com/office/word/2012/wordml" xmlns:wpg="http://schemas.microsoft.com/office/word/2010/wordprocessingGroup" xmlns:wpi="http://schemas.microsoft.com/office/word/2010/wordprocessingInk" xmlns:wne="http://schemas.microsoft.com/office/word/2006/wordml" xmlns:wps="http://schemas.microsoft.com/office/word/2010/wordprocessingShape" mc:Ignorable="w14 w15 wp14">
+<w:hdr xmlns:wpc="http://schemas.microsoft.com/office/word/2010/wordprocessingCanvas" xmlns:mc="http://schemas.openxmlformats.org/markup-compatibility/2006" xmlns:o="urn:schemas-microsoft-com:office:office" xmlns:r="http://schemas.openxmlformats.org/officeDocument/2006/relationships" xmlns:m="http://schemas.openxmlformats.org/officeDocument/2006/math" xmlns:v="urn:schemas-microsoft-com:vml" xmlns:wp14="http://schemas.microsoft.com/office/word/2010/wordprocessingDrawing" xmlns:wp="http://schemas.openxmlformats.org/drawingml/2006/wordprocessingDrawing" xmlns:w10="urn:schemas-microsoft-com:office:word" xmlns:w="http://schemas.openxmlformats.org/wordprocessingml/2006/main" xmlns:w14="http://schemas.microsoft.com/office/word/2010/wordml" xmlns:wpg="http://schemas.microsoft.com/office/word/2010/wordprocessingGroup" xmlns:wpi="http://schemas.microsoft.com/office/word/2010/wordprocessingInk" xmlns:wne="http://schemas.microsoft.com/office/word/2006/wordml" xmlns:wps="http://schemas.microsoft.com/office/word/2010/wordprocessingShape" mc:Ignorable="w14 wp14">
   <w:p>
     <w:r>
       <w:rPr>
@@ -7047,7 +7100,7 @@
 </file>
 
 <file path=word/header2.xml><?xml version="1.0" encoding="utf-8"?>
-<w:hdr xmlns:wpc="http://schemas.microsoft.com/office/word/2010/wordprocessingCanvas" xmlns:mc="http://schemas.openxmlformats.org/markup-compatibility/2006" xmlns:o="urn:schemas-microsoft-com:office:office" xmlns:r="http://schemas.openxmlformats.org/officeDocument/2006/relationships" xmlns:m="http://schemas.openxmlformats.org/officeDocument/2006/math" xmlns:v="urn:schemas-microsoft-com:vml" xmlns:wp14="http://schemas.microsoft.com/office/word/2010/wordprocessingDrawing" xmlns:wp="http://schemas.openxmlformats.org/drawingml/2006/wordprocessingDrawing" xmlns:w10="urn:schemas-microsoft-com:office:word" xmlns:w="http://schemas.openxmlformats.org/wordprocessingml/2006/main" xmlns:w14="http://schemas.microsoft.com/office/word/2010/wordml" xmlns:w15="http://schemas.microsoft.com/office/word/2012/wordml" xmlns:wpg="http://schemas.microsoft.com/office/word/2010/wordprocessingGroup" xmlns:wpi="http://schemas.microsoft.com/office/word/2010/wordprocessingInk" xmlns:wne="http://schemas.microsoft.com/office/word/2006/wordml" xmlns:wps="http://schemas.microsoft.com/office/word/2010/wordprocessingShape" mc:Ignorable="w14 w15 wp14">
+<w:hdr xmlns:wpc="http://schemas.microsoft.com/office/word/2010/wordprocessingCanvas" xmlns:mc="http://schemas.openxmlformats.org/markup-compatibility/2006" xmlns:o="urn:schemas-microsoft-com:office:office" xmlns:r="http://schemas.openxmlformats.org/officeDocument/2006/relationships" xmlns:m="http://schemas.openxmlformats.org/officeDocument/2006/math" xmlns:v="urn:schemas-microsoft-com:vml" xmlns:wp14="http://schemas.microsoft.com/office/word/2010/wordprocessingDrawing" xmlns:wp="http://schemas.openxmlformats.org/drawingml/2006/wordprocessingDrawing" xmlns:w10="urn:schemas-microsoft-com:office:word" xmlns:w="http://schemas.openxmlformats.org/wordprocessingml/2006/main" xmlns:w14="http://schemas.microsoft.com/office/word/2010/wordml" xmlns:wpg="http://schemas.microsoft.com/office/word/2010/wordprocessingGroup" xmlns:wpi="http://schemas.microsoft.com/office/word/2010/wordprocessingInk" xmlns:wne="http://schemas.microsoft.com/office/word/2006/wordml" xmlns:wps="http://schemas.microsoft.com/office/word/2010/wordprocessingShape" mc:Ignorable="w14 wp14">
   <w:p>
     <w:pPr>
       <w:pBdr>
@@ -7193,7 +7246,7 @@
 </file>
 
 <file path=word/header3.xml><?xml version="1.0" encoding="utf-8"?>
-<w:hdr xmlns:wpc="http://schemas.microsoft.com/office/word/2010/wordprocessingCanvas" xmlns:mc="http://schemas.openxmlformats.org/markup-compatibility/2006" xmlns:o="urn:schemas-microsoft-com:office:office" xmlns:r="http://schemas.openxmlformats.org/officeDocument/2006/relationships" xmlns:m="http://schemas.openxmlformats.org/officeDocument/2006/math" xmlns:v="urn:schemas-microsoft-com:vml" xmlns:wp14="http://schemas.microsoft.com/office/word/2010/wordprocessingDrawing" xmlns:wp="http://schemas.openxmlformats.org/drawingml/2006/wordprocessingDrawing" xmlns:w10="urn:schemas-microsoft-com:office:word" xmlns:w="http://schemas.openxmlformats.org/wordprocessingml/2006/main" xmlns:w14="http://schemas.microsoft.com/office/word/2010/wordml" xmlns:w15="http://schemas.microsoft.com/office/word/2012/wordml" xmlns:wpg="http://schemas.microsoft.com/office/word/2010/wordprocessingGroup" xmlns:wpi="http://schemas.microsoft.com/office/word/2010/wordprocessingInk" xmlns:wne="http://schemas.microsoft.com/office/word/2006/wordml" xmlns:wps="http://schemas.microsoft.com/office/word/2010/wordprocessingShape" mc:Ignorable="w14 w15 wp14">
+<w:hdr xmlns:wpc="http://schemas.microsoft.com/office/word/2010/wordprocessingCanvas" xmlns:mc="http://schemas.openxmlformats.org/markup-compatibility/2006" xmlns:o="urn:schemas-microsoft-com:office:office" xmlns:r="http://schemas.openxmlformats.org/officeDocument/2006/relationships" xmlns:m="http://schemas.openxmlformats.org/officeDocument/2006/math" xmlns:v="urn:schemas-microsoft-com:vml" xmlns:wp14="http://schemas.microsoft.com/office/word/2010/wordprocessingDrawing" xmlns:wp="http://schemas.openxmlformats.org/drawingml/2006/wordprocessingDrawing" xmlns:w10="urn:schemas-microsoft-com:office:word" xmlns:w="http://schemas.openxmlformats.org/wordprocessingml/2006/main" xmlns:w14="http://schemas.microsoft.com/office/word/2010/wordml" xmlns:wpg="http://schemas.microsoft.com/office/word/2010/wordprocessingGroup" xmlns:wpi="http://schemas.microsoft.com/office/word/2010/wordprocessingInk" xmlns:wne="http://schemas.microsoft.com/office/word/2006/wordml" xmlns:wps="http://schemas.microsoft.com/office/word/2010/wordprocessingShape" mc:Ignorable="w14 wp14">
   <w:p>
     <w:pPr>
       <w:jc w:val="right"/>
@@ -7270,7 +7323,7 @@
 </file>
 
 <file path=word/numbering.xml><?xml version="1.0" encoding="utf-8"?>
-<w:numbering xmlns:wpc="http://schemas.microsoft.com/office/word/2010/wordprocessingCanvas" xmlns:mc="http://schemas.openxmlformats.org/markup-compatibility/2006" xmlns:o="urn:schemas-microsoft-com:office:office" xmlns:r="http://schemas.openxmlformats.org/officeDocument/2006/relationships" xmlns:m="http://schemas.openxmlformats.org/officeDocument/2006/math" xmlns:v="urn:schemas-microsoft-com:vml" xmlns:wp14="http://schemas.microsoft.com/office/word/2010/wordprocessingDrawing" xmlns:wp="http://schemas.openxmlformats.org/drawingml/2006/wordprocessingDrawing" xmlns:w10="urn:schemas-microsoft-com:office:word" xmlns:w="http://schemas.openxmlformats.org/wordprocessingml/2006/main" xmlns:w14="http://schemas.microsoft.com/office/word/2010/wordml" xmlns:w15="http://schemas.microsoft.com/office/word/2012/wordml" xmlns:wpg="http://schemas.microsoft.com/office/word/2010/wordprocessingGroup" xmlns:wpi="http://schemas.microsoft.com/office/word/2010/wordprocessingInk" xmlns:wne="http://schemas.microsoft.com/office/word/2006/wordml" xmlns:wps="http://schemas.microsoft.com/office/word/2010/wordprocessingShape" mc:Ignorable="w14 w15 wp14">
+<w:numbering xmlns:wpc="http://schemas.microsoft.com/office/word/2010/wordprocessingCanvas" xmlns:mc="http://schemas.openxmlformats.org/markup-compatibility/2006" xmlns:o="urn:schemas-microsoft-com:office:office" xmlns:r="http://schemas.openxmlformats.org/officeDocument/2006/relationships" xmlns:m="http://schemas.openxmlformats.org/officeDocument/2006/math" xmlns:v="urn:schemas-microsoft-com:vml" xmlns:wp14="http://schemas.microsoft.com/office/word/2010/wordprocessingDrawing" xmlns:wp="http://schemas.openxmlformats.org/drawingml/2006/wordprocessingDrawing" xmlns:w10="urn:schemas-microsoft-com:office:word" xmlns:w="http://schemas.openxmlformats.org/wordprocessingml/2006/main" xmlns:w14="http://schemas.microsoft.com/office/word/2010/wordml" xmlns:wpg="http://schemas.microsoft.com/office/word/2010/wordprocessingGroup" xmlns:wpi="http://schemas.microsoft.com/office/word/2010/wordprocessingInk" xmlns:wne="http://schemas.microsoft.com/office/word/2006/wordml" xmlns:wps="http://schemas.microsoft.com/office/word/2010/wordprocessingShape" mc:Ignorable="w14 wp14">
   <w:abstractNum w:abstractNumId="0">
     <w:nsid w:val="00D64A0E"/>
     <w:multiLevelType w:val="multilevel"/>
@@ -8103,6 +8156,119 @@
     </w:lvl>
   </w:abstractNum>
   <w:abstractNum w:abstractNumId="7">
+    <w:nsid w:val="153D6F94"/>
+    <w:multiLevelType w:val="hybridMultilevel"/>
+    <w:tmpl w:val="E05A6EEA"/>
+    <w:lvl w:ilvl="0" w:tplc="0409000F">
+      <w:start w:val="1"/>
+      <w:numFmt w:val="decimal"/>
+      <w:lvlText w:val="%1."/>
+      <w:lvlJc w:val="left"/>
+      <w:pPr>
+        <w:tabs>
+          <w:tab w:val="num" w:pos="360"/>
+        </w:tabs>
+        <w:ind w:left="360" w:hanging="360"/>
+      </w:pPr>
+    </w:lvl>
+    <w:lvl w:ilvl="1" w:tplc="04090019" w:tentative="1">
+      <w:start w:val="1"/>
+      <w:numFmt w:val="lowerLetter"/>
+      <w:lvlText w:val="%2."/>
+      <w:lvlJc w:val="left"/>
+      <w:pPr>
+        <w:tabs>
+          <w:tab w:val="num" w:pos="1080"/>
+        </w:tabs>
+        <w:ind w:left="1080" w:hanging="360"/>
+      </w:pPr>
+    </w:lvl>
+    <w:lvl w:ilvl="2" w:tplc="0409001B" w:tentative="1">
+      <w:start w:val="1"/>
+      <w:numFmt w:val="lowerRoman"/>
+      <w:lvlText w:val="%3."/>
+      <w:lvlJc w:val="right"/>
+      <w:pPr>
+        <w:tabs>
+          <w:tab w:val="num" w:pos="1800"/>
+        </w:tabs>
+        <w:ind w:left="1800" w:hanging="180"/>
+      </w:pPr>
+    </w:lvl>
+    <w:lvl w:ilvl="3" w:tplc="0409000F" w:tentative="1">
+      <w:start w:val="1"/>
+      <w:numFmt w:val="decimal"/>
+      <w:lvlText w:val="%4."/>
+      <w:lvlJc w:val="left"/>
+      <w:pPr>
+        <w:tabs>
+          <w:tab w:val="num" w:pos="2520"/>
+        </w:tabs>
+        <w:ind w:left="2520" w:hanging="360"/>
+      </w:pPr>
+    </w:lvl>
+    <w:lvl w:ilvl="4" w:tplc="04090019" w:tentative="1">
+      <w:start w:val="1"/>
+      <w:numFmt w:val="lowerLetter"/>
+      <w:lvlText w:val="%5."/>
+      <w:lvlJc w:val="left"/>
+      <w:pPr>
+        <w:tabs>
+          <w:tab w:val="num" w:pos="3240"/>
+        </w:tabs>
+        <w:ind w:left="3240" w:hanging="360"/>
+      </w:pPr>
+    </w:lvl>
+    <w:lvl w:ilvl="5" w:tplc="0409001B" w:tentative="1">
+      <w:start w:val="1"/>
+      <w:numFmt w:val="lowerRoman"/>
+      <w:lvlText w:val="%6."/>
+      <w:lvlJc w:val="right"/>
+      <w:pPr>
+        <w:tabs>
+          <w:tab w:val="num" w:pos="3960"/>
+        </w:tabs>
+        <w:ind w:left="3960" w:hanging="180"/>
+      </w:pPr>
+    </w:lvl>
+    <w:lvl w:ilvl="6" w:tplc="0409000F" w:tentative="1">
+      <w:start w:val="1"/>
+      <w:numFmt w:val="decimal"/>
+      <w:lvlText w:val="%7."/>
+      <w:lvlJc w:val="left"/>
+      <w:pPr>
+        <w:tabs>
+          <w:tab w:val="num" w:pos="4680"/>
+        </w:tabs>
+        <w:ind w:left="4680" w:hanging="360"/>
+      </w:pPr>
+    </w:lvl>
+    <w:lvl w:ilvl="7" w:tplc="04090019" w:tentative="1">
+      <w:start w:val="1"/>
+      <w:numFmt w:val="lowerLetter"/>
+      <w:lvlText w:val="%8."/>
+      <w:lvlJc w:val="left"/>
+      <w:pPr>
+        <w:tabs>
+          <w:tab w:val="num" w:pos="5400"/>
+        </w:tabs>
+        <w:ind w:left="5400" w:hanging="360"/>
+      </w:pPr>
+    </w:lvl>
+    <w:lvl w:ilvl="8" w:tplc="0409001B" w:tentative="1">
+      <w:start w:val="1"/>
+      <w:numFmt w:val="lowerRoman"/>
+      <w:lvlText w:val="%9."/>
+      <w:lvlJc w:val="right"/>
+      <w:pPr>
+        <w:tabs>
+          <w:tab w:val="num" w:pos="6120"/>
+        </w:tabs>
+        <w:ind w:left="6120" w:hanging="180"/>
+      </w:pPr>
+    </w:lvl>
+  </w:abstractNum>
+  <w:abstractNum w:abstractNumId="8">
     <w:nsid w:val="16D35112"/>
     <w:multiLevelType w:val="multilevel"/>
     <w:tmpl w:val="B984B1CA"/>
@@ -8242,7 +8408,7 @@
       </w:rPr>
     </w:lvl>
   </w:abstractNum>
-  <w:abstractNum w:abstractNumId="8">
+  <w:abstractNum w:abstractNumId="9">
     <w:nsid w:val="181061F9"/>
     <w:multiLevelType w:val="multilevel"/>
     <w:tmpl w:val="0416001F"/>
@@ -8355,7 +8521,7 @@
       </w:pPr>
     </w:lvl>
   </w:abstractNum>
-  <w:abstractNum w:abstractNumId="9">
+  <w:abstractNum w:abstractNumId="10">
     <w:nsid w:val="1E5A142D"/>
     <w:multiLevelType w:val="multilevel"/>
     <w:tmpl w:val="0416001F"/>
@@ -8468,7 +8634,7 @@
       </w:pPr>
     </w:lvl>
   </w:abstractNum>
-  <w:abstractNum w:abstractNumId="10">
+  <w:abstractNum w:abstractNumId="11">
     <w:nsid w:val="22107DD4"/>
     <w:multiLevelType w:val="multilevel"/>
     <w:tmpl w:val="B984B1CA"/>
@@ -8608,7 +8774,7 @@
       </w:rPr>
     </w:lvl>
   </w:abstractNum>
-  <w:abstractNum w:abstractNumId="11">
+  <w:abstractNum w:abstractNumId="12">
     <w:nsid w:val="28DB1F68"/>
     <w:multiLevelType w:val="hybridMultilevel"/>
     <w:tmpl w:val="0DAA85E0"/>
@@ -8721,7 +8887,7 @@
       </w:pPr>
     </w:lvl>
   </w:abstractNum>
-  <w:abstractNum w:abstractNumId="12">
+  <w:abstractNum w:abstractNumId="13">
     <w:nsid w:val="302066C7"/>
     <w:multiLevelType w:val="multilevel"/>
     <w:tmpl w:val="0416001F"/>
@@ -8834,7 +9000,7 @@
       </w:pPr>
     </w:lvl>
   </w:abstractNum>
-  <w:abstractNum w:abstractNumId="13">
+  <w:abstractNum w:abstractNumId="14">
     <w:nsid w:val="3183310C"/>
     <w:multiLevelType w:val="hybridMultilevel"/>
     <w:tmpl w:val="922AD58A"/>
@@ -8947,7 +9113,7 @@
       </w:pPr>
     </w:lvl>
   </w:abstractNum>
-  <w:abstractNum w:abstractNumId="14">
+  <w:abstractNum w:abstractNumId="15">
     <w:nsid w:val="320B113C"/>
     <w:multiLevelType w:val="multilevel"/>
     <w:tmpl w:val="0416001F"/>
@@ -9060,7 +9226,7 @@
       </w:pPr>
     </w:lvl>
   </w:abstractNum>
-  <w:abstractNum w:abstractNumId="15">
+  <w:abstractNum w:abstractNumId="16">
     <w:nsid w:val="37073CDC"/>
     <w:multiLevelType w:val="multilevel"/>
     <w:tmpl w:val="B984B1CA"/>
@@ -9200,7 +9366,7 @@
       </w:rPr>
     </w:lvl>
   </w:abstractNum>
-  <w:abstractNum w:abstractNumId="16">
+  <w:abstractNum w:abstractNumId="17">
     <w:nsid w:val="37AA334D"/>
     <w:multiLevelType w:val="multilevel"/>
     <w:tmpl w:val="0416001F"/>
@@ -9313,7 +9479,7 @@
       </w:pPr>
     </w:lvl>
   </w:abstractNum>
-  <w:abstractNum w:abstractNumId="17">
+  <w:abstractNum w:abstractNumId="18">
     <w:nsid w:val="455F15F4"/>
     <w:multiLevelType w:val="hybridMultilevel"/>
     <w:tmpl w:val="E05A6EEA"/>
@@ -9426,7 +9592,7 @@
       </w:pPr>
     </w:lvl>
   </w:abstractNum>
-  <w:abstractNum w:abstractNumId="18">
+  <w:abstractNum w:abstractNumId="19">
     <w:nsid w:val="466B45EB"/>
     <w:multiLevelType w:val="hybridMultilevel"/>
     <w:tmpl w:val="2F3EDA8C"/>
@@ -9546,7 +9712,233 @@
       </w:pPr>
     </w:lvl>
   </w:abstractNum>
-  <w:abstractNum w:abstractNumId="19">
+  <w:abstractNum w:abstractNumId="20">
+    <w:nsid w:val="47F701B0"/>
+    <w:multiLevelType w:val="hybridMultilevel"/>
+    <w:tmpl w:val="0DAA85E0"/>
+    <w:lvl w:ilvl="0" w:tplc="0409000F">
+      <w:start w:val="1"/>
+      <w:numFmt w:val="decimal"/>
+      <w:lvlText w:val="%1."/>
+      <w:lvlJc w:val="left"/>
+      <w:pPr>
+        <w:tabs>
+          <w:tab w:val="num" w:pos="360"/>
+        </w:tabs>
+        <w:ind w:left="360" w:hanging="360"/>
+      </w:pPr>
+    </w:lvl>
+    <w:lvl w:ilvl="1" w:tplc="04090019" w:tentative="1">
+      <w:start w:val="1"/>
+      <w:numFmt w:val="lowerLetter"/>
+      <w:lvlText w:val="%2."/>
+      <w:lvlJc w:val="left"/>
+      <w:pPr>
+        <w:tabs>
+          <w:tab w:val="num" w:pos="1080"/>
+        </w:tabs>
+        <w:ind w:left="1080" w:hanging="360"/>
+      </w:pPr>
+    </w:lvl>
+    <w:lvl w:ilvl="2" w:tplc="0409001B" w:tentative="1">
+      <w:start w:val="1"/>
+      <w:numFmt w:val="lowerRoman"/>
+      <w:lvlText w:val="%3."/>
+      <w:lvlJc w:val="right"/>
+      <w:pPr>
+        <w:tabs>
+          <w:tab w:val="num" w:pos="1800"/>
+        </w:tabs>
+        <w:ind w:left="1800" w:hanging="180"/>
+      </w:pPr>
+    </w:lvl>
+    <w:lvl w:ilvl="3" w:tplc="0409000F" w:tentative="1">
+      <w:start w:val="1"/>
+      <w:numFmt w:val="decimal"/>
+      <w:lvlText w:val="%4."/>
+      <w:lvlJc w:val="left"/>
+      <w:pPr>
+        <w:tabs>
+          <w:tab w:val="num" w:pos="2520"/>
+        </w:tabs>
+        <w:ind w:left="2520" w:hanging="360"/>
+      </w:pPr>
+    </w:lvl>
+    <w:lvl w:ilvl="4" w:tplc="04090019" w:tentative="1">
+      <w:start w:val="1"/>
+      <w:numFmt w:val="lowerLetter"/>
+      <w:lvlText w:val="%5."/>
+      <w:lvlJc w:val="left"/>
+      <w:pPr>
+        <w:tabs>
+          <w:tab w:val="num" w:pos="3240"/>
+        </w:tabs>
+        <w:ind w:left="3240" w:hanging="360"/>
+      </w:pPr>
+    </w:lvl>
+    <w:lvl w:ilvl="5" w:tplc="0409001B" w:tentative="1">
+      <w:start w:val="1"/>
+      <w:numFmt w:val="lowerRoman"/>
+      <w:lvlText w:val="%6."/>
+      <w:lvlJc w:val="right"/>
+      <w:pPr>
+        <w:tabs>
+          <w:tab w:val="num" w:pos="3960"/>
+        </w:tabs>
+        <w:ind w:left="3960" w:hanging="180"/>
+      </w:pPr>
+    </w:lvl>
+    <w:lvl w:ilvl="6" w:tplc="0409000F" w:tentative="1">
+      <w:start w:val="1"/>
+      <w:numFmt w:val="decimal"/>
+      <w:lvlText w:val="%7."/>
+      <w:lvlJc w:val="left"/>
+      <w:pPr>
+        <w:tabs>
+          <w:tab w:val="num" w:pos="4680"/>
+        </w:tabs>
+        <w:ind w:left="4680" w:hanging="360"/>
+      </w:pPr>
+    </w:lvl>
+    <w:lvl w:ilvl="7" w:tplc="04090019" w:tentative="1">
+      <w:start w:val="1"/>
+      <w:numFmt w:val="lowerLetter"/>
+      <w:lvlText w:val="%8."/>
+      <w:lvlJc w:val="left"/>
+      <w:pPr>
+        <w:tabs>
+          <w:tab w:val="num" w:pos="5400"/>
+        </w:tabs>
+        <w:ind w:left="5400" w:hanging="360"/>
+      </w:pPr>
+    </w:lvl>
+    <w:lvl w:ilvl="8" w:tplc="0409001B" w:tentative="1">
+      <w:start w:val="1"/>
+      <w:numFmt w:val="lowerRoman"/>
+      <w:lvlText w:val="%9."/>
+      <w:lvlJc w:val="right"/>
+      <w:pPr>
+        <w:tabs>
+          <w:tab w:val="num" w:pos="6120"/>
+        </w:tabs>
+        <w:ind w:left="6120" w:hanging="180"/>
+      </w:pPr>
+    </w:lvl>
+  </w:abstractNum>
+  <w:abstractNum w:abstractNumId="21">
+    <w:nsid w:val="483E44F5"/>
+    <w:multiLevelType w:val="hybridMultilevel"/>
+    <w:tmpl w:val="0DAA85E0"/>
+    <w:lvl w:ilvl="0" w:tplc="0409000F">
+      <w:start w:val="1"/>
+      <w:numFmt w:val="decimal"/>
+      <w:lvlText w:val="%1."/>
+      <w:lvlJc w:val="left"/>
+      <w:pPr>
+        <w:tabs>
+          <w:tab w:val="num" w:pos="360"/>
+        </w:tabs>
+        <w:ind w:left="360" w:hanging="360"/>
+      </w:pPr>
+    </w:lvl>
+    <w:lvl w:ilvl="1" w:tplc="04090019" w:tentative="1">
+      <w:start w:val="1"/>
+      <w:numFmt w:val="lowerLetter"/>
+      <w:lvlText w:val="%2."/>
+      <w:lvlJc w:val="left"/>
+      <w:pPr>
+        <w:tabs>
+          <w:tab w:val="num" w:pos="1080"/>
+        </w:tabs>
+        <w:ind w:left="1080" w:hanging="360"/>
+      </w:pPr>
+    </w:lvl>
+    <w:lvl w:ilvl="2" w:tplc="0409001B" w:tentative="1">
+      <w:start w:val="1"/>
+      <w:numFmt w:val="lowerRoman"/>
+      <w:lvlText w:val="%3."/>
+      <w:lvlJc w:val="right"/>
+      <w:pPr>
+        <w:tabs>
+          <w:tab w:val="num" w:pos="1800"/>
+        </w:tabs>
+        <w:ind w:left="1800" w:hanging="180"/>
+      </w:pPr>
+    </w:lvl>
+    <w:lvl w:ilvl="3" w:tplc="0409000F" w:tentative="1">
+      <w:start w:val="1"/>
+      <w:numFmt w:val="decimal"/>
+      <w:lvlText w:val="%4."/>
+      <w:lvlJc w:val="left"/>
+      <w:pPr>
+        <w:tabs>
+          <w:tab w:val="num" w:pos="2520"/>
+        </w:tabs>
+        <w:ind w:left="2520" w:hanging="360"/>
+      </w:pPr>
+    </w:lvl>
+    <w:lvl w:ilvl="4" w:tplc="04090019" w:tentative="1">
+      <w:start w:val="1"/>
+      <w:numFmt w:val="lowerLetter"/>
+      <w:lvlText w:val="%5."/>
+      <w:lvlJc w:val="left"/>
+      <w:pPr>
+        <w:tabs>
+          <w:tab w:val="num" w:pos="3240"/>
+        </w:tabs>
+        <w:ind w:left="3240" w:hanging="360"/>
+      </w:pPr>
+    </w:lvl>
+    <w:lvl w:ilvl="5" w:tplc="0409001B" w:tentative="1">
+      <w:start w:val="1"/>
+      <w:numFmt w:val="lowerRoman"/>
+      <w:lvlText w:val="%6."/>
+      <w:lvlJc w:val="right"/>
+      <w:pPr>
+        <w:tabs>
+          <w:tab w:val="num" w:pos="3960"/>
+        </w:tabs>
+        <w:ind w:left="3960" w:hanging="180"/>
+      </w:pPr>
+    </w:lvl>
+    <w:lvl w:ilvl="6" w:tplc="0409000F" w:tentative="1">
+      <w:start w:val="1"/>
+      <w:numFmt w:val="decimal"/>
+      <w:lvlText w:val="%7."/>
+      <w:lvlJc w:val="left"/>
+      <w:pPr>
+        <w:tabs>
+          <w:tab w:val="num" w:pos="4680"/>
+        </w:tabs>
+        <w:ind w:left="4680" w:hanging="360"/>
+      </w:pPr>
+    </w:lvl>
+    <w:lvl w:ilvl="7" w:tplc="04090019" w:tentative="1">
+      <w:start w:val="1"/>
+      <w:numFmt w:val="lowerLetter"/>
+      <w:lvlText w:val="%8."/>
+      <w:lvlJc w:val="left"/>
+      <w:pPr>
+        <w:tabs>
+          <w:tab w:val="num" w:pos="5400"/>
+        </w:tabs>
+        <w:ind w:left="5400" w:hanging="360"/>
+      </w:pPr>
+    </w:lvl>
+    <w:lvl w:ilvl="8" w:tplc="0409001B" w:tentative="1">
+      <w:start w:val="1"/>
+      <w:numFmt w:val="lowerRoman"/>
+      <w:lvlText w:val="%9."/>
+      <w:lvlJc w:val="right"/>
+      <w:pPr>
+        <w:tabs>
+          <w:tab w:val="num" w:pos="6120"/>
+        </w:tabs>
+        <w:ind w:left="6120" w:hanging="180"/>
+      </w:pPr>
+    </w:lvl>
+  </w:abstractNum>
+  <w:abstractNum w:abstractNumId="22">
     <w:nsid w:val="4C302280"/>
     <w:multiLevelType w:val="multilevel"/>
     <w:tmpl w:val="0416001F"/>
@@ -9659,7 +10051,7 @@
       </w:pPr>
     </w:lvl>
   </w:abstractNum>
-  <w:abstractNum w:abstractNumId="20">
+  <w:abstractNum w:abstractNumId="23">
     <w:nsid w:val="4CBA476A"/>
     <w:multiLevelType w:val="multilevel"/>
     <w:tmpl w:val="B984B1CA"/>
@@ -9799,7 +10191,7 @@
       </w:rPr>
     </w:lvl>
   </w:abstractNum>
-  <w:abstractNum w:abstractNumId="21">
+  <w:abstractNum w:abstractNumId="24">
     <w:nsid w:val="4CC02D41"/>
     <w:multiLevelType w:val="multilevel"/>
     <w:tmpl w:val="0416001F"/>
@@ -9912,7 +10304,7 @@
       </w:pPr>
     </w:lvl>
   </w:abstractNum>
-  <w:abstractNum w:abstractNumId="22">
+  <w:abstractNum w:abstractNumId="25">
     <w:nsid w:val="50BE521F"/>
     <w:multiLevelType w:val="hybridMultilevel"/>
     <w:tmpl w:val="878C8846"/>
@@ -10001,7 +10393,7 @@
       </w:pPr>
     </w:lvl>
   </w:abstractNum>
-  <w:abstractNum w:abstractNumId="23">
+  <w:abstractNum w:abstractNumId="26">
     <w:nsid w:val="564F68B5"/>
     <w:multiLevelType w:val="hybridMultilevel"/>
     <w:tmpl w:val="571AE01E"/>
@@ -10114,7 +10506,7 @@
       </w:pPr>
     </w:lvl>
   </w:abstractNum>
-  <w:abstractNum w:abstractNumId="24">
+  <w:abstractNum w:abstractNumId="27">
     <w:nsid w:val="599865C1"/>
     <w:multiLevelType w:val="hybridMultilevel"/>
     <w:tmpl w:val="E15AFDCA"/>
@@ -10227,7 +10619,120 @@
       </w:pPr>
     </w:lvl>
   </w:abstractNum>
-  <w:abstractNum w:abstractNumId="25">
+  <w:abstractNum w:abstractNumId="28">
+    <w:nsid w:val="632F43F9"/>
+    <w:multiLevelType w:val="multilevel"/>
+    <w:tmpl w:val="0416001F"/>
+    <w:lvl w:ilvl="0">
+      <w:start w:val="1"/>
+      <w:numFmt w:val="decimal"/>
+      <w:lvlText w:val="%1."/>
+      <w:lvlJc w:val="left"/>
+      <w:pPr>
+        <w:tabs>
+          <w:tab w:val="num" w:pos="360"/>
+        </w:tabs>
+        <w:ind w:left="360" w:hanging="360"/>
+      </w:pPr>
+    </w:lvl>
+    <w:lvl w:ilvl="1">
+      <w:start w:val="1"/>
+      <w:numFmt w:val="decimal"/>
+      <w:lvlText w:val="%1.%2."/>
+      <w:lvlJc w:val="left"/>
+      <w:pPr>
+        <w:tabs>
+          <w:tab w:val="num" w:pos="792"/>
+        </w:tabs>
+        <w:ind w:left="792" w:hanging="432"/>
+      </w:pPr>
+    </w:lvl>
+    <w:lvl w:ilvl="2">
+      <w:start w:val="1"/>
+      <w:numFmt w:val="decimal"/>
+      <w:lvlText w:val="%1.%2.%3."/>
+      <w:lvlJc w:val="left"/>
+      <w:pPr>
+        <w:tabs>
+          <w:tab w:val="num" w:pos="1440"/>
+        </w:tabs>
+        <w:ind w:left="1224" w:hanging="504"/>
+      </w:pPr>
+    </w:lvl>
+    <w:lvl w:ilvl="3">
+      <w:start w:val="1"/>
+      <w:numFmt w:val="decimal"/>
+      <w:lvlText w:val="%1.%2.%3.%4."/>
+      <w:lvlJc w:val="left"/>
+      <w:pPr>
+        <w:tabs>
+          <w:tab w:val="num" w:pos="1800"/>
+        </w:tabs>
+        <w:ind w:left="1728" w:hanging="648"/>
+      </w:pPr>
+    </w:lvl>
+    <w:lvl w:ilvl="4">
+      <w:start w:val="1"/>
+      <w:numFmt w:val="decimal"/>
+      <w:lvlText w:val="%1.%2.%3.%4.%5."/>
+      <w:lvlJc w:val="left"/>
+      <w:pPr>
+        <w:tabs>
+          <w:tab w:val="num" w:pos="2520"/>
+        </w:tabs>
+        <w:ind w:left="2232" w:hanging="792"/>
+      </w:pPr>
+    </w:lvl>
+    <w:lvl w:ilvl="5">
+      <w:start w:val="1"/>
+      <w:numFmt w:val="decimal"/>
+      <w:lvlText w:val="%1.%2.%3.%4.%5.%6."/>
+      <w:lvlJc w:val="left"/>
+      <w:pPr>
+        <w:tabs>
+          <w:tab w:val="num" w:pos="2880"/>
+        </w:tabs>
+        <w:ind w:left="2736" w:hanging="936"/>
+      </w:pPr>
+    </w:lvl>
+    <w:lvl w:ilvl="6">
+      <w:start w:val="1"/>
+      <w:numFmt w:val="decimal"/>
+      <w:lvlText w:val="%1.%2.%3.%4.%5.%6.%7."/>
+      <w:lvlJc w:val="left"/>
+      <w:pPr>
+        <w:tabs>
+          <w:tab w:val="num" w:pos="3600"/>
+        </w:tabs>
+        <w:ind w:left="3240" w:hanging="1080"/>
+      </w:pPr>
+    </w:lvl>
+    <w:lvl w:ilvl="7">
+      <w:start w:val="1"/>
+      <w:numFmt w:val="decimal"/>
+      <w:lvlText w:val="%1.%2.%3.%4.%5.%6.%7.%8."/>
+      <w:lvlJc w:val="left"/>
+      <w:pPr>
+        <w:tabs>
+          <w:tab w:val="num" w:pos="3960"/>
+        </w:tabs>
+        <w:ind w:left="3744" w:hanging="1224"/>
+      </w:pPr>
+    </w:lvl>
+    <w:lvl w:ilvl="8">
+      <w:start w:val="1"/>
+      <w:numFmt w:val="decimal"/>
+      <w:lvlText w:val="%1.%2.%3.%4.%5.%6.%7.%8.%9."/>
+      <w:lvlJc w:val="left"/>
+      <w:pPr>
+        <w:tabs>
+          <w:tab w:val="num" w:pos="4680"/>
+        </w:tabs>
+        <w:ind w:left="4320" w:hanging="1440"/>
+      </w:pPr>
+    </w:lvl>
+  </w:abstractNum>
+  <w:abstractNum w:abstractNumId="29">
     <w:nsid w:val="6FCD67FE"/>
     <w:multiLevelType w:val="hybridMultilevel"/>
     <w:tmpl w:val="A866CC06"/>
@@ -10340,7 +10845,7 @@
       </w:pPr>
     </w:lvl>
   </w:abstractNum>
-  <w:abstractNum w:abstractNumId="26">
+  <w:abstractNum w:abstractNumId="30">
     <w:nsid w:val="76C417A1"/>
     <w:multiLevelType w:val="multilevel"/>
     <w:tmpl w:val="E05A6EEA"/>
@@ -10450,6 +10955,119 @@
           <w:tab w:val="num" w:pos="6120"/>
         </w:tabs>
         <w:ind w:left="6120" w:hanging="180"/>
+      </w:pPr>
+    </w:lvl>
+  </w:abstractNum>
+  <w:abstractNum w:abstractNumId="31">
+    <w:nsid w:val="7C3A1DDC"/>
+    <w:multiLevelType w:val="multilevel"/>
+    <w:tmpl w:val="0416001F"/>
+    <w:lvl w:ilvl="0">
+      <w:start w:val="1"/>
+      <w:numFmt w:val="decimal"/>
+      <w:lvlText w:val="%1."/>
+      <w:lvlJc w:val="left"/>
+      <w:pPr>
+        <w:tabs>
+          <w:tab w:val="num" w:pos="360"/>
+        </w:tabs>
+        <w:ind w:left="360" w:hanging="360"/>
+      </w:pPr>
+    </w:lvl>
+    <w:lvl w:ilvl="1">
+      <w:start w:val="1"/>
+      <w:numFmt w:val="decimal"/>
+      <w:lvlText w:val="%1.%2."/>
+      <w:lvlJc w:val="left"/>
+      <w:pPr>
+        <w:tabs>
+          <w:tab w:val="num" w:pos="792"/>
+        </w:tabs>
+        <w:ind w:left="792" w:hanging="432"/>
+      </w:pPr>
+    </w:lvl>
+    <w:lvl w:ilvl="2">
+      <w:start w:val="1"/>
+      <w:numFmt w:val="decimal"/>
+      <w:lvlText w:val="%1.%2.%3."/>
+      <w:lvlJc w:val="left"/>
+      <w:pPr>
+        <w:tabs>
+          <w:tab w:val="num" w:pos="1224"/>
+        </w:tabs>
+        <w:ind w:left="1224" w:hanging="504"/>
+      </w:pPr>
+    </w:lvl>
+    <w:lvl w:ilvl="3">
+      <w:start w:val="1"/>
+      <w:numFmt w:val="decimal"/>
+      <w:lvlText w:val="%1.%2.%3.%4."/>
+      <w:lvlJc w:val="left"/>
+      <w:pPr>
+        <w:tabs>
+          <w:tab w:val="num" w:pos="1800"/>
+        </w:tabs>
+        <w:ind w:left="1728" w:hanging="648"/>
+      </w:pPr>
+    </w:lvl>
+    <w:lvl w:ilvl="4">
+      <w:start w:val="1"/>
+      <w:numFmt w:val="decimal"/>
+      <w:lvlText w:val="%1.%2.%3.%4.%5."/>
+      <w:lvlJc w:val="left"/>
+      <w:pPr>
+        <w:tabs>
+          <w:tab w:val="num" w:pos="2520"/>
+        </w:tabs>
+        <w:ind w:left="2232" w:hanging="792"/>
+      </w:pPr>
+    </w:lvl>
+    <w:lvl w:ilvl="5">
+      <w:start w:val="1"/>
+      <w:numFmt w:val="decimal"/>
+      <w:lvlText w:val="%1.%2.%3.%4.%5.%6."/>
+      <w:lvlJc w:val="left"/>
+      <w:pPr>
+        <w:tabs>
+          <w:tab w:val="num" w:pos="2880"/>
+        </w:tabs>
+        <w:ind w:left="2736" w:hanging="936"/>
+      </w:pPr>
+    </w:lvl>
+    <w:lvl w:ilvl="6">
+      <w:start w:val="1"/>
+      <w:numFmt w:val="decimal"/>
+      <w:lvlText w:val="%1.%2.%3.%4.%5.%6.%7."/>
+      <w:lvlJc w:val="left"/>
+      <w:pPr>
+        <w:tabs>
+          <w:tab w:val="num" w:pos="3600"/>
+        </w:tabs>
+        <w:ind w:left="3240" w:hanging="1080"/>
+      </w:pPr>
+    </w:lvl>
+    <w:lvl w:ilvl="7">
+      <w:start w:val="1"/>
+      <w:numFmt w:val="decimal"/>
+      <w:lvlText w:val="%1.%2.%3.%4.%5.%6.%7.%8."/>
+      <w:lvlJc w:val="left"/>
+      <w:pPr>
+        <w:tabs>
+          <w:tab w:val="num" w:pos="3960"/>
+        </w:tabs>
+        <w:ind w:left="3744" w:hanging="1224"/>
+      </w:pPr>
+    </w:lvl>
+    <w:lvl w:ilvl="8">
+      <w:start w:val="1"/>
+      <w:numFmt w:val="decimal"/>
+      <w:lvlText w:val="%1.%2.%3.%4.%5.%6.%7.%8.%9."/>
+      <w:lvlJc w:val="left"/>
+      <w:pPr>
+        <w:tabs>
+          <w:tab w:val="num" w:pos="4680"/>
+        </w:tabs>
+        <w:ind w:left="4320" w:hanging="1440"/>
       </w:pPr>
     </w:lvl>
   </w:abstractNum>
@@ -10484,22 +11102,22 @@
     <w:abstractNumId w:val="2"/>
   </w:num>
   <w:num w:numId="11">
-    <w:abstractNumId w:val="18"/>
+    <w:abstractNumId w:val="19"/>
   </w:num>
   <w:num w:numId="12">
-    <w:abstractNumId w:val="10"/>
+    <w:abstractNumId w:val="11"/>
   </w:num>
   <w:num w:numId="13">
-    <w:abstractNumId w:val="13"/>
+    <w:abstractNumId w:val="14"/>
   </w:num>
   <w:num w:numId="14">
-    <w:abstractNumId w:val="25"/>
+    <w:abstractNumId w:val="29"/>
   </w:num>
   <w:num w:numId="15">
-    <w:abstractNumId w:val="24"/>
+    <w:abstractNumId w:val="27"/>
   </w:num>
   <w:num w:numId="16">
-    <w:abstractNumId w:val="23"/>
+    <w:abstractNumId w:val="26"/>
   </w:num>
   <w:num w:numId="17">
     <w:abstractNumId w:val="1"/>
@@ -10508,10 +11126,10 @@
     <w:abstractNumId w:val="3"/>
   </w:num>
   <w:num w:numId="19">
-    <w:abstractNumId w:val="12"/>
+    <w:abstractNumId w:val="13"/>
   </w:num>
   <w:num w:numId="20">
-    <w:abstractNumId w:val="19"/>
+    <w:abstractNumId w:val="22"/>
   </w:num>
   <w:num w:numId="21">
     <w:abstractNumId w:val="0"/>
@@ -10520,19 +11138,19 @@
     <w:abstractNumId w:val="5"/>
   </w:num>
   <w:num w:numId="23">
-    <w:abstractNumId w:val="17"/>
+    <w:abstractNumId w:val="18"/>
   </w:num>
   <w:num w:numId="24">
-    <w:abstractNumId w:val="26"/>
+    <w:abstractNumId w:val="30"/>
   </w:num>
   <w:num w:numId="25">
-    <w:abstractNumId w:val="11"/>
+    <w:abstractNumId w:val="12"/>
   </w:num>
   <w:num w:numId="26">
     <w:abstractNumId w:val="6"/>
   </w:num>
   <w:num w:numId="27">
-    <w:abstractNumId w:val="15"/>
+    <w:abstractNumId w:val="16"/>
   </w:num>
   <w:num w:numId="28">
     <w:abstractNumId w:val="4"/>
@@ -10541,35 +11159,50 @@
     <w:abstractNumId w:val="6"/>
   </w:num>
   <w:num w:numId="30">
-    <w:abstractNumId w:val="22"/>
+    <w:abstractNumId w:val="25"/>
   </w:num>
   <w:num w:numId="31">
+    <w:abstractNumId w:val="23"/>
+  </w:num>
+  <w:num w:numId="32">
+    <w:abstractNumId w:val="8"/>
+  </w:num>
+  <w:num w:numId="33">
+    <w:abstractNumId w:val="15"/>
+  </w:num>
+  <w:num w:numId="34">
+    <w:abstractNumId w:val="24"/>
+  </w:num>
+  <w:num w:numId="35">
+    <w:abstractNumId w:val="9"/>
+  </w:num>
+  <w:num w:numId="36">
+    <w:abstractNumId w:val="17"/>
+  </w:num>
+  <w:num w:numId="37">
+    <w:abstractNumId w:val="10"/>
+  </w:num>
+  <w:num w:numId="38">
+    <w:abstractNumId w:val="28"/>
+  </w:num>
+  <w:num w:numId="39">
+    <w:abstractNumId w:val="7"/>
+  </w:num>
+  <w:num w:numId="40">
+    <w:abstractNumId w:val="21"/>
+  </w:num>
+  <w:num w:numId="41">
     <w:abstractNumId w:val="20"/>
   </w:num>
-  <w:num w:numId="32">
-    <w:abstractNumId w:val="7"/>
-  </w:num>
-  <w:num w:numId="33">
-    <w:abstractNumId w:val="14"/>
-  </w:num>
-  <w:num w:numId="34">
-    <w:abstractNumId w:val="21"/>
-  </w:num>
-  <w:num w:numId="35">
-    <w:abstractNumId w:val="8"/>
-  </w:num>
-  <w:num w:numId="36">
-    <w:abstractNumId w:val="16"/>
-  </w:num>
-  <w:num w:numId="37">
-    <w:abstractNumId w:val="9"/>
+  <w:num w:numId="42">
+    <w:abstractNumId w:val="31"/>
   </w:num>
   <w:numIdMacAtCleanup w:val="16"/>
 </w:numbering>
 </file>
 
 <file path=word/styles.xml><?xml version="1.0" encoding="utf-8"?>
-<w:styles xmlns:mc="http://schemas.openxmlformats.org/markup-compatibility/2006" xmlns:r="http://schemas.openxmlformats.org/officeDocument/2006/relationships" xmlns:w="http://schemas.openxmlformats.org/wordprocessingml/2006/main" xmlns:w14="http://schemas.microsoft.com/office/word/2010/wordml" xmlns:w15="http://schemas.microsoft.com/office/word/2012/wordml" mc:Ignorable="w14 w15">
+<w:styles xmlns:mc="http://schemas.openxmlformats.org/markup-compatibility/2006" xmlns:r="http://schemas.openxmlformats.org/officeDocument/2006/relationships" xmlns:w="http://schemas.openxmlformats.org/wordprocessingml/2006/main" xmlns:w14="http://schemas.microsoft.com/office/word/2010/wordml" mc:Ignorable="w14">
   <w:docDefaults>
     <w:rPrDefault>
       <w:rPr>
@@ -10579,371 +11212,885 @@
     </w:rPrDefault>
     <w:pPrDefault/>
   </w:docDefaults>
-  <w:latentStyles w:defLockedState="0" w:defUIPriority="0" w:defSemiHidden="0" w:defUnhideWhenUsed="0" w:defQFormat="0" w:count="371">
-    <w:lsdException w:name="Normal" w:qFormat="1"/>
-    <w:lsdException w:name="heading 1" w:qFormat="1"/>
-    <w:lsdException w:name="heading 2" w:qFormat="1"/>
-    <w:lsdException w:name="heading 3" w:qFormat="1"/>
-    <w:lsdException w:name="heading 4" w:qFormat="1"/>
-    <w:lsdException w:name="heading 5" w:qFormat="1"/>
-    <w:lsdException w:name="heading 6" w:qFormat="1"/>
-    <w:lsdException w:name="heading 7" w:semiHidden="1" w:unhideWhenUsed="1" w:qFormat="1"/>
-    <w:lsdException w:name="heading 8" w:semiHidden="1" w:unhideWhenUsed="1" w:qFormat="1"/>
-    <w:lsdException w:name="heading 9" w:semiHidden="1" w:unhideWhenUsed="1" w:qFormat="1"/>
-    <w:lsdException w:name="index 1" w:semiHidden="1" w:unhideWhenUsed="1"/>
-    <w:lsdException w:name="index 2" w:semiHidden="1" w:unhideWhenUsed="1"/>
-    <w:lsdException w:name="index 3" w:semiHidden="1" w:unhideWhenUsed="1"/>
-    <w:lsdException w:name="index 4" w:semiHidden="1" w:unhideWhenUsed="1"/>
-    <w:lsdException w:name="index 5" w:semiHidden="1" w:unhideWhenUsed="1"/>
-    <w:lsdException w:name="index 6" w:semiHidden="1" w:unhideWhenUsed="1"/>
-    <w:lsdException w:name="index 7" w:semiHidden="1" w:unhideWhenUsed="1"/>
-    <w:lsdException w:name="index 8" w:semiHidden="1" w:unhideWhenUsed="1"/>
-    <w:lsdException w:name="index 9" w:semiHidden="1" w:unhideWhenUsed="1"/>
-    <w:lsdException w:name="toc 1" w:semiHidden="1" w:uiPriority="39" w:unhideWhenUsed="1"/>
-    <w:lsdException w:name="toc 2" w:semiHidden="1" w:uiPriority="39" w:unhideWhenUsed="1"/>
-    <w:lsdException w:name="toc 3" w:semiHidden="1" w:uiPriority="39" w:unhideWhenUsed="1"/>
-    <w:lsdException w:name="toc 4" w:semiHidden="1" w:unhideWhenUsed="1"/>
-    <w:lsdException w:name="toc 5" w:semiHidden="1" w:unhideWhenUsed="1"/>
-    <w:lsdException w:name="toc 6" w:semiHidden="1" w:unhideWhenUsed="1"/>
-    <w:lsdException w:name="toc 7" w:semiHidden="1" w:unhideWhenUsed="1"/>
-    <w:lsdException w:name="toc 8" w:semiHidden="1" w:unhideWhenUsed="1"/>
-    <w:lsdException w:name="toc 9" w:semiHidden="1" w:unhideWhenUsed="1"/>
-    <w:lsdException w:name="Normal Indent" w:semiHidden="1" w:unhideWhenUsed="1"/>
-    <w:lsdException w:name="footnote text" w:semiHidden="1" w:unhideWhenUsed="1"/>
-    <w:lsdException w:name="annotation text" w:semiHidden="1" w:unhideWhenUsed="1"/>
-    <w:lsdException w:name="header" w:semiHidden="1" w:unhideWhenUsed="1"/>
-    <w:lsdException w:name="footer" w:semiHidden="1" w:unhideWhenUsed="1"/>
-    <w:lsdException w:name="index heading" w:semiHidden="1" w:unhideWhenUsed="1"/>
-    <w:lsdException w:name="caption" w:semiHidden="1" w:unhideWhenUsed="1" w:qFormat="1"/>
-    <w:lsdException w:name="table of figures" w:semiHidden="1" w:unhideWhenUsed="1"/>
-    <w:lsdException w:name="envelope address" w:semiHidden="1" w:unhideWhenUsed="1"/>
-    <w:lsdException w:name="envelope return" w:semiHidden="1" w:unhideWhenUsed="1"/>
-    <w:lsdException w:name="footnote reference" w:semiHidden="1" w:unhideWhenUsed="1"/>
-    <w:lsdException w:name="annotation reference" w:semiHidden="1" w:unhideWhenUsed="1"/>
-    <w:lsdException w:name="line number" w:semiHidden="1" w:unhideWhenUsed="1"/>
-    <w:lsdException w:name="page number" w:semiHidden="1" w:unhideWhenUsed="1"/>
-    <w:lsdException w:name="endnote reference" w:semiHidden="1" w:unhideWhenUsed="1"/>
-    <w:lsdException w:name="endnote text" w:semiHidden="1" w:unhideWhenUsed="1"/>
-    <w:lsdException w:name="table of authorities" w:semiHidden="1" w:unhideWhenUsed="1"/>
-    <w:lsdException w:name="macro" w:semiHidden="1" w:unhideWhenUsed="1"/>
-    <w:lsdException w:name="toa heading" w:semiHidden="1" w:unhideWhenUsed="1"/>
-    <w:lsdException w:name="List" w:semiHidden="1" w:unhideWhenUsed="1"/>
-    <w:lsdException w:name="List Bullet" w:semiHidden="1" w:unhideWhenUsed="1"/>
-    <w:lsdException w:name="List 2" w:semiHidden="1" w:unhideWhenUsed="1"/>
-    <w:lsdException w:name="List 3" w:semiHidden="1" w:unhideWhenUsed="1"/>
-    <w:lsdException w:name="List Bullet 2" w:semiHidden="1" w:unhideWhenUsed="1"/>
-    <w:lsdException w:name="List Bullet 3" w:semiHidden="1" w:unhideWhenUsed="1"/>
-    <w:lsdException w:name="List Bullet 4" w:semiHidden="1" w:unhideWhenUsed="1"/>
-    <w:lsdException w:name="List Bullet 5" w:semiHidden="1" w:unhideWhenUsed="1"/>
-    <w:lsdException w:name="List Number 2" w:semiHidden="1" w:unhideWhenUsed="1"/>
-    <w:lsdException w:name="List Number 3" w:semiHidden="1" w:unhideWhenUsed="1"/>
-    <w:lsdException w:name="List Number 4" w:semiHidden="1" w:unhideWhenUsed="1"/>
-    <w:lsdException w:name="List Number 5" w:semiHidden="1" w:unhideWhenUsed="1"/>
-    <w:lsdException w:name="Title" w:qFormat="1"/>
-    <w:lsdException w:name="Closing" w:semiHidden="1" w:unhideWhenUsed="1"/>
-    <w:lsdException w:name="Signature" w:semiHidden="1" w:unhideWhenUsed="1"/>
-    <w:lsdException w:name="Default Paragraph Font" w:semiHidden="1" w:unhideWhenUsed="1"/>
-    <w:lsdException w:name="Body Text" w:semiHidden="1" w:unhideWhenUsed="1"/>
-    <w:lsdException w:name="Body Text Indent" w:semiHidden="1" w:unhideWhenUsed="1"/>
-    <w:lsdException w:name="List Continue" w:semiHidden="1" w:unhideWhenUsed="1"/>
-    <w:lsdException w:name="List Continue 2" w:semiHidden="1" w:unhideWhenUsed="1"/>
-    <w:lsdException w:name="List Continue 3" w:semiHidden="1" w:unhideWhenUsed="1"/>
-    <w:lsdException w:name="List Continue 4" w:semiHidden="1" w:unhideWhenUsed="1"/>
-    <w:lsdException w:name="List Continue 5" w:semiHidden="1" w:unhideWhenUsed="1"/>
-    <w:lsdException w:name="Message Header" w:semiHidden="1" w:unhideWhenUsed="1"/>
-    <w:lsdException w:name="Subtitle" w:qFormat="1"/>
-    <w:lsdException w:name="Body Text First Indent 2" w:semiHidden="1" w:unhideWhenUsed="1"/>
-    <w:lsdException w:name="Note Heading" w:semiHidden="1" w:unhideWhenUsed="1"/>
-    <w:lsdException w:name="Body Text 2" w:semiHidden="1" w:unhideWhenUsed="1"/>
-    <w:lsdException w:name="Body Text 3" w:semiHidden="1" w:unhideWhenUsed="1"/>
-    <w:lsdException w:name="Body Text Indent 2" w:semiHidden="1" w:unhideWhenUsed="1"/>
-    <w:lsdException w:name="Body Text Indent 3" w:semiHidden="1" w:unhideWhenUsed="1"/>
-    <w:lsdException w:name="Block Text" w:semiHidden="1" w:unhideWhenUsed="1"/>
-    <w:lsdException w:name="Hyperlink" w:semiHidden="1" w:uiPriority="99" w:unhideWhenUsed="1"/>
-    <w:lsdException w:name="FollowedHyperlink" w:semiHidden="1" w:unhideWhenUsed="1"/>
-    <w:lsdException w:name="Strong" w:qFormat="1"/>
-    <w:lsdException w:name="Emphasis" w:qFormat="1"/>
-    <w:lsdException w:name="Document Map" w:semiHidden="1" w:unhideWhenUsed="1"/>
-    <w:lsdException w:name="Plain Text" w:semiHidden="1" w:unhideWhenUsed="1"/>
-    <w:lsdException w:name="E-mail Signature" w:semiHidden="1" w:unhideWhenUsed="1"/>
-    <w:lsdException w:name="HTML Top of Form" w:semiHidden="1" w:unhideWhenUsed="1"/>
-    <w:lsdException w:name="HTML Bottom of Form" w:semiHidden="1" w:unhideWhenUsed="1"/>
-    <w:lsdException w:name="Normal (Web)" w:semiHidden="1" w:unhideWhenUsed="1"/>
-    <w:lsdException w:name="HTML Acronym" w:semiHidden="1" w:unhideWhenUsed="1"/>
-    <w:lsdException w:name="HTML Address" w:semiHidden="1" w:unhideWhenUsed="1"/>
-    <w:lsdException w:name="HTML Cite" w:semiHidden="1" w:unhideWhenUsed="1"/>
-    <w:lsdException w:name="HTML Code" w:semiHidden="1" w:unhideWhenUsed="1"/>
-    <w:lsdException w:name="HTML Definition" w:semiHidden="1" w:unhideWhenUsed="1"/>
-    <w:lsdException w:name="HTML Keyboard" w:semiHidden="1" w:unhideWhenUsed="1"/>
-    <w:lsdException w:name="HTML Preformatted" w:semiHidden="1" w:unhideWhenUsed="1"/>
-    <w:lsdException w:name="HTML Sample" w:semiHidden="1" w:unhideWhenUsed="1"/>
-    <w:lsdException w:name="HTML Typewriter" w:semiHidden="1" w:unhideWhenUsed="1"/>
-    <w:lsdException w:name="HTML Variable" w:semiHidden="1" w:unhideWhenUsed="1"/>
-    <w:lsdException w:name="Normal Table" w:semiHidden="1" w:unhideWhenUsed="1"/>
-    <w:lsdException w:name="annotation subject" w:semiHidden="1" w:unhideWhenUsed="1"/>
-    <w:lsdException w:name="No List" w:semiHidden="1" w:unhideWhenUsed="1"/>
-    <w:lsdException w:name="Outline List 1" w:semiHidden="1" w:unhideWhenUsed="1"/>
-    <w:lsdException w:name="Outline List 2" w:semiHidden="1" w:unhideWhenUsed="1"/>
-    <w:lsdException w:name="Outline List 3" w:semiHidden="1" w:unhideWhenUsed="1"/>
-    <w:lsdException w:name="Table Simple 1" w:semiHidden="1" w:unhideWhenUsed="1"/>
-    <w:lsdException w:name="Table Simple 2" w:semiHidden="1" w:unhideWhenUsed="1"/>
-    <w:lsdException w:name="Table Simple 3" w:semiHidden="1" w:unhideWhenUsed="1"/>
-    <w:lsdException w:name="Table Classic 1" w:semiHidden="1" w:unhideWhenUsed="1"/>
-    <w:lsdException w:name="Table Classic 2" w:semiHidden="1" w:unhideWhenUsed="1"/>
-    <w:lsdException w:name="Table Classic 3" w:semiHidden="1" w:unhideWhenUsed="1"/>
-    <w:lsdException w:name="Table Classic 4" w:semiHidden="1" w:unhideWhenUsed="1"/>
-    <w:lsdException w:name="Table Colorful 1" w:semiHidden="1" w:unhideWhenUsed="1"/>
-    <w:lsdException w:name="Table Colorful 2" w:semiHidden="1" w:unhideWhenUsed="1"/>
-    <w:lsdException w:name="Table Colorful 3" w:semiHidden="1" w:unhideWhenUsed="1"/>
-    <w:lsdException w:name="Table Columns 1" w:semiHidden="1" w:unhideWhenUsed="1"/>
-    <w:lsdException w:name="Table Columns 2" w:semiHidden="1" w:unhideWhenUsed="1"/>
-    <w:lsdException w:name="Table Columns 3" w:semiHidden="1" w:unhideWhenUsed="1"/>
-    <w:lsdException w:name="Table Columns 4" w:semiHidden="1" w:unhideWhenUsed="1"/>
-    <w:lsdException w:name="Table Columns 5" w:semiHidden="1" w:unhideWhenUsed="1"/>
-    <w:lsdException w:name="Table Grid 1" w:semiHidden="1" w:unhideWhenUsed="1"/>
-    <w:lsdException w:name="Table Grid 2" w:semiHidden="1" w:unhideWhenUsed="1"/>
-    <w:lsdException w:name="Table Grid 3" w:semiHidden="1" w:unhideWhenUsed="1"/>
-    <w:lsdException w:name="Table Grid 4" w:semiHidden="1" w:unhideWhenUsed="1"/>
-    <w:lsdException w:name="Table Grid 5" w:semiHidden="1" w:unhideWhenUsed="1"/>
-    <w:lsdException w:name="Table Grid 6" w:semiHidden="1" w:unhideWhenUsed="1"/>
-    <w:lsdException w:name="Table Grid 7" w:semiHidden="1" w:unhideWhenUsed="1"/>
-    <w:lsdException w:name="Table Grid 8" w:semiHidden="1" w:unhideWhenUsed="1"/>
-    <w:lsdException w:name="Table List 1" w:semiHidden="1" w:unhideWhenUsed="1"/>
-    <w:lsdException w:name="Table List 2" w:semiHidden="1" w:unhideWhenUsed="1"/>
-    <w:lsdException w:name="Table List 3" w:semiHidden="1" w:unhideWhenUsed="1"/>
-    <w:lsdException w:name="Table List 4" w:semiHidden="1" w:unhideWhenUsed="1"/>
-    <w:lsdException w:name="Table List 5" w:semiHidden="1" w:unhideWhenUsed="1"/>
-    <w:lsdException w:name="Table List 6" w:semiHidden="1" w:unhideWhenUsed="1"/>
-    <w:lsdException w:name="Table List 7" w:semiHidden="1" w:unhideWhenUsed="1"/>
-    <w:lsdException w:name="Table List 8" w:semiHidden="1" w:unhideWhenUsed="1"/>
-    <w:lsdException w:name="Table 3D effects 1" w:semiHidden="1" w:unhideWhenUsed="1"/>
-    <w:lsdException w:name="Table 3D effects 2" w:semiHidden="1" w:unhideWhenUsed="1"/>
-    <w:lsdException w:name="Table 3D effects 3" w:semiHidden="1" w:unhideWhenUsed="1"/>
-    <w:lsdException w:name="Table Contemporary" w:semiHidden="1" w:unhideWhenUsed="1"/>
-    <w:lsdException w:name="Table Elegant" w:semiHidden="1" w:unhideWhenUsed="1"/>
-    <w:lsdException w:name="Table Professional" w:semiHidden="1" w:unhideWhenUsed="1"/>
-    <w:lsdException w:name="Table Subtle 1" w:semiHidden="1" w:unhideWhenUsed="1"/>
-    <w:lsdException w:name="Table Subtle 2" w:semiHidden="1" w:unhideWhenUsed="1"/>
-    <w:lsdException w:name="Table Web 1" w:semiHidden="1" w:unhideWhenUsed="1"/>
-    <w:lsdException w:name="Table Web 2" w:semiHidden="1" w:unhideWhenUsed="1"/>
-    <w:lsdException w:name="Table Web 3" w:semiHidden="1" w:unhideWhenUsed="1"/>
-    <w:lsdException w:name="Balloon Text" w:semiHidden="1" w:unhideWhenUsed="1"/>
-    <w:lsdException w:name="Table Theme" w:semiHidden="1" w:unhideWhenUsed="1"/>
-    <w:lsdException w:name="Placeholder Text" w:semiHidden="1" w:uiPriority="99"/>
-    <w:lsdException w:name="No Spacing" w:uiPriority="1" w:qFormat="1"/>
-    <w:lsdException w:name="Light Shading" w:uiPriority="60"/>
-    <w:lsdException w:name="Light List" w:uiPriority="61"/>
-    <w:lsdException w:name="Light Grid" w:uiPriority="62"/>
-    <w:lsdException w:name="Medium Shading 1" w:uiPriority="63"/>
-    <w:lsdException w:name="Medium Shading 2" w:uiPriority="64"/>
-    <w:lsdException w:name="Medium List 1" w:uiPriority="65"/>
-    <w:lsdException w:name="Medium List 2" w:uiPriority="66"/>
-    <w:lsdException w:name="Medium Grid 1" w:uiPriority="67"/>
-    <w:lsdException w:name="Medium Grid 2" w:uiPriority="68"/>
-    <w:lsdException w:name="Medium Grid 3" w:uiPriority="69"/>
-    <w:lsdException w:name="Dark List" w:uiPriority="70"/>
-    <w:lsdException w:name="Colorful Shading" w:uiPriority="71"/>
-    <w:lsdException w:name="Colorful List" w:uiPriority="72"/>
-    <w:lsdException w:name="Colorful Grid" w:uiPriority="73"/>
-    <w:lsdException w:name="Light Shading Accent 1" w:uiPriority="60"/>
-    <w:lsdException w:name="Light List Accent 1" w:uiPriority="61"/>
-    <w:lsdException w:name="Light Grid Accent 1" w:uiPriority="62"/>
-    <w:lsdException w:name="Medium Shading 1 Accent 1" w:uiPriority="63"/>
-    <w:lsdException w:name="Medium Shading 2 Accent 1" w:uiPriority="64"/>
-    <w:lsdException w:name="Medium List 1 Accent 1" w:uiPriority="65"/>
-    <w:lsdException w:name="Revision" w:semiHidden="1" w:uiPriority="99"/>
-    <w:lsdException w:name="List Paragraph" w:uiPriority="34" w:qFormat="1"/>
-    <w:lsdException w:name="Quote" w:uiPriority="29" w:qFormat="1"/>
-    <w:lsdException w:name="Intense Quote" w:uiPriority="30" w:qFormat="1"/>
-    <w:lsdException w:name="Medium List 2 Accent 1" w:uiPriority="66"/>
-    <w:lsdException w:name="Medium Grid 1 Accent 1" w:uiPriority="67"/>
-    <w:lsdException w:name="Medium Grid 2 Accent 1" w:uiPriority="68"/>
-    <w:lsdException w:name="Medium Grid 3 Accent 1" w:uiPriority="69"/>
-    <w:lsdException w:name="Dark List Accent 1" w:uiPriority="70"/>
-    <w:lsdException w:name="Colorful Shading Accent 1" w:uiPriority="71"/>
-    <w:lsdException w:name="Colorful List Accent 1" w:uiPriority="72"/>
-    <w:lsdException w:name="Colorful Grid Accent 1" w:uiPriority="73"/>
-    <w:lsdException w:name="Light Shading Accent 2" w:uiPriority="60"/>
-    <w:lsdException w:name="Light List Accent 2" w:uiPriority="61"/>
-    <w:lsdException w:name="Light Grid Accent 2" w:uiPriority="62"/>
-    <w:lsdException w:name="Medium Shading 1 Accent 2" w:uiPriority="63"/>
-    <w:lsdException w:name="Medium Shading 2 Accent 2" w:uiPriority="64"/>
-    <w:lsdException w:name="Medium List 1 Accent 2" w:uiPriority="65"/>
-    <w:lsdException w:name="Medium List 2 Accent 2" w:uiPriority="66"/>
-    <w:lsdException w:name="Medium Grid 1 Accent 2" w:uiPriority="67"/>
-    <w:lsdException w:name="Medium Grid 2 Accent 2" w:uiPriority="68"/>
-    <w:lsdException w:name="Medium Grid 3 Accent 2" w:uiPriority="69"/>
-    <w:lsdException w:name="Dark List Accent 2" w:uiPriority="70"/>
-    <w:lsdException w:name="Colorful Shading Accent 2" w:uiPriority="71"/>
-    <w:lsdException w:name="Colorful List Accent 2" w:uiPriority="72"/>
-    <w:lsdException w:name="Colorful Grid Accent 2" w:uiPriority="73"/>
-    <w:lsdException w:name="Light Shading Accent 3" w:uiPriority="60"/>
-    <w:lsdException w:name="Light List Accent 3" w:uiPriority="61"/>
-    <w:lsdException w:name="Light Grid Accent 3" w:uiPriority="62"/>
-    <w:lsdException w:name="Medium Shading 1 Accent 3" w:uiPriority="63"/>
-    <w:lsdException w:name="Medium Shading 2 Accent 3" w:uiPriority="64"/>
-    <w:lsdException w:name="Medium List 1 Accent 3" w:uiPriority="65"/>
-    <w:lsdException w:name="Medium List 2 Accent 3" w:uiPriority="66"/>
-    <w:lsdException w:name="Medium Grid 1 Accent 3" w:uiPriority="67"/>
-    <w:lsdException w:name="Medium Grid 2 Accent 3" w:uiPriority="68"/>
-    <w:lsdException w:name="Medium Grid 3 Accent 3" w:uiPriority="69"/>
-    <w:lsdException w:name="Dark List Accent 3" w:uiPriority="70"/>
-    <w:lsdException w:name="Colorful Shading Accent 3" w:uiPriority="71"/>
-    <w:lsdException w:name="Colorful List Accent 3" w:uiPriority="72"/>
-    <w:lsdException w:name="Colorful Grid Accent 3" w:uiPriority="73"/>
-    <w:lsdException w:name="Light Shading Accent 4" w:uiPriority="60"/>
-    <w:lsdException w:name="Light List Accent 4" w:uiPriority="61"/>
-    <w:lsdException w:name="Light Grid Accent 4" w:uiPriority="62"/>
-    <w:lsdException w:name="Medium Shading 1 Accent 4" w:uiPriority="63"/>
-    <w:lsdException w:name="Medium Shading 2 Accent 4" w:uiPriority="64"/>
-    <w:lsdException w:name="Medium List 1 Accent 4" w:uiPriority="65"/>
-    <w:lsdException w:name="Medium List 2 Accent 4" w:uiPriority="66"/>
-    <w:lsdException w:name="Medium Grid 1 Accent 4" w:uiPriority="67"/>
-    <w:lsdException w:name="Medium Grid 2 Accent 4" w:uiPriority="68"/>
-    <w:lsdException w:name="Medium Grid 3 Accent 4" w:uiPriority="69"/>
-    <w:lsdException w:name="Dark List Accent 4" w:uiPriority="70"/>
-    <w:lsdException w:name="Colorful Shading Accent 4" w:uiPriority="71"/>
-    <w:lsdException w:name="Colorful List Accent 4" w:uiPriority="72"/>
-    <w:lsdException w:name="Colorful Grid Accent 4" w:uiPriority="73"/>
-    <w:lsdException w:name="Light Shading Accent 5" w:uiPriority="60"/>
-    <w:lsdException w:name="Light List Accent 5" w:uiPriority="61"/>
-    <w:lsdException w:name="Light Grid Accent 5" w:uiPriority="62"/>
-    <w:lsdException w:name="Medium Shading 1 Accent 5" w:uiPriority="63"/>
-    <w:lsdException w:name="Medium Shading 2 Accent 5" w:uiPriority="64"/>
-    <w:lsdException w:name="Medium List 1 Accent 5" w:uiPriority="65"/>
-    <w:lsdException w:name="Medium List 2 Accent 5" w:uiPriority="66"/>
-    <w:lsdException w:name="Medium Grid 1 Accent 5" w:uiPriority="67"/>
-    <w:lsdException w:name="Medium Grid 2 Accent 5" w:uiPriority="68"/>
-    <w:lsdException w:name="Medium Grid 3 Accent 5" w:uiPriority="69"/>
-    <w:lsdException w:name="Dark List Accent 5" w:uiPriority="70"/>
-    <w:lsdException w:name="Colorful Shading Accent 5" w:uiPriority="71"/>
-    <w:lsdException w:name="Colorful List Accent 5" w:uiPriority="72"/>
-    <w:lsdException w:name="Colorful Grid Accent 5" w:uiPriority="73"/>
-    <w:lsdException w:name="Light Shading Accent 6" w:uiPriority="60"/>
-    <w:lsdException w:name="Light List Accent 6" w:uiPriority="61"/>
-    <w:lsdException w:name="Light Grid Accent 6" w:uiPriority="62"/>
-    <w:lsdException w:name="Medium Shading 1 Accent 6" w:uiPriority="63"/>
-    <w:lsdException w:name="Medium Shading 2 Accent 6" w:uiPriority="64"/>
-    <w:lsdException w:name="Medium List 1 Accent 6" w:uiPriority="65"/>
-    <w:lsdException w:name="Medium List 2 Accent 6" w:uiPriority="66"/>
-    <w:lsdException w:name="Medium Grid 1 Accent 6" w:uiPriority="67"/>
-    <w:lsdException w:name="Medium Grid 2 Accent 6" w:uiPriority="68"/>
-    <w:lsdException w:name="Medium Grid 3 Accent 6" w:uiPriority="69"/>
-    <w:lsdException w:name="Dark List Accent 6" w:uiPriority="70"/>
-    <w:lsdException w:name="Colorful Shading Accent 6" w:uiPriority="71"/>
-    <w:lsdException w:name="Colorful List Accent 6" w:uiPriority="72"/>
-    <w:lsdException w:name="Colorful Grid Accent 6" w:uiPriority="73"/>
-    <w:lsdException w:name="Subtle Emphasis" w:uiPriority="19" w:qFormat="1"/>
-    <w:lsdException w:name="Intense Emphasis" w:uiPriority="21" w:qFormat="1"/>
-    <w:lsdException w:name="Subtle Reference" w:uiPriority="31" w:qFormat="1"/>
-    <w:lsdException w:name="Intense Reference" w:uiPriority="32" w:qFormat="1"/>
-    <w:lsdException w:name="Book Title" w:uiPriority="33" w:qFormat="1"/>
-    <w:lsdException w:name="Bibliography" w:semiHidden="1" w:uiPriority="37" w:unhideWhenUsed="1"/>
-    <w:lsdException w:name="TOC Heading" w:semiHidden="1" w:uiPriority="39" w:unhideWhenUsed="1" w:qFormat="1"/>
-    <w:lsdException w:name="Plain Table 1" w:uiPriority="41"/>
-    <w:lsdException w:name="Plain Table 2" w:uiPriority="42"/>
-    <w:lsdException w:name="Plain Table 3" w:uiPriority="43"/>
-    <w:lsdException w:name="Plain Table 4" w:uiPriority="44"/>
-    <w:lsdException w:name="Plain Table 5" w:uiPriority="45"/>
-    <w:lsdException w:name="Grid Table Light" w:uiPriority="40"/>
-    <w:lsdException w:name="Grid Table 1 Light" w:uiPriority="46"/>
-    <w:lsdException w:name="Grid Table 2" w:uiPriority="47"/>
-    <w:lsdException w:name="Grid Table 3" w:uiPriority="48"/>
-    <w:lsdException w:name="Grid Table 4" w:uiPriority="49"/>
-    <w:lsdException w:name="Grid Table 5 Dark" w:uiPriority="50"/>
-    <w:lsdException w:name="Grid Table 6 Colorful" w:uiPriority="51"/>
-    <w:lsdException w:name="Grid Table 7 Colorful" w:uiPriority="52"/>
-    <w:lsdException w:name="Grid Table 1 Light Accent 1" w:uiPriority="46"/>
-    <w:lsdException w:name="Grid Table 2 Accent 1" w:uiPriority="47"/>
-    <w:lsdException w:name="Grid Table 3 Accent 1" w:uiPriority="48"/>
-    <w:lsdException w:name="Grid Table 4 Accent 1" w:uiPriority="49"/>
-    <w:lsdException w:name="Grid Table 5 Dark Accent 1" w:uiPriority="50"/>
-    <w:lsdException w:name="Grid Table 6 Colorful Accent 1" w:uiPriority="51"/>
-    <w:lsdException w:name="Grid Table 7 Colorful Accent 1" w:uiPriority="52"/>
-    <w:lsdException w:name="Grid Table 1 Light Accent 2" w:uiPriority="46"/>
-    <w:lsdException w:name="Grid Table 2 Accent 2" w:uiPriority="47"/>
-    <w:lsdException w:name="Grid Table 3 Accent 2" w:uiPriority="48"/>
-    <w:lsdException w:name="Grid Table 4 Accent 2" w:uiPriority="49"/>
-    <w:lsdException w:name="Grid Table 5 Dark Accent 2" w:uiPriority="50"/>
-    <w:lsdException w:name="Grid Table 6 Colorful Accent 2" w:uiPriority="51"/>
-    <w:lsdException w:name="Grid Table 7 Colorful Accent 2" w:uiPriority="52"/>
-    <w:lsdException w:name="Grid Table 1 Light Accent 3" w:uiPriority="46"/>
-    <w:lsdException w:name="Grid Table 2 Accent 3" w:uiPriority="47"/>
-    <w:lsdException w:name="Grid Table 3 Accent 3" w:uiPriority="48"/>
-    <w:lsdException w:name="Grid Table 4 Accent 3" w:uiPriority="49"/>
-    <w:lsdException w:name="Grid Table 5 Dark Accent 3" w:uiPriority="50"/>
-    <w:lsdException w:name="Grid Table 6 Colorful Accent 3" w:uiPriority="51"/>
-    <w:lsdException w:name="Grid Table 7 Colorful Accent 3" w:uiPriority="52"/>
-    <w:lsdException w:name="Grid Table 1 Light Accent 4" w:uiPriority="46"/>
-    <w:lsdException w:name="Grid Table 2 Accent 4" w:uiPriority="47"/>
-    <w:lsdException w:name="Grid Table 3 Accent 4" w:uiPriority="48"/>
-    <w:lsdException w:name="Grid Table 4 Accent 4" w:uiPriority="49"/>
-    <w:lsdException w:name="Grid Table 5 Dark Accent 4" w:uiPriority="50"/>
-    <w:lsdException w:name="Grid Table 6 Colorful Accent 4" w:uiPriority="51"/>
-    <w:lsdException w:name="Grid Table 7 Colorful Accent 4" w:uiPriority="52"/>
-    <w:lsdException w:name="Grid Table 1 Light Accent 5" w:uiPriority="46"/>
-    <w:lsdException w:name="Grid Table 2 Accent 5" w:uiPriority="47"/>
-    <w:lsdException w:name="Grid Table 3 Accent 5" w:uiPriority="48"/>
-    <w:lsdException w:name="Grid Table 4 Accent 5" w:uiPriority="49"/>
-    <w:lsdException w:name="Grid Table 5 Dark Accent 5" w:uiPriority="50"/>
-    <w:lsdException w:name="Grid Table 6 Colorful Accent 5" w:uiPriority="51"/>
-    <w:lsdException w:name="Grid Table 7 Colorful Accent 5" w:uiPriority="52"/>
-    <w:lsdException w:name="Grid Table 1 Light Accent 6" w:uiPriority="46"/>
-    <w:lsdException w:name="Grid Table 2 Accent 6" w:uiPriority="47"/>
-    <w:lsdException w:name="Grid Table 3 Accent 6" w:uiPriority="48"/>
-    <w:lsdException w:name="Grid Table 4 Accent 6" w:uiPriority="49"/>
-    <w:lsdException w:name="Grid Table 5 Dark Accent 6" w:uiPriority="50"/>
-    <w:lsdException w:name="Grid Table 6 Colorful Accent 6" w:uiPriority="51"/>
-    <w:lsdException w:name="Grid Table 7 Colorful Accent 6" w:uiPriority="52"/>
-    <w:lsdException w:name="List Table 1 Light" w:uiPriority="46"/>
-    <w:lsdException w:name="List Table 2" w:uiPriority="47"/>
-    <w:lsdException w:name="List Table 3" w:uiPriority="48"/>
-    <w:lsdException w:name="List Table 4" w:uiPriority="49"/>
-    <w:lsdException w:name="List Table 5 Dark" w:uiPriority="50"/>
-    <w:lsdException w:name="List Table 6 Colorful" w:uiPriority="51"/>
-    <w:lsdException w:name="List Table 7 Colorful" w:uiPriority="52"/>
-    <w:lsdException w:name="List Table 1 Light Accent 1" w:uiPriority="46"/>
-    <w:lsdException w:name="List Table 2 Accent 1" w:uiPriority="47"/>
-    <w:lsdException w:name="List Table 3 Accent 1" w:uiPriority="48"/>
-    <w:lsdException w:name="List Table 4 Accent 1" w:uiPriority="49"/>
-    <w:lsdException w:name="List Table 5 Dark Accent 1" w:uiPriority="50"/>
-    <w:lsdException w:name="List Table 6 Colorful Accent 1" w:uiPriority="51"/>
-    <w:lsdException w:name="List Table 7 Colorful Accent 1" w:uiPriority="52"/>
-    <w:lsdException w:name="List Table 1 Light Accent 2" w:uiPriority="46"/>
-    <w:lsdException w:name="List Table 2 Accent 2" w:uiPriority="47"/>
-    <w:lsdException w:name="List Table 3 Accent 2" w:uiPriority="48"/>
-    <w:lsdException w:name="List Table 4 Accent 2" w:uiPriority="49"/>
-    <w:lsdException w:name="List Table 5 Dark Accent 2" w:uiPriority="50"/>
-    <w:lsdException w:name="List Table 6 Colorful Accent 2" w:uiPriority="51"/>
-    <w:lsdException w:name="List Table 7 Colorful Accent 2" w:uiPriority="52"/>
-    <w:lsdException w:name="List Table 1 Light Accent 3" w:uiPriority="46"/>
-    <w:lsdException w:name="List Table 2 Accent 3" w:uiPriority="47"/>
-    <w:lsdException w:name="List Table 3 Accent 3" w:uiPriority="48"/>
-    <w:lsdException w:name="List Table 4 Accent 3" w:uiPriority="49"/>
-    <w:lsdException w:name="List Table 5 Dark Accent 3" w:uiPriority="50"/>
-    <w:lsdException w:name="List Table 6 Colorful Accent 3" w:uiPriority="51"/>
-    <w:lsdException w:name="List Table 7 Colorful Accent 3" w:uiPriority="52"/>
-    <w:lsdException w:name="List Table 1 Light Accent 4" w:uiPriority="46"/>
-    <w:lsdException w:name="List Table 2 Accent 4" w:uiPriority="47"/>
-    <w:lsdException w:name="List Table 3 Accent 4" w:uiPriority="48"/>
-    <w:lsdException w:name="List Table 4 Accent 4" w:uiPriority="49"/>
-    <w:lsdException w:name="List Table 5 Dark Accent 4" w:uiPriority="50"/>
-    <w:lsdException w:name="List Table 6 Colorful Accent 4" w:uiPriority="51"/>
-    <w:lsdException w:name="List Table 7 Colorful Accent 4" w:uiPriority="52"/>
-    <w:lsdException w:name="List Table 1 Light Accent 5" w:uiPriority="46"/>
-    <w:lsdException w:name="List Table 2 Accent 5" w:uiPriority="47"/>
-    <w:lsdException w:name="List Table 3 Accent 5" w:uiPriority="48"/>
-    <w:lsdException w:name="List Table 4 Accent 5" w:uiPriority="49"/>
-    <w:lsdException w:name="List Table 5 Dark Accent 5" w:uiPriority="50"/>
-    <w:lsdException w:name="List Table 6 Colorful Accent 5" w:uiPriority="51"/>
-    <w:lsdException w:name="List Table 7 Colorful Accent 5" w:uiPriority="52"/>
-    <w:lsdException w:name="List Table 1 Light Accent 6" w:uiPriority="46"/>
-    <w:lsdException w:name="List Table 2 Accent 6" w:uiPriority="47"/>
-    <w:lsdException w:name="List Table 3 Accent 6" w:uiPriority="48"/>
-    <w:lsdException w:name="List Table 4 Accent 6" w:uiPriority="49"/>
-    <w:lsdException w:name="List Table 5 Dark Accent 6" w:uiPriority="50"/>
-    <w:lsdException w:name="List Table 6 Colorful Accent 6" w:uiPriority="51"/>
-    <w:lsdException w:name="List Table 7 Colorful Accent 6" w:uiPriority="52"/>
+  <w:latentStyles w:defLockedState="0" w:defUIPriority="0" w:defSemiHidden="1" w:defUnhideWhenUsed="1" w:defQFormat="0" w:count="267">
+    <w:lsdException w:name="Normal" w:semiHidden="0" w:unhideWhenUsed="0" w:qFormat="1"/>
+    <w:lsdException w:name="heading 1" w:semiHidden="0" w:unhideWhenUsed="0" w:qFormat="1"/>
+    <w:lsdException w:name="heading 2" w:semiHidden="0" w:unhideWhenUsed="0" w:qFormat="1"/>
+    <w:lsdException w:name="heading 3" w:semiHidden="0" w:unhideWhenUsed="0" w:qFormat="1"/>
+    <w:lsdException w:name="heading 4" w:semiHidden="0" w:unhideWhenUsed="0" w:qFormat="1"/>
+    <w:lsdException w:name="heading 5" w:semiHidden="0" w:unhideWhenUsed="0" w:qFormat="1"/>
+    <w:lsdException w:name="heading 6" w:semiHidden="0" w:unhideWhenUsed="0" w:qFormat="1"/>
+    <w:lsdException w:name="heading 7" w:qFormat="1"/>
+    <w:lsdException w:name="heading 8" w:qFormat="1"/>
+    <w:lsdException w:name="heading 9" w:qFormat="1"/>
+    <w:lsdException w:name="toc 1" w:uiPriority="39"/>
+    <w:lsdException w:name="toc 2" w:uiPriority="39"/>
+    <w:lsdException w:name="toc 3" w:uiPriority="39"/>
+    <w:lsdException w:name="caption" w:qFormat="1"/>
+    <w:lsdException w:name="List Number" w:semiHidden="0" w:unhideWhenUsed="0"/>
+    <w:lsdException w:name="List 4" w:semiHidden="0" w:unhideWhenUsed="0"/>
+    <w:lsdException w:name="List 5" w:semiHidden="0" w:unhideWhenUsed="0"/>
+    <w:lsdException w:name="Title" w:semiHidden="0" w:unhideWhenUsed="0" w:qFormat="1"/>
+    <w:lsdException w:name="Subtitle" w:semiHidden="0" w:unhideWhenUsed="0" w:qFormat="1"/>
+    <w:lsdException w:name="Salutation" w:semiHidden="0" w:unhideWhenUsed="0"/>
+    <w:lsdException w:name="Date" w:semiHidden="0" w:unhideWhenUsed="0"/>
+    <w:lsdException w:name="Body Text First Indent" w:semiHidden="0" w:unhideWhenUsed="0"/>
+    <w:lsdException w:name="Hyperlink" w:uiPriority="99"/>
+    <w:lsdException w:name="Strong" w:semiHidden="0" w:unhideWhenUsed="0" w:qFormat="1"/>
+    <w:lsdException w:name="Emphasis" w:semiHidden="0" w:unhideWhenUsed="0" w:qFormat="1"/>
+    <w:lsdException w:name="Table Grid" w:semiHidden="0" w:unhideWhenUsed="0"/>
+    <w:lsdException w:name="Placeholder Text" w:uiPriority="99" w:unhideWhenUsed="0"/>
+    <w:lsdException w:name="No Spacing" w:semiHidden="0" w:uiPriority="1" w:unhideWhenUsed="0" w:qFormat="1"/>
+    <w:lsdException w:name="Light Shading" w:semiHidden="0" w:uiPriority="60" w:unhideWhenUsed="0"/>
+    <w:lsdException w:name="Light List" w:semiHidden="0" w:uiPriority="61" w:unhideWhenUsed="0"/>
+    <w:lsdException w:name="Light Grid" w:semiHidden="0" w:uiPriority="62" w:unhideWhenUsed="0"/>
+    <w:lsdException w:name="Medium Shading 1" w:semiHidden="0" w:uiPriority="63" w:unhideWhenUsed="0"/>
+    <w:lsdException w:name="Medium Shading 2" w:semiHidden="0" w:uiPriority="64" w:unhideWhenUsed="0"/>
+    <w:lsdException w:name="Medium List 1" w:semiHidden="0" w:uiPriority="65" w:unhideWhenUsed="0"/>
+    <w:lsdException w:name="Medium List 2" w:semiHidden="0" w:uiPriority="66" w:unhideWhenUsed="0"/>
+    <w:lsdException w:name="Medium Grid 1" w:semiHidden="0" w:uiPriority="67" w:unhideWhenUsed="0"/>
+    <w:lsdException w:name="Medium Grid 2" w:semiHidden="0" w:uiPriority="68" w:unhideWhenUsed="0"/>
+    <w:lsdException w:name="Medium Grid 3" w:semiHidden="0" w:uiPriority="69" w:unhideWhenUsed="0"/>
+    <w:lsdException w:name="Dark List" w:semiHidden="0" w:uiPriority="70" w:unhideWhenUsed="0"/>
+    <w:lsdException w:name="Colorful Shading" w:semiHidden="0" w:uiPriority="71" w:unhideWhenUsed="0"/>
+    <w:lsdException w:name="Colorful List" w:semiHidden="0" w:uiPriority="72" w:unhideWhenUsed="0"/>
+    <w:lsdException w:name="Colorful Grid" w:semiHidden="0" w:uiPriority="73" w:unhideWhenUsed="0"/>
+    <w:lsdException w:name="Light Shading Accent 1" w:semiHidden="0" w:uiPriority="60" w:unhideWhenUsed="0"/>
+    <w:lsdException w:name="Light List Accent 1" w:semiHidden="0" w:uiPriority="61" w:unhideWhenUsed="0"/>
+    <w:lsdException w:name="Light Grid Accent 1" w:semiHidden="0" w:uiPriority="62" w:unhideWhenUsed="0"/>
+    <w:lsdException w:name="Medium Shading 1 Accent 1" w:semiHidden="0" w:uiPriority="63" w:unhideWhenUsed="0"/>
+    <w:lsdException w:name="Medium Shading 2 Accent 1" w:semiHidden="0" w:uiPriority="64" w:unhideWhenUsed="0"/>
+    <w:lsdException w:name="Medium List 1 Accent 1" w:semiHidden="0" w:uiPriority="65" w:unhideWhenUsed="0"/>
+    <w:lsdException w:name="Revision" w:uiPriority="99" w:unhideWhenUsed="0"/>
+    <w:lsdException w:name="List Paragraph" w:semiHidden="0" w:uiPriority="34" w:unhideWhenUsed="0" w:qFormat="1"/>
+    <w:lsdException w:name="Quote" w:semiHidden="0" w:uiPriority="29" w:unhideWhenUsed="0" w:qFormat="1"/>
+    <w:lsdException w:name="Intense Quote" w:semiHidden="0" w:uiPriority="30" w:unhideWhenUsed="0" w:qFormat="1"/>
+    <w:lsdException w:name="Medium List 2 Accent 1" w:semiHidden="0" w:uiPriority="66" w:unhideWhenUsed="0"/>
+    <w:lsdException w:name="Medium Grid 1 Accent 1" w:semiHidden="0" w:uiPriority="67" w:unhideWhenUsed="0"/>
+    <w:lsdException w:name="Medium Grid 2 Accent 1" w:semiHidden="0" w:uiPriority="68" w:unhideWhenUsed="0"/>
+    <w:lsdException w:name="Medium Grid 3 Accent 1" w:semiHidden="0" w:uiPriority="69" w:unhideWhenUsed="0"/>
+    <w:lsdException w:name="Dark List Accent 1" w:semiHidden="0" w:uiPriority="70" w:unhideWhenUsed="0"/>
+    <w:lsdException w:name="Colorful Shading Accent 1" w:semiHidden="0" w:uiPriority="71" w:unhideWhenUsed="0"/>
+    <w:lsdException w:name="Colorful List Accent 1" w:semiHidden="0" w:uiPriority="72" w:unhideWhenUsed="0"/>
+    <w:lsdException w:name="Colorful Grid Accent 1" w:semiHidden="0" w:uiPriority="73" w:unhideWhenUsed="0"/>
+    <w:lsdException w:name="Light Shading Accent 2" w:semiHidden="0" w:uiPriority="60" w:unhideWhenUsed="0"/>
+    <w:lsdException w:name="Light List Accent 2" w:semiHidden="0" w:uiPriority="61" w:unhideWhenUsed="0"/>
+    <w:lsdException w:name="Light Grid Accent 2" w:semiHidden="0" w:uiPriority="62" w:unhideWhenUsed="0"/>
+    <w:lsdException w:name="Medium Shading 1 Accent 2" w:semiHidden="0" w:uiPriority="63" w:unhideWhenUsed="0"/>
+    <w:lsdException w:name="Medium Shading 2 Accent 2" w:semiHidden="0" w:uiPriority="64" w:unhideWhenUsed="0"/>
+    <w:lsdException w:name="Medium List 1 Accent 2" w:semiHidden="0" w:uiPriority="65" w:unhideWhenUsed="0"/>
+    <w:lsdException w:name="Medium List 2 Accent 2" w:semiHidden="0" w:uiPriority="66" w:unhideWhenUsed="0"/>
+    <w:lsdException w:name="Medium Grid 1 Accent 2" w:semiHidden="0" w:uiPriority="67" w:unhideWhenUsed="0"/>
+    <w:lsdException w:name="Medium Grid 2 Accent 2" w:semiHidden="0" w:uiPriority="68" w:unhideWhenUsed="0"/>
+    <w:lsdException w:name="Medium Grid 3 Accent 2" w:semiHidden="0" w:uiPriority="69" w:unhideWhenUsed="0"/>
+    <w:lsdException w:name="Dark List Accent 2" w:semiHidden="0" w:uiPriority="70" w:unhideWhenUsed="0"/>
+    <w:lsdException w:name="Colorful Shading Accent 2" w:semiHidden="0" w:uiPriority="71" w:unhideWhenUsed="0"/>
+    <w:lsdException w:name="Colorful List Accent 2" w:semiHidden="0" w:uiPriority="72" w:unhideWhenUsed="0"/>
+    <w:lsdException w:name="Colorful Grid Accent 2" w:semiHidden="0" w:uiPriority="73" w:unhideWhenUsed="0"/>
+    <w:lsdException w:name="Light Shading Accent 3" w:semiHidden="0" w:uiPriority="60" w:unhideWhenUsed="0"/>
+    <w:lsdException w:name="Light List Accent 3" w:semiHidden="0" w:uiPriority="61" w:unhideWhenUsed="0"/>
+    <w:lsdException w:name="Light Grid Accent 3" w:semiHidden="0" w:uiPriority="62" w:unhideWhenUsed="0"/>
+    <w:lsdException w:name="Medium Shading 1 Accent 3" w:semiHidden="0" w:uiPriority="63" w:unhideWhenUsed="0"/>
+    <w:lsdException w:name="Medium Shading 2 Accent 3" w:semiHidden="0" w:uiPriority="64" w:unhideWhenUsed="0"/>
+    <w:lsdException w:name="Medium List 1 Accent 3" w:semiHidden="0" w:uiPriority="65" w:unhideWhenUsed="0"/>
+    <w:lsdException w:name="Medium List 2 Accent 3" w:semiHidden="0" w:uiPriority="66" w:unhideWhenUsed="0"/>
+    <w:lsdException w:name="Medium Grid 1 Accent 3" w:semiHidden="0" w:uiPriority="67" w:unhideWhenUsed="0"/>
+    <w:lsdException w:name="Medium Grid 2 Accent 3" w:semiHidden="0" w:uiPriority="68" w:unhideWhenUsed="0"/>
+    <w:lsdException w:name="Medium Grid 3 Accent 3" w:semiHidden="0" w:uiPriority="69" w:unhideWhenUsed="0"/>
+    <w:lsdException w:name="Dark List Accent 3" w:semiHidden="0" w:uiPriority="70" w:unhideWhenUsed="0"/>
+    <w:lsdException w:name="Colorful Shading Accent 3" w:semiHidden="0" w:uiPriority="71" w:unhideWhenUsed="0"/>
+    <w:lsdException w:name="Colorful List Accent 3" w:semiHidden="0" w:uiPriority="72" w:unhideWhenUsed="0"/>
+    <w:lsdException w:name="Colorful Grid Accent 3" w:semiHidden="0" w:uiPriority="73" w:unhideWhenUsed="0"/>
+    <w:lsdException w:name="Light Shading Accent 4" w:semiHidden="0" w:uiPriority="60" w:unhideWhenUsed="0"/>
+    <w:lsdException w:name="Light List Accent 4" w:semiHidden="0" w:uiPriority="61" w:unhideWhenUsed="0"/>
+    <w:lsdException w:name="Light Grid Accent 4" w:semiHidden="0" w:uiPriority="62" w:unhideWhenUsed="0"/>
+    <w:lsdException w:name="Medium Shading 1 Accent 4" w:semiHidden="0" w:uiPriority="63" w:unhideWhenUsed="0"/>
+    <w:lsdException w:name="Medium Shading 2 Accent 4" w:semiHidden="0" w:uiPriority="64" w:unhideWhenUsed="0"/>
+    <w:lsdException w:name="Medium List 1 Accent 4" w:semiHidden="0" w:uiPriority="65" w:unhideWhenUsed="0"/>
+    <w:lsdException w:name="Medium List 2 Accent 4" w:semiHidden="0" w:uiPriority="66" w:unhideWhenUsed="0"/>
+    <w:lsdException w:name="Medium Grid 1 Accent 4" w:semiHidden="0" w:uiPriority="67" w:unhideWhenUsed="0"/>
+    <w:lsdException w:name="Medium Grid 2 Accent 4" w:semiHidden="0" w:uiPriority="68" w:unhideWhenUsed="0"/>
+    <w:lsdException w:name="Medium Grid 3 Accent 4" w:semiHidden="0" w:uiPriority="69" w:unhideWhenUsed="0"/>
+    <w:lsdException w:name="Dark List Accent 4" w:semiHidden="0" w:uiPriority="70" w:unhideWhenUsed="0"/>
+    <w:lsdException w:name="Colorful Shading Accent 4" w:semiHidden="0" w:uiPriority="71" w:unhideWhenUsed="0"/>
+    <w:lsdException w:name="Colorful List Accent 4" w:semiHidden="0" w:uiPriority="72" w:unhideWhenUsed="0"/>
+    <w:lsdException w:name="Colorful Grid Accent 4" w:semiHidden="0" w:uiPriority="73" w:unhideWhenUsed="0"/>
+    <w:lsdException w:name="Light Shading Accent 5" w:semiHidden="0" w:uiPriority="60" w:unhideWhenUsed="0"/>
+    <w:lsdException w:name="Light List Accent 5" w:semiHidden="0" w:uiPriority="61" w:unhideWhenUsed="0"/>
+    <w:lsdException w:name="Light Grid Accent 5" w:semiHidden="0" w:uiPriority="62" w:unhideWhenUsed="0"/>
+    <w:lsdException w:name="Medium Shading 1 Accent 5" w:semiHidden="0" w:uiPriority="63" w:unhideWhenUsed="0"/>
+    <w:lsdException w:name="Medium Shading 2 Accent 5" w:semiHidden="0" w:uiPriority="64" w:unhideWhenUsed="0"/>
+    <w:lsdException w:name="Medium List 1 Accent 5" w:semiHidden="0" w:uiPriority="65" w:unhideWhenUsed="0"/>
+    <w:lsdException w:name="Medium List 2 Accent 5" w:semiHidden="0" w:uiPriority="66" w:unhideWhenUsed="0"/>
+    <w:lsdException w:name="Medium Grid 1 Accent 5" w:semiHidden="0" w:uiPriority="67" w:unhideWhenUsed="0"/>
+    <w:lsdException w:name="Medium Grid 2 Accent 5" w:semiHidden="0" w:uiPriority="68" w:unhideWhenUsed="0"/>
+    <w:lsdException w:name="Medium Grid 3 Accent 5" w:semiHidden="0" w:uiPriority="69" w:unhideWhenUsed="0"/>
+    <w:lsdException w:name="Dark List Accent 5" w:semiHidden="0" w:uiPriority="70" w:unhideWhenUsed="0"/>
+    <w:lsdException w:name="Colorful Shading Accent 5" w:semiHidden="0" w:uiPriority="71" w:unhideWhenUsed="0"/>
+    <w:lsdException w:name="Colorful List Accent 5" w:semiHidden="0" w:uiPriority="72" w:unhideWhenUsed="0"/>
+    <w:lsdException w:name="Colorful Grid Accent 5" w:semiHidden="0" w:uiPriority="73" w:unhideWhenUsed="0"/>
+    <w:lsdException w:name="Light Shading Accent 6" w:semiHidden="0" w:uiPriority="60" w:unhideWhenUsed="0"/>
+    <w:lsdException w:name="Light List Accent 6" w:semiHidden="0" w:uiPriority="61" w:unhideWhenUsed="0"/>
+    <w:lsdException w:name="Light Grid Accent 6" w:semiHidden="0" w:uiPriority="62" w:unhideWhenUsed="0"/>
+    <w:lsdException w:name="Medium Shading 1 Accent 6" w:semiHidden="0" w:uiPriority="63" w:unhideWhenUsed="0"/>
+    <w:lsdException w:name="Medium Shading 2 Accent 6" w:semiHidden="0" w:uiPriority="64" w:unhideWhenUsed="0"/>
+    <w:lsdException w:name="Medium List 1 Accent 6" w:semiHidden="0" w:uiPriority="65" w:unhideWhenUsed="0"/>
+    <w:lsdException w:name="Medium List 2 Accent 6" w:semiHidden="0" w:uiPriority="66" w:unhideWhenUsed="0"/>
+    <w:lsdException w:name="Medium Grid 1 Accent 6" w:semiHidden="0" w:uiPriority="67" w:unhideWhenUsed="0"/>
+    <w:lsdException w:name="Medium Grid 2 Accent 6" w:semiHidden="0" w:uiPriority="68" w:unhideWhenUsed="0"/>
+    <w:lsdException w:name="Medium Grid 3 Accent 6" w:semiHidden="0" w:uiPriority="69" w:unhideWhenUsed="0"/>
+    <w:lsdException w:name="Dark List Accent 6" w:semiHidden="0" w:uiPriority="70" w:unhideWhenUsed="0"/>
+    <w:lsdException w:name="Colorful Shading Accent 6" w:semiHidden="0" w:uiPriority="71" w:unhideWhenUsed="0"/>
+    <w:lsdException w:name="Colorful List Accent 6" w:semiHidden="0" w:uiPriority="72" w:unhideWhenUsed="0"/>
+    <w:lsdException w:name="Colorful Grid Accent 6" w:semiHidden="0" w:uiPriority="73" w:unhideWhenUsed="0"/>
+    <w:lsdException w:name="Subtle Emphasis" w:semiHidden="0" w:uiPriority="19" w:unhideWhenUsed="0" w:qFormat="1"/>
+    <w:lsdException w:name="Intense Emphasis" w:semiHidden="0" w:uiPriority="21" w:unhideWhenUsed="0" w:qFormat="1"/>
+    <w:lsdException w:name="Subtle Reference" w:semiHidden="0" w:uiPriority="31" w:unhideWhenUsed="0" w:qFormat="1"/>
+    <w:lsdException w:name="Intense Reference" w:semiHidden="0" w:uiPriority="32" w:unhideWhenUsed="0" w:qFormat="1"/>
+    <w:lsdException w:name="Book Title" w:semiHidden="0" w:uiPriority="33" w:unhideWhenUsed="0" w:qFormat="1"/>
+    <w:lsdException w:name="Bibliography" w:uiPriority="37"/>
+    <w:lsdException w:name="TOC Heading" w:uiPriority="39" w:qFormat="1"/>
+  </w:latentStyles>
+  <w:style w:type="paragraph" w:default="1" w:styleId="Normal">
+    <w:name w:val="Normal"/>
+    <w:aliases w:val="PSC_Normal"/>
+    <w:qFormat/>
+    <w:rsid w:val="005E772C"/>
+    <w:pPr>
+      <w:spacing w:before="60" w:after="60"/>
+      <w:jc w:val="both"/>
+    </w:pPr>
+    <w:rPr>
+      <w:rFonts w:ascii="Times" w:hAnsi="Times"/>
+      <w:sz w:val="22"/>
+    </w:rPr>
+  </w:style>
+  <w:style w:type="paragraph" w:styleId="Ttulo1">
+    <w:name w:val="heading 1"/>
+    <w:aliases w:val="PSC_Titulo_1"/>
+    <w:basedOn w:val="Normal"/>
+    <w:next w:val="Normal"/>
+    <w:qFormat/>
+    <w:pPr>
+      <w:keepNext/>
+      <w:numPr>
+        <w:numId w:val="2"/>
+      </w:numPr>
+      <w:pBdr>
+        <w:bottom w:val="single" w:sz="4" w:space="1" w:color="auto"/>
+      </w:pBdr>
+      <w:shd w:val="clear" w:color="auto" w:fill="FFFFFF"/>
+      <w:spacing w:before="500" w:after="120"/>
+      <w:ind w:left="431" w:hanging="431"/>
+      <w:outlineLvl w:val="0"/>
+    </w:pPr>
+    <w:rPr>
+      <w:rFonts w:ascii="Verdana" w:hAnsi="Verdana"/>
+      <w:b/>
+      <w:kern w:val="28"/>
+      <w:sz w:val="24"/>
+    </w:rPr>
+  </w:style>
+  <w:style w:type="paragraph" w:styleId="Ttulo2">
+    <w:name w:val="heading 2"/>
+    <w:aliases w:val="PSC_Titulo_2"/>
+    <w:basedOn w:val="Normal"/>
+    <w:next w:val="Normal"/>
+    <w:qFormat/>
+    <w:pPr>
+      <w:keepNext/>
+      <w:numPr>
+        <w:ilvl w:val="1"/>
+        <w:numId w:val="3"/>
+      </w:numPr>
+      <w:spacing w:before="240"/>
+      <w:outlineLvl w:val="1"/>
+    </w:pPr>
+    <w:rPr>
+      <w:b/>
+      <w:sz w:val="24"/>
+    </w:rPr>
+  </w:style>
+  <w:style w:type="paragraph" w:styleId="Ttulo3">
+    <w:name w:val="heading 3"/>
+    <w:aliases w:val="PSC_Titulo_3"/>
+    <w:basedOn w:val="Normal"/>
+    <w:next w:val="Normal"/>
+    <w:qFormat/>
+    <w:pPr>
+      <w:keepNext/>
+      <w:numPr>
+        <w:ilvl w:val="2"/>
+        <w:numId w:val="4"/>
+      </w:numPr>
+      <w:spacing w:before="240"/>
+      <w:outlineLvl w:val="2"/>
+    </w:pPr>
+    <w:rPr>
+      <w:rFonts w:ascii="Times New Roman" w:hAnsi="Times New Roman"/>
+      <w:b/>
+    </w:rPr>
+  </w:style>
+  <w:style w:type="paragraph" w:styleId="Ttulo4">
+    <w:name w:val="heading 4"/>
+    <w:aliases w:val="PSC_Titulo_4"/>
+    <w:basedOn w:val="Normal"/>
+    <w:next w:val="Normal"/>
+    <w:qFormat/>
+    <w:pPr>
+      <w:keepNext/>
+      <w:numPr>
+        <w:ilvl w:val="3"/>
+        <w:numId w:val="5"/>
+      </w:numPr>
+      <w:spacing w:before="240"/>
+      <w:outlineLvl w:val="3"/>
+    </w:pPr>
+    <w:rPr>
+      <w:rFonts w:ascii="Times New Roman" w:hAnsi="Times New Roman"/>
+    </w:rPr>
+  </w:style>
+  <w:style w:type="paragraph" w:styleId="Ttulo5">
+    <w:name w:val="heading 5"/>
+    <w:basedOn w:val="Normal"/>
+    <w:next w:val="Normal"/>
+    <w:qFormat/>
+    <w:pPr>
+      <w:numPr>
+        <w:ilvl w:val="4"/>
+        <w:numId w:val="6"/>
+      </w:numPr>
+      <w:spacing w:before="240"/>
+      <w:outlineLvl w:val="4"/>
+    </w:pPr>
+    <w:rPr>
+      <w:rFonts w:ascii="Arial" w:hAnsi="Arial"/>
+    </w:rPr>
+  </w:style>
+  <w:style w:type="paragraph" w:styleId="Ttulo6">
+    <w:name w:val="heading 6"/>
+    <w:basedOn w:val="Normal"/>
+    <w:next w:val="Normal"/>
+    <w:qFormat/>
+    <w:pPr>
+      <w:numPr>
+        <w:ilvl w:val="5"/>
+        <w:numId w:val="7"/>
+      </w:numPr>
+      <w:spacing w:before="240"/>
+      <w:outlineLvl w:val="5"/>
+    </w:pPr>
+    <w:rPr>
+      <w:rFonts w:ascii="Arial" w:hAnsi="Arial"/>
+    </w:rPr>
+  </w:style>
+  <w:style w:type="paragraph" w:styleId="Ttulo7">
+    <w:name w:val="heading 7"/>
+    <w:basedOn w:val="Normal"/>
+    <w:next w:val="Normal"/>
+    <w:qFormat/>
+    <w:pPr>
+      <w:numPr>
+        <w:ilvl w:val="6"/>
+        <w:numId w:val="8"/>
+      </w:numPr>
+      <w:spacing w:before="240"/>
+      <w:outlineLvl w:val="6"/>
+    </w:pPr>
+    <w:rPr>
+      <w:rFonts w:ascii="Arial" w:hAnsi="Arial"/>
+    </w:rPr>
+  </w:style>
+  <w:style w:type="paragraph" w:styleId="Ttulo8">
+    <w:name w:val="heading 8"/>
+    <w:basedOn w:val="Normal"/>
+    <w:next w:val="Normal"/>
+    <w:qFormat/>
+    <w:pPr>
+      <w:numPr>
+        <w:ilvl w:val="7"/>
+        <w:numId w:val="9"/>
+      </w:numPr>
+      <w:spacing w:before="240"/>
+      <w:outlineLvl w:val="7"/>
+    </w:pPr>
+    <w:rPr>
+      <w:rFonts w:ascii="Arial" w:hAnsi="Arial"/>
+      <w:sz w:val="20"/>
+    </w:rPr>
+  </w:style>
+  <w:style w:type="paragraph" w:styleId="Ttulo9">
+    <w:name w:val="heading 9"/>
+    <w:basedOn w:val="Normal"/>
+    <w:next w:val="Normal"/>
+    <w:qFormat/>
+    <w:pPr>
+      <w:numPr>
+        <w:ilvl w:val="8"/>
+        <w:numId w:val="10"/>
+      </w:numPr>
+      <w:spacing w:before="240"/>
+      <w:outlineLvl w:val="8"/>
+    </w:pPr>
+    <w:rPr>
+      <w:rFonts w:ascii="Arial" w:hAnsi="Arial"/>
+      <w:sz w:val="20"/>
+    </w:rPr>
+  </w:style>
+  <w:style w:type="character" w:default="1" w:styleId="Fontepargpadro">
+    <w:name w:val="Default Paragraph Font"/>
+    <w:uiPriority w:val="1"/>
+    <w:semiHidden/>
+    <w:unhideWhenUsed/>
+  </w:style>
+  <w:style w:type="table" w:default="1" w:styleId="Tabelanormal">
+    <w:name w:val="Normal Table"/>
+    <w:uiPriority w:val="99"/>
+    <w:semiHidden/>
+    <w:unhideWhenUsed/>
+    <w:tblPr>
+      <w:tblInd w:w="0" w:type="dxa"/>
+      <w:tblCellMar>
+        <w:top w:w="0" w:type="dxa"/>
+        <w:left w:w="108" w:type="dxa"/>
+        <w:bottom w:w="0" w:type="dxa"/>
+        <w:right w:w="108" w:type="dxa"/>
+      </w:tblCellMar>
+    </w:tblPr>
+  </w:style>
+  <w:style w:type="numbering" w:default="1" w:styleId="Semlista">
+    <w:name w:val="No List"/>
+    <w:uiPriority w:val="99"/>
+    <w:semiHidden/>
+    <w:unhideWhenUsed/>
+  </w:style>
+  <w:style w:type="paragraph" w:styleId="Sumrio1">
+    <w:name w:val="toc 1"/>
+    <w:basedOn w:val="Normal"/>
+    <w:next w:val="Normal"/>
+    <w:autoRedefine/>
+    <w:uiPriority w:val="39"/>
+    <w:pPr>
+      <w:spacing w:before="120" w:after="120"/>
+      <w:jc w:val="left"/>
+    </w:pPr>
+    <w:rPr>
+      <w:rFonts w:ascii="Times New Roman" w:hAnsi="Times New Roman"/>
+      <w:b/>
+      <w:bCs/>
+      <w:caps/>
+      <w:sz w:val="20"/>
+    </w:rPr>
+  </w:style>
+  <w:style w:type="paragraph" w:styleId="Sumrio2">
+    <w:name w:val="toc 2"/>
+    <w:basedOn w:val="Normal"/>
+    <w:next w:val="Normal"/>
+    <w:autoRedefine/>
+    <w:uiPriority w:val="39"/>
+    <w:pPr>
+      <w:spacing w:before="0" w:after="0"/>
+      <w:ind w:left="220"/>
+      <w:jc w:val="left"/>
+    </w:pPr>
+    <w:rPr>
+      <w:rFonts w:ascii="Times New Roman" w:hAnsi="Times New Roman"/>
+      <w:smallCaps/>
+      <w:sz w:val="20"/>
+    </w:rPr>
+  </w:style>
+  <w:style w:type="paragraph" w:styleId="Sumrio3">
+    <w:name w:val="toc 3"/>
+    <w:basedOn w:val="Normal"/>
+    <w:next w:val="Normal"/>
+    <w:autoRedefine/>
+    <w:uiPriority w:val="39"/>
+    <w:pPr>
+      <w:spacing w:before="0" w:after="0"/>
+      <w:ind w:left="440"/>
+      <w:jc w:val="left"/>
+    </w:pPr>
+    <w:rPr>
+      <w:rFonts w:ascii="Times New Roman" w:hAnsi="Times New Roman"/>
+      <w:i/>
+      <w:iCs/>
+      <w:sz w:val="20"/>
+    </w:rPr>
+  </w:style>
+  <w:style w:type="paragraph" w:styleId="Sumrio4">
+    <w:name w:val="toc 4"/>
+    <w:basedOn w:val="Normal"/>
+    <w:next w:val="Normal"/>
+    <w:autoRedefine/>
+    <w:semiHidden/>
+    <w:pPr>
+      <w:spacing w:before="0" w:after="0"/>
+      <w:ind w:left="660"/>
+      <w:jc w:val="left"/>
+    </w:pPr>
+    <w:rPr>
+      <w:rFonts w:ascii="Times New Roman" w:hAnsi="Times New Roman"/>
+      <w:sz w:val="18"/>
+      <w:szCs w:val="18"/>
+    </w:rPr>
+  </w:style>
+  <w:style w:type="paragraph" w:styleId="Sumrio5">
+    <w:name w:val="toc 5"/>
+    <w:basedOn w:val="Normal"/>
+    <w:next w:val="Normal"/>
+    <w:autoRedefine/>
+    <w:semiHidden/>
+    <w:pPr>
+      <w:spacing w:before="0" w:after="0"/>
+      <w:ind w:left="880"/>
+      <w:jc w:val="left"/>
+    </w:pPr>
+    <w:rPr>
+      <w:rFonts w:ascii="Times New Roman" w:hAnsi="Times New Roman"/>
+      <w:sz w:val="18"/>
+      <w:szCs w:val="18"/>
+    </w:rPr>
+  </w:style>
+  <w:style w:type="paragraph" w:styleId="Sumrio6">
+    <w:name w:val="toc 6"/>
+    <w:basedOn w:val="Normal"/>
+    <w:next w:val="Normal"/>
+    <w:autoRedefine/>
+    <w:semiHidden/>
+    <w:pPr>
+      <w:spacing w:before="0" w:after="0"/>
+      <w:ind w:left="1100"/>
+      <w:jc w:val="left"/>
+    </w:pPr>
+    <w:rPr>
+      <w:rFonts w:ascii="Times New Roman" w:hAnsi="Times New Roman"/>
+      <w:sz w:val="18"/>
+      <w:szCs w:val="18"/>
+    </w:rPr>
+  </w:style>
+  <w:style w:type="paragraph" w:styleId="Sumrio7">
+    <w:name w:val="toc 7"/>
+    <w:basedOn w:val="Normal"/>
+    <w:next w:val="Normal"/>
+    <w:autoRedefine/>
+    <w:semiHidden/>
+    <w:pPr>
+      <w:spacing w:before="0" w:after="0"/>
+      <w:ind w:left="1320"/>
+      <w:jc w:val="left"/>
+    </w:pPr>
+    <w:rPr>
+      <w:rFonts w:ascii="Times New Roman" w:hAnsi="Times New Roman"/>
+      <w:sz w:val="18"/>
+      <w:szCs w:val="18"/>
+    </w:rPr>
+  </w:style>
+  <w:style w:type="paragraph" w:styleId="Sumrio8">
+    <w:name w:val="toc 8"/>
+    <w:basedOn w:val="Normal"/>
+    <w:next w:val="Normal"/>
+    <w:autoRedefine/>
+    <w:semiHidden/>
+    <w:pPr>
+      <w:spacing w:before="0" w:after="0"/>
+      <w:ind w:left="1540"/>
+      <w:jc w:val="left"/>
+    </w:pPr>
+    <w:rPr>
+      <w:rFonts w:ascii="Times New Roman" w:hAnsi="Times New Roman"/>
+      <w:sz w:val="18"/>
+      <w:szCs w:val="18"/>
+    </w:rPr>
+  </w:style>
+  <w:style w:type="paragraph" w:styleId="Sumrio9">
+    <w:name w:val="toc 9"/>
+    <w:basedOn w:val="Normal"/>
+    <w:next w:val="Normal"/>
+    <w:autoRedefine/>
+    <w:semiHidden/>
+    <w:pPr>
+      <w:spacing w:before="0" w:after="0"/>
+      <w:ind w:left="1760"/>
+      <w:jc w:val="left"/>
+    </w:pPr>
+    <w:rPr>
+      <w:rFonts w:ascii="Times New Roman" w:hAnsi="Times New Roman"/>
+      <w:sz w:val="18"/>
+      <w:szCs w:val="18"/>
+    </w:rPr>
+  </w:style>
+  <w:style w:type="paragraph" w:styleId="Cabealho">
+    <w:name w:val="header"/>
+    <w:basedOn w:val="Normal"/>
+    <w:pPr>
+      <w:tabs>
+        <w:tab w:val="center" w:pos="4320"/>
+        <w:tab w:val="right" w:pos="8640"/>
+      </w:tabs>
+    </w:pPr>
+  </w:style>
+  <w:style w:type="character" w:styleId="Hyperlink">
+    <w:name w:val="Hyperlink"/>
+    <w:aliases w:val="PSC_Hyperlink"/>
+    <w:basedOn w:val="Fontepargpadro"/>
+    <w:uiPriority w:val="99"/>
+    <w:rPr>
+      <w:color w:val="0000FF"/>
+      <w:u w:val="single"/>
+    </w:rPr>
+  </w:style>
+  <w:style w:type="character" w:styleId="Nmerodepgina">
+    <w:name w:val="page number"/>
+    <w:basedOn w:val="Fontepargpadro"/>
+  </w:style>
+  <w:style w:type="paragraph" w:customStyle="1" w:styleId="PSCComentarioTemplate">
+    <w:name w:val="PSC_Comentario_Template"/>
+    <w:basedOn w:val="Normal"/>
+    <w:rPr>
+      <w:i/>
+    </w:rPr>
+  </w:style>
+  <w:style w:type="paragraph" w:customStyle="1" w:styleId="PSCLegenda">
+    <w:name w:val="PSC_Legenda"/>
+    <w:basedOn w:val="Normal"/>
+    <w:pPr>
+      <w:jc w:val="center"/>
+    </w:pPr>
+    <w:rPr>
+      <w:rFonts w:ascii="Times New Roman" w:hAnsi="Times New Roman"/>
+      <w:b/>
+    </w:rPr>
+  </w:style>
+  <w:style w:type="paragraph" w:customStyle="1" w:styleId="PSCReferencia">
+    <w:name w:val="PSC_Referencia"/>
+    <w:basedOn w:val="Normal"/>
+    <w:pPr>
+      <w:numPr>
+        <w:numId w:val="1"/>
+      </w:numPr>
+      <w:outlineLvl w:val="0"/>
+    </w:pPr>
+  </w:style>
+  <w:style w:type="paragraph" w:customStyle="1" w:styleId="PSCTabelaCabecalho">
+    <w:name w:val="PSC_Tabela_Cabecalho"/>
+    <w:basedOn w:val="Normal"/>
+    <w:autoRedefine/>
+    <w:pPr>
+      <w:jc w:val="left"/>
+    </w:pPr>
+    <w:rPr>
+      <w:rFonts w:ascii="Verdana" w:hAnsi="Verdana"/>
+      <w:b/>
+      <w:sz w:val="20"/>
+    </w:rPr>
+  </w:style>
+  <w:style w:type="paragraph" w:styleId="Rodap">
+    <w:name w:val="footer"/>
+    <w:aliases w:val="PSC_Rodapé"/>
+    <w:basedOn w:val="Normal"/>
+    <w:pPr>
+      <w:tabs>
+        <w:tab w:val="center" w:pos="4153"/>
+        <w:tab w:val="right" w:pos="8306"/>
+      </w:tabs>
+      <w:spacing w:after="0"/>
+    </w:pPr>
+    <w:rPr>
+      <w:rFonts w:ascii="Arial" w:hAnsi="Arial"/>
+      <w:sz w:val="16"/>
+    </w:rPr>
+  </w:style>
+  <w:style w:type="paragraph" w:customStyle="1" w:styleId="titulocapa">
+    <w:name w:val="titulo_capa"/>
+    <w:pPr>
+      <w:ind w:hanging="547"/>
+      <w:jc w:val="center"/>
+    </w:pPr>
+    <w:rPr>
+      <w:rFonts w:ascii="Verdana" w:hAnsi="Verdana"/>
+      <w:b/>
+      <w:noProof/>
+      <w:sz w:val="28"/>
+    </w:rPr>
+  </w:style>
+  <w:style w:type="paragraph" w:customStyle="1" w:styleId="titulocapaprojeto">
+    <w:name w:val="titulo_capa_projeto"/>
+    <w:basedOn w:val="Normal"/>
+    <w:pPr>
+      <w:ind w:hanging="547"/>
+      <w:jc w:val="center"/>
+    </w:pPr>
+    <w:rPr>
+      <w:rFonts w:ascii="Verdana" w:hAnsi="Verdana"/>
+      <w:color w:val="000000"/>
+      <w:sz w:val="24"/>
+    </w:rPr>
+  </w:style>
+  <w:style w:type="paragraph" w:customStyle="1" w:styleId="titulocapa2">
+    <w:name w:val="titulo_capa2"/>
+    <w:pPr>
+      <w:ind w:hanging="547"/>
+      <w:jc w:val="center"/>
+    </w:pPr>
+    <w:rPr>
+      <w:rFonts w:ascii="Verdana" w:hAnsi="Verdana"/>
+      <w:noProof/>
+      <w:sz w:val="22"/>
+    </w:rPr>
+  </w:style>
+  <w:style w:type="paragraph" w:customStyle="1" w:styleId="PSCRequisito">
+    <w:name w:val="PSC_Requisito"/>
+    <w:basedOn w:val="Normal"/>
+    <w:pPr>
+      <w:pBdr>
+        <w:top w:val="single" w:sz="4" w:space="1" w:color="auto"/>
+        <w:bottom w:val="single" w:sz="4" w:space="1" w:color="auto"/>
+      </w:pBdr>
+      <w:jc w:val="center"/>
+    </w:pPr>
+    <w:rPr>
+      <w:rFonts w:ascii="Verdana" w:hAnsi="Verdana"/>
+      <w:b/>
+      <w:bCs/>
+      <w:sz w:val="20"/>
+    </w:rPr>
+  </w:style>
+  <w:style w:type="paragraph" w:customStyle="1" w:styleId="PSCFluxoCasoUso">
+    <w:name w:val="PSC_Fluxo_Caso_Uso"/>
+    <w:basedOn w:val="Normal"/>
+    <w:pPr>
+      <w:outlineLvl w:val="0"/>
+    </w:pPr>
+    <w:rPr>
+      <w:rFonts w:ascii="Verdana" w:hAnsi="Verdana"/>
+      <w:b/>
+      <w:bCs/>
+      <w:sz w:val="20"/>
+    </w:rPr>
+  </w:style>
+  <w:style w:type="character" w:styleId="Refdecomentrio">
+    <w:name w:val="annotation reference"/>
+    <w:basedOn w:val="Fontepargpadro"/>
+    <w:semiHidden/>
+    <w:rPr>
+      <w:sz w:val="16"/>
+      <w:szCs w:val="16"/>
+    </w:rPr>
+  </w:style>
+  <w:style w:type="paragraph" w:styleId="Textodecomentrio">
+    <w:name w:val="annotation text"/>
+    <w:basedOn w:val="Normal"/>
+    <w:semiHidden/>
+    <w:rPr>
+      <w:sz w:val="20"/>
+    </w:rPr>
+  </w:style>
+  <w:style w:type="paragraph" w:customStyle="1" w:styleId="Item1">
+    <w:name w:val="Item1"/>
+    <w:basedOn w:val="Normal"/>
+  </w:style>
+  <w:style w:type="paragraph" w:customStyle="1" w:styleId="Passo">
+    <w:name w:val="Passo"/>
+    <w:basedOn w:val="Normal"/>
+  </w:style>
+  <w:style w:type="paragraph" w:customStyle="1" w:styleId="Subitem">
+    <w:name w:val="Subitem"/>
+    <w:basedOn w:val="Normal"/>
+    <w:pPr>
+      <w:numPr>
+        <w:numId w:val="11"/>
+      </w:numPr>
+    </w:pPr>
+  </w:style>
+  <w:style w:type="character" w:styleId="HiperlinkVisitado">
+    <w:name w:val="FollowedHyperlink"/>
+    <w:basedOn w:val="Fontepargpadro"/>
+    <w:rPr>
+      <w:color w:val="800080"/>
+      <w:u w:val="single"/>
+    </w:rPr>
+  </w:style>
+  <w:style w:type="character" w:styleId="Nmerodelinha">
+    <w:name w:val="line number"/>
+    <w:basedOn w:val="Fontepargpadro"/>
+  </w:style>
+  <w:style w:type="paragraph" w:customStyle="1" w:styleId="PSCUCNOVO">
+    <w:name w:val="PSC_UC_NOVO"/>
+    <w:basedOn w:val="Normal"/>
+    <w:rsid w:val="003F6900"/>
+    <w:pPr>
+      <w:jc w:val="center"/>
+    </w:pPr>
+    <w:rPr>
+      <w:rFonts w:ascii="Arial" w:hAnsi="Arial"/>
+      <w:b/>
+      <w:sz w:val="24"/>
+      <w:u w:val="single"/>
+    </w:rPr>
+  </w:style>
+  <w:style w:type="paragraph" w:styleId="PargrafodaLista">
+    <w:name w:val="List Paragraph"/>
+    <w:basedOn w:val="Normal"/>
+    <w:uiPriority w:val="34"/>
+    <w:qFormat/>
+    <w:rsid w:val="00BC7BCB"/>
+    <w:pPr>
+      <w:ind w:left="720"/>
+      <w:contextualSpacing/>
+    </w:pPr>
+  </w:style>
+</w:styles>
+</file>
+
+<file path=word/stylesWithEffects.xml><?xml version="1.0" encoding="utf-8"?>
+<w:styles xmlns:wpc="http://schemas.microsoft.com/office/word/2010/wordprocessingCanvas" xmlns:mc="http://schemas.openxmlformats.org/markup-compatibility/2006" xmlns:o="urn:schemas-microsoft-com:office:office" xmlns:r="http://schemas.openxmlformats.org/officeDocument/2006/relationships" xmlns:m="http://schemas.openxmlformats.org/officeDocument/2006/math" xmlns:v="urn:schemas-microsoft-com:vml" xmlns:wp14="http://schemas.microsoft.com/office/word/2010/wordprocessingDrawing" xmlns:wp="http://schemas.openxmlformats.org/drawingml/2006/wordprocessingDrawing" xmlns:w10="urn:schemas-microsoft-com:office:word" xmlns:w="http://schemas.openxmlformats.org/wordprocessingml/2006/main" xmlns:w14="http://schemas.microsoft.com/office/word/2010/wordml" xmlns:wpg="http://schemas.microsoft.com/office/word/2010/wordprocessingGroup" xmlns:wpi="http://schemas.microsoft.com/office/word/2010/wordprocessingInk" xmlns:wne="http://schemas.microsoft.com/office/word/2006/wordml" xmlns:wps="http://schemas.microsoft.com/office/word/2010/wordprocessingShape" mc:Ignorable="w14 wp14">
+  <w:docDefaults>
+    <w:rPrDefault>
+      <w:rPr>
+        <w:rFonts w:ascii="Times New Roman" w:eastAsia="Times New Roman" w:hAnsi="Times New Roman" w:cs="Times New Roman"/>
+        <w:lang w:val="pt-BR" w:eastAsia="pt-BR" w:bidi="ar-SA"/>
+      </w:rPr>
+    </w:rPrDefault>
+    <w:pPrDefault/>
+  </w:docDefaults>
+  <w:latentStyles w:defLockedState="0" w:defUIPriority="0" w:defSemiHidden="1" w:defUnhideWhenUsed="1" w:defQFormat="0" w:count="267">
+    <w:lsdException w:name="Normal" w:semiHidden="0" w:unhideWhenUsed="0" w:qFormat="1"/>
+    <w:lsdException w:name="heading 1" w:semiHidden="0" w:unhideWhenUsed="0" w:qFormat="1"/>
+    <w:lsdException w:name="heading 2" w:semiHidden="0" w:unhideWhenUsed="0" w:qFormat="1"/>
+    <w:lsdException w:name="heading 3" w:semiHidden="0" w:unhideWhenUsed="0" w:qFormat="1"/>
+    <w:lsdException w:name="heading 4" w:semiHidden="0" w:unhideWhenUsed="0" w:qFormat="1"/>
+    <w:lsdException w:name="heading 5" w:semiHidden="0" w:unhideWhenUsed="0" w:qFormat="1"/>
+    <w:lsdException w:name="heading 6" w:semiHidden="0" w:unhideWhenUsed="0" w:qFormat="1"/>
+    <w:lsdException w:name="heading 7" w:qFormat="1"/>
+    <w:lsdException w:name="heading 8" w:qFormat="1"/>
+    <w:lsdException w:name="heading 9" w:qFormat="1"/>
+    <w:lsdException w:name="toc 1" w:uiPriority="39"/>
+    <w:lsdException w:name="toc 2" w:uiPriority="39"/>
+    <w:lsdException w:name="toc 3" w:uiPriority="39"/>
+    <w:lsdException w:name="caption" w:qFormat="1"/>
+    <w:lsdException w:name="List Number" w:semiHidden="0" w:unhideWhenUsed="0"/>
+    <w:lsdException w:name="List 4" w:semiHidden="0" w:unhideWhenUsed="0"/>
+    <w:lsdException w:name="List 5" w:semiHidden="0" w:unhideWhenUsed="0"/>
+    <w:lsdException w:name="Title" w:semiHidden="0" w:unhideWhenUsed="0" w:qFormat="1"/>
+    <w:lsdException w:name="Subtitle" w:semiHidden="0" w:unhideWhenUsed="0" w:qFormat="1"/>
+    <w:lsdException w:name="Salutation" w:semiHidden="0" w:unhideWhenUsed="0"/>
+    <w:lsdException w:name="Date" w:semiHidden="0" w:unhideWhenUsed="0"/>
+    <w:lsdException w:name="Body Text First Indent" w:semiHidden="0" w:unhideWhenUsed="0"/>
+    <w:lsdException w:name="Hyperlink" w:uiPriority="99"/>
+    <w:lsdException w:name="Strong" w:semiHidden="0" w:unhideWhenUsed="0" w:qFormat="1"/>
+    <w:lsdException w:name="Emphasis" w:semiHidden="0" w:unhideWhenUsed="0" w:qFormat="1"/>
+    <w:lsdException w:name="Table Grid" w:semiHidden="0" w:unhideWhenUsed="0"/>
+    <w:lsdException w:name="Placeholder Text" w:uiPriority="99" w:unhideWhenUsed="0"/>
+    <w:lsdException w:name="No Spacing" w:semiHidden="0" w:uiPriority="1" w:unhideWhenUsed="0" w:qFormat="1"/>
+    <w:lsdException w:name="Light Shading" w:semiHidden="0" w:uiPriority="60" w:unhideWhenUsed="0"/>
+    <w:lsdException w:name="Light List" w:semiHidden="0" w:uiPriority="61" w:unhideWhenUsed="0"/>
+    <w:lsdException w:name="Light Grid" w:semiHidden="0" w:uiPriority="62" w:unhideWhenUsed="0"/>
+    <w:lsdException w:name="Medium Shading 1" w:semiHidden="0" w:uiPriority="63" w:unhideWhenUsed="0"/>
+    <w:lsdException w:name="Medium Shading 2" w:semiHidden="0" w:uiPriority="64" w:unhideWhenUsed="0"/>
+    <w:lsdException w:name="Medium List 1" w:semiHidden="0" w:uiPriority="65" w:unhideWhenUsed="0"/>
+    <w:lsdException w:name="Medium List 2" w:semiHidden="0" w:uiPriority="66" w:unhideWhenUsed="0"/>
+    <w:lsdException w:name="Medium Grid 1" w:semiHidden="0" w:uiPriority="67" w:unhideWhenUsed="0"/>
+    <w:lsdException w:name="Medium Grid 2" w:semiHidden="0" w:uiPriority="68" w:unhideWhenUsed="0"/>
+    <w:lsdException w:name="Medium Grid 3" w:semiHidden="0" w:uiPriority="69" w:unhideWhenUsed="0"/>
+    <w:lsdException w:name="Dark List" w:semiHidden="0" w:uiPriority="70" w:unhideWhenUsed="0"/>
+    <w:lsdException w:name="Colorful Shading" w:semiHidden="0" w:uiPriority="71" w:unhideWhenUsed="0"/>
+    <w:lsdException w:name="Colorful List" w:semiHidden="0" w:uiPriority="72" w:unhideWhenUsed="0"/>
+    <w:lsdException w:name="Colorful Grid" w:semiHidden="0" w:uiPriority="73" w:unhideWhenUsed="0"/>
+    <w:lsdException w:name="Light Shading Accent 1" w:semiHidden="0" w:uiPriority="60" w:unhideWhenUsed="0"/>
+    <w:lsdException w:name="Light List Accent 1" w:semiHidden="0" w:uiPriority="61" w:unhideWhenUsed="0"/>
+    <w:lsdException w:name="Light Grid Accent 1" w:semiHidden="0" w:uiPriority="62" w:unhideWhenUsed="0"/>
+    <w:lsdException w:name="Medium Shading 1 Accent 1" w:semiHidden="0" w:uiPriority="63" w:unhideWhenUsed="0"/>
+    <w:lsdException w:name="Medium Shading 2 Accent 1" w:semiHidden="0" w:uiPriority="64" w:unhideWhenUsed="0"/>
+    <w:lsdException w:name="Medium List 1 Accent 1" w:semiHidden="0" w:uiPriority="65" w:unhideWhenUsed="0"/>
+    <w:lsdException w:name="Revision" w:uiPriority="99" w:unhideWhenUsed="0"/>
+    <w:lsdException w:name="List Paragraph" w:semiHidden="0" w:uiPriority="34" w:unhideWhenUsed="0" w:qFormat="1"/>
+    <w:lsdException w:name="Quote" w:semiHidden="0" w:uiPriority="29" w:unhideWhenUsed="0" w:qFormat="1"/>
+    <w:lsdException w:name="Intense Quote" w:semiHidden="0" w:uiPriority="30" w:unhideWhenUsed="0" w:qFormat="1"/>
+    <w:lsdException w:name="Medium List 2 Accent 1" w:semiHidden="0" w:uiPriority="66" w:unhideWhenUsed="0"/>
+    <w:lsdException w:name="Medium Grid 1 Accent 1" w:semiHidden="0" w:uiPriority="67" w:unhideWhenUsed="0"/>
+    <w:lsdException w:name="Medium Grid 2 Accent 1" w:semiHidden="0" w:uiPriority="68" w:unhideWhenUsed="0"/>
+    <w:lsdException w:name="Medium Grid 3 Accent 1" w:semiHidden="0" w:uiPriority="69" w:unhideWhenUsed="0"/>
+    <w:lsdException w:name="Dark List Accent 1" w:semiHidden="0" w:uiPriority="70" w:unhideWhenUsed="0"/>
+    <w:lsdException w:name="Colorful Shading Accent 1" w:semiHidden="0" w:uiPriority="71" w:unhideWhenUsed="0"/>
+    <w:lsdException w:name="Colorful List Accent 1" w:semiHidden="0" w:uiPriority="72" w:unhideWhenUsed="0"/>
+    <w:lsdException w:name="Colorful Grid Accent 1" w:semiHidden="0" w:uiPriority="73" w:unhideWhenUsed="0"/>
+    <w:lsdException w:name="Light Shading Accent 2" w:semiHidden="0" w:uiPriority="60" w:unhideWhenUsed="0"/>
+    <w:lsdException w:name="Light List Accent 2" w:semiHidden="0" w:uiPriority="61" w:unhideWhenUsed="0"/>
+    <w:lsdException w:name="Light Grid Accent 2" w:semiHidden="0" w:uiPriority="62" w:unhideWhenUsed="0"/>
+    <w:lsdException w:name="Medium Shading 1 Accent 2" w:semiHidden="0" w:uiPriority="63" w:unhideWhenUsed="0"/>
+    <w:lsdException w:name="Medium Shading 2 Accent 2" w:semiHidden="0" w:uiPriority="64" w:unhideWhenUsed="0"/>
+    <w:lsdException w:name="Medium List 1 Accent 2" w:semiHidden="0" w:uiPriority="65" w:unhideWhenUsed="0"/>
+    <w:lsdException w:name="Medium List 2 Accent 2" w:semiHidden="0" w:uiPriority="66" w:unhideWhenUsed="0"/>
+    <w:lsdException w:name="Medium Grid 1 Accent 2" w:semiHidden="0" w:uiPriority="67" w:unhideWhenUsed="0"/>
+    <w:lsdException w:name="Medium Grid 2 Accent 2" w:semiHidden="0" w:uiPriority="68" w:unhideWhenUsed="0"/>
+    <w:lsdException w:name="Medium Grid 3 Accent 2" w:semiHidden="0" w:uiPriority="69" w:unhideWhenUsed="0"/>
+    <w:lsdException w:name="Dark List Accent 2" w:semiHidden="0" w:uiPriority="70" w:unhideWhenUsed="0"/>
+    <w:lsdException w:name="Colorful Shading Accent 2" w:semiHidden="0" w:uiPriority="71" w:unhideWhenUsed="0"/>
+    <w:lsdException w:name="Colorful List Accent 2" w:semiHidden="0" w:uiPriority="72" w:unhideWhenUsed="0"/>
+    <w:lsdException w:name="Colorful Grid Accent 2" w:semiHidden="0" w:uiPriority="73" w:unhideWhenUsed="0"/>
+    <w:lsdException w:name="Light Shading Accent 3" w:semiHidden="0" w:uiPriority="60" w:unhideWhenUsed="0"/>
+    <w:lsdException w:name="Light List Accent 3" w:semiHidden="0" w:uiPriority="61" w:unhideWhenUsed="0"/>
+    <w:lsdException w:name="Light Grid Accent 3" w:semiHidden="0" w:uiPriority="62" w:unhideWhenUsed="0"/>
+    <w:lsdException w:name="Medium Shading 1 Accent 3" w:semiHidden="0" w:uiPriority="63" w:unhideWhenUsed="0"/>
+    <w:lsdException w:name="Medium Shading 2 Accent 3" w:semiHidden="0" w:uiPriority="64" w:unhideWhenUsed="0"/>
+    <w:lsdException w:name="Medium List 1 Accent 3" w:semiHidden="0" w:uiPriority="65" w:unhideWhenUsed="0"/>
+    <w:lsdException w:name="Medium List 2 Accent 3" w:semiHidden="0" w:uiPriority="66" w:unhideWhenUsed="0"/>
+    <w:lsdException w:name="Medium Grid 1 Accent 3" w:semiHidden="0" w:uiPriority="67" w:unhideWhenUsed="0"/>
+    <w:lsdException w:name="Medium Grid 2 Accent 3" w:semiHidden="0" w:uiPriority="68" w:unhideWhenUsed="0"/>
+    <w:lsdException w:name="Medium Grid 3 Accent 3" w:semiHidden="0" w:uiPriority="69" w:unhideWhenUsed="0"/>
+    <w:lsdException w:name="Dark List Accent 3" w:semiHidden="0" w:uiPriority="70" w:unhideWhenUsed="0"/>
+    <w:lsdException w:name="Colorful Shading Accent 3" w:semiHidden="0" w:uiPriority="71" w:unhideWhenUsed="0"/>
+    <w:lsdException w:name="Colorful List Accent 3" w:semiHidden="0" w:uiPriority="72" w:unhideWhenUsed="0"/>
+    <w:lsdException w:name="Colorful Grid Accent 3" w:semiHidden="0" w:uiPriority="73" w:unhideWhenUsed="0"/>
+    <w:lsdException w:name="Light Shading Accent 4" w:semiHidden="0" w:uiPriority="60" w:unhideWhenUsed="0"/>
+    <w:lsdException w:name="Light List Accent 4" w:semiHidden="0" w:uiPriority="61" w:unhideWhenUsed="0"/>
+    <w:lsdException w:name="Light Grid Accent 4" w:semiHidden="0" w:uiPriority="62" w:unhideWhenUsed="0"/>
+    <w:lsdException w:name="Medium Shading 1 Accent 4" w:semiHidden="0" w:uiPriority="63" w:unhideWhenUsed="0"/>
+    <w:lsdException w:name="Medium Shading 2 Accent 4" w:semiHidden="0" w:uiPriority="64" w:unhideWhenUsed="0"/>
+    <w:lsdException w:name="Medium List 1 Accent 4" w:semiHidden="0" w:uiPriority="65" w:unhideWhenUsed="0"/>
+    <w:lsdException w:name="Medium List 2 Accent 4" w:semiHidden="0" w:uiPriority="66" w:unhideWhenUsed="0"/>
+    <w:lsdException w:name="Medium Grid 1 Accent 4" w:semiHidden="0" w:uiPriority="67" w:unhideWhenUsed="0"/>
+    <w:lsdException w:name="Medium Grid 2 Accent 4" w:semiHidden="0" w:uiPriority="68" w:unhideWhenUsed="0"/>
+    <w:lsdException w:name="Medium Grid 3 Accent 4" w:semiHidden="0" w:uiPriority="69" w:unhideWhenUsed="0"/>
+    <w:lsdException w:name="Dark List Accent 4" w:semiHidden="0" w:uiPriority="70" w:unhideWhenUsed="0"/>
+    <w:lsdException w:name="Colorful Shading Accent 4" w:semiHidden="0" w:uiPriority="71" w:unhideWhenUsed="0"/>
+    <w:lsdException w:name="Colorful List Accent 4" w:semiHidden="0" w:uiPriority="72" w:unhideWhenUsed="0"/>
+    <w:lsdException w:name="Colorful Grid Accent 4" w:semiHidden="0" w:uiPriority="73" w:unhideWhenUsed="0"/>
+    <w:lsdException w:name="Light Shading Accent 5" w:semiHidden="0" w:uiPriority="60" w:unhideWhenUsed="0"/>
+    <w:lsdException w:name="Light List Accent 5" w:semiHidden="0" w:uiPriority="61" w:unhideWhenUsed="0"/>
+    <w:lsdException w:name="Light Grid Accent 5" w:semiHidden="0" w:uiPriority="62" w:unhideWhenUsed="0"/>
+    <w:lsdException w:name="Medium Shading 1 Accent 5" w:semiHidden="0" w:uiPriority="63" w:unhideWhenUsed="0"/>
+    <w:lsdException w:name="Medium Shading 2 Accent 5" w:semiHidden="0" w:uiPriority="64" w:unhideWhenUsed="0"/>
+    <w:lsdException w:name="Medium List 1 Accent 5" w:semiHidden="0" w:uiPriority="65" w:unhideWhenUsed="0"/>
+    <w:lsdException w:name="Medium List 2 Accent 5" w:semiHidden="0" w:uiPriority="66" w:unhideWhenUsed="0"/>
+    <w:lsdException w:name="Medium Grid 1 Accent 5" w:semiHidden="0" w:uiPriority="67" w:unhideWhenUsed="0"/>
+    <w:lsdException w:name="Medium Grid 2 Accent 5" w:semiHidden="0" w:uiPriority="68" w:unhideWhenUsed="0"/>
+    <w:lsdException w:name="Medium Grid 3 Accent 5" w:semiHidden="0" w:uiPriority="69" w:unhideWhenUsed="0"/>
+    <w:lsdException w:name="Dark List Accent 5" w:semiHidden="0" w:uiPriority="70" w:unhideWhenUsed="0"/>
+    <w:lsdException w:name="Colorful Shading Accent 5" w:semiHidden="0" w:uiPriority="71" w:unhideWhenUsed="0"/>
+    <w:lsdException w:name="Colorful List Accent 5" w:semiHidden="0" w:uiPriority="72" w:unhideWhenUsed="0"/>
+    <w:lsdException w:name="Colorful Grid Accent 5" w:semiHidden="0" w:uiPriority="73" w:unhideWhenUsed="0"/>
+    <w:lsdException w:name="Light Shading Accent 6" w:semiHidden="0" w:uiPriority="60" w:unhideWhenUsed="0"/>
+    <w:lsdException w:name="Light List Accent 6" w:semiHidden="0" w:uiPriority="61" w:unhideWhenUsed="0"/>
+    <w:lsdException w:name="Light Grid Accent 6" w:semiHidden="0" w:uiPriority="62" w:unhideWhenUsed="0"/>
+    <w:lsdException w:name="Medium Shading 1 Accent 6" w:semiHidden="0" w:uiPriority="63" w:unhideWhenUsed="0"/>
+    <w:lsdException w:name="Medium Shading 2 Accent 6" w:semiHidden="0" w:uiPriority="64" w:unhideWhenUsed="0"/>
+    <w:lsdException w:name="Medium List 1 Accent 6" w:semiHidden="0" w:uiPriority="65" w:unhideWhenUsed="0"/>
+    <w:lsdException w:name="Medium List 2 Accent 6" w:semiHidden="0" w:uiPriority="66" w:unhideWhenUsed="0"/>
+    <w:lsdException w:name="Medium Grid 1 Accent 6" w:semiHidden="0" w:uiPriority="67" w:unhideWhenUsed="0"/>
+    <w:lsdException w:name="Medium Grid 2 Accent 6" w:semiHidden="0" w:uiPriority="68" w:unhideWhenUsed="0"/>
+    <w:lsdException w:name="Medium Grid 3 Accent 6" w:semiHidden="0" w:uiPriority="69" w:unhideWhenUsed="0"/>
+    <w:lsdException w:name="Dark List Accent 6" w:semiHidden="0" w:uiPriority="70" w:unhideWhenUsed="0"/>
+    <w:lsdException w:name="Colorful Shading Accent 6" w:semiHidden="0" w:uiPriority="71" w:unhideWhenUsed="0"/>
+    <w:lsdException w:name="Colorful List Accent 6" w:semiHidden="0" w:uiPriority="72" w:unhideWhenUsed="0"/>
+    <w:lsdException w:name="Colorful Grid Accent 6" w:semiHidden="0" w:uiPriority="73" w:unhideWhenUsed="0"/>
+    <w:lsdException w:name="Subtle Emphasis" w:semiHidden="0" w:uiPriority="19" w:unhideWhenUsed="0" w:qFormat="1"/>
+    <w:lsdException w:name="Intense Emphasis" w:semiHidden="0" w:uiPriority="21" w:unhideWhenUsed="0" w:qFormat="1"/>
+    <w:lsdException w:name="Subtle Reference" w:semiHidden="0" w:uiPriority="31" w:unhideWhenUsed="0" w:qFormat="1"/>
+    <w:lsdException w:name="Intense Reference" w:semiHidden="0" w:uiPriority="32" w:unhideWhenUsed="0" w:qFormat="1"/>
+    <w:lsdException w:name="Book Title" w:semiHidden="0" w:uiPriority="33" w:unhideWhenUsed="0" w:qFormat="1"/>
+    <w:lsdException w:name="Bibliography" w:uiPriority="37"/>
+    <w:lsdException w:name="TOC Heading" w:uiPriority="39" w:qFormat="1"/>
   </w:latentStyles>
   <w:style w:type="paragraph" w:default="1" w:styleId="Normal">
     <w:name w:val="Normal"/>
@@ -11791,7 +12938,7 @@
   <a:extraClrSchemeLst/>
   <a:extLst>
     <a:ext uri="{05A4C25C-085E-4340-85A3-A5531E510DB2}">
-      <thm15:themeFamily xmlns:thm15="http://schemas.microsoft.com/office/thememl/2012/main" name="Office Theme" id="{62F939B6-93AF-4DB8-9C6B-D6C7DFDC589F}" vid="{4A3C46E8-61CC-4603-A589-7422A47A8E4A}"/>
+      <thm15:themeFamily xmlns:thm15="http://schemas.microsoft.com/office/thememl/2012/main" xmlns="" name="Office Theme" id="{62F939B6-93AF-4DB8-9C6B-D6C7DFDC589F}" vid="{4A3C46E8-61CC-4603-A589-7422A47A8E4A}"/>
     </a:ext>
   </a:extLst>
 </a:theme>
@@ -11802,7 +12949,7 @@
 </file>
 
 <file path=customXml/itemProps1.xml><?xml version="1.0" encoding="utf-8"?>
-<ds:datastoreItem xmlns:ds="http://schemas.openxmlformats.org/officeDocument/2006/customXml" ds:itemID="{D2F6F10A-2796-452D-9428-1DF9DA7B90D5}">
+<ds:datastoreItem xmlns:ds="http://schemas.openxmlformats.org/officeDocument/2006/customXml" ds:itemID="{6EEEC263-3F60-4E61-8587-2A029673AF27}">
   <ds:schemaRefs>
     <ds:schemaRef ds:uri="http://schemas.openxmlformats.org/officeDocument/2006/bibliography"/>
   </ds:schemaRefs>

</xml_diff>

<commit_message>
pequenas correções nas pré-condições dos casos de uso
</commit_message>
<xml_diff>
--- a/APS/APS_Fitness Academia-Especificação de Caso de Uso.docx
+++ b/APS/APS_Fitness Academia-Especificação de Caso de Uso.docx
@@ -135,7 +135,6 @@
         <w:rPr>
           <w:rFonts w:ascii="Arial" w:hAnsi="Arial" w:cs="Arial"/>
           <w:noProof/>
-          <w:lang w:val="en-US" w:eastAsia="en-US"/>
         </w:rPr>
         <w:drawing>
           <wp:anchor distT="0" distB="0" distL="114300" distR="114300" simplePos="0" relativeHeight="251657728" behindDoc="0" locked="0" layoutInCell="1" allowOverlap="1">
@@ -2093,14 +2092,7 @@
             <w:rStyle w:val="Hyperlink"/>
             <w:noProof/>
           </w:rPr>
-          <w:t>Caso de Uso 007 – Manter P</w:t>
-        </w:r>
-        <w:r>
-          <w:rPr>
-            <w:rStyle w:val="Hyperlink"/>
-            <w:noProof/>
-          </w:rPr>
-          <w:t>lano de Treinamento</w:t>
+          <w:t>Caso de Uso 007 – Manter Plano de Treinamento</w:t>
         </w:r>
         <w:r>
           <w:rPr>
@@ -3266,23 +3258,6 @@
     <w:p>
       <w:pPr>
         <w:numPr>
-          <w:ilvl w:val="1"/>
-          <w:numId w:val="13"/>
-        </w:numPr>
-        <w:rPr>
-          <w:rFonts w:ascii="Arial" w:hAnsi="Arial" w:cs="Arial"/>
-        </w:rPr>
-      </w:pPr>
-      <w:r>
-        <w:rPr>
-          <w:rFonts w:ascii="Arial" w:hAnsi="Arial" w:cs="Arial"/>
-        </w:rPr>
-        <w:t>Idade</w:t>
-      </w:r>
-    </w:p>
-    <w:p>
-      <w:pPr>
-        <w:numPr>
           <w:ilvl w:val="0"/>
           <w:numId w:val="13"/>
         </w:numPr>
@@ -3335,7 +3310,6 @@
         <w:rPr>
           <w:rFonts w:ascii="Arial" w:hAnsi="Arial" w:cs="Arial"/>
         </w:rPr>
-        <w:lastRenderedPageBreak/>
         <w:t>O sistema exibe uma mensagem “A operação foi realizada com sucesso”</w:t>
       </w:r>
       <w:r>
@@ -3365,6 +3339,7 @@
         <w:rPr>
           <w:rFonts w:ascii="Arial" w:hAnsi="Arial" w:cs="Arial"/>
         </w:rPr>
+        <w:lastRenderedPageBreak/>
         <w:t>O sistema</w:t>
       </w:r>
       <w:r>
@@ -5954,6 +5929,7 @@
     </w:p>
     <w:p>
       <w:pPr>
+        <w:ind w:left="1701" w:hanging="1701"/>
         <w:rPr>
           <w:rFonts w:ascii="Arial" w:hAnsi="Arial" w:cs="Arial"/>
           <w:iCs/>
@@ -5985,6 +5961,29 @@
           <w:iCs/>
         </w:rPr>
         <w:t>.</w:t>
+      </w:r>
+      <w:r>
+        <w:rPr>
+          <w:rFonts w:ascii="Arial" w:hAnsi="Arial" w:cs="Arial"/>
+          <w:iCs/>
+        </w:rPr>
+        <w:t xml:space="preserve"> As atividades devem estar </w:t>
+      </w:r>
+      <w:proofErr w:type="spellStart"/>
+      <w:r>
+        <w:rPr>
+          <w:rFonts w:ascii="Arial" w:hAnsi="Arial" w:cs="Arial"/>
+          <w:iCs/>
+        </w:rPr>
+        <w:t>pré</w:t>
+      </w:r>
+      <w:proofErr w:type="spellEnd"/>
+      <w:r>
+        <w:rPr>
+          <w:rFonts w:ascii="Arial" w:hAnsi="Arial" w:cs="Arial"/>
+          <w:iCs/>
+        </w:rPr>
+        <w:t>-cadastradas.</w:t>
       </w:r>
     </w:p>
     <w:p>
@@ -6595,6 +6594,7 @@
         <w:rPr>
           <w:rFonts w:ascii="Arial" w:hAnsi="Arial" w:cs="Arial"/>
         </w:rPr>
+        <w:lastRenderedPageBreak/>
         <w:t xml:space="preserve">Após digitar as informações, o usuário confirma a inclusão do </w:t>
       </w:r>
       <w:r>
@@ -6636,7 +6636,6 @@
         <w:rPr>
           <w:rFonts w:ascii="Arial" w:hAnsi="Arial" w:cs="Arial"/>
         </w:rPr>
-        <w:lastRenderedPageBreak/>
         <w:t xml:space="preserve">O sistema exibe uma mensagem “A operação foi realizada com sucesso” </w:t>
       </w:r>
       <w:r>
@@ -7616,6 +7615,7 @@
           <w:rFonts w:ascii="Arial" w:hAnsi="Arial" w:cs="Arial"/>
           <w:b/>
         </w:rPr>
+        <w:lastRenderedPageBreak/>
         <w:t>Pós-condições</w:t>
       </w:r>
       <w:r>
@@ -7660,7 +7660,6 @@
           <w:rFonts w:ascii="Arial" w:hAnsi="Arial" w:cs="Arial"/>
           <w:sz w:val="24"/>
         </w:rPr>
-        <w:lastRenderedPageBreak/>
         <w:t>Fluxo Básico</w:t>
       </w:r>
       <w:bookmarkEnd w:id="31"/>
@@ -8721,6 +8720,7 @@
     </w:p>
     <w:p>
       <w:pPr>
+        <w:ind w:left="1701" w:hanging="1701"/>
         <w:rPr>
           <w:rFonts w:ascii="Arial" w:hAnsi="Arial" w:cs="Arial"/>
           <w:iCs/>
@@ -8766,6 +8766,13 @@
           <w:iCs/>
         </w:rPr>
         <w:t>.</w:t>
+      </w:r>
+      <w:r>
+        <w:rPr>
+          <w:rFonts w:ascii="Arial" w:hAnsi="Arial" w:cs="Arial"/>
+          <w:iCs/>
+        </w:rPr>
+        <w:t xml:space="preserve"> As atividades devem estar previamente cadastradas.</w:t>
       </w:r>
     </w:p>
     <w:p>
@@ -9570,6 +9577,7 @@
           <w:rFonts w:ascii="Arial" w:hAnsi="Arial" w:cs="Arial"/>
           <w:b/>
         </w:rPr>
+        <w:lastRenderedPageBreak/>
         <w:t>SUB</w:t>
       </w:r>
       <w:r>
@@ -9663,7 +9671,6 @@
         <w:rPr>
           <w:rFonts w:ascii="Arial" w:hAnsi="Arial" w:cs="Arial"/>
         </w:rPr>
-        <w:lastRenderedPageBreak/>
         <w:t>O</w:t>
       </w:r>
       <w:r>
@@ -10221,6 +10228,7 @@
     </w:p>
     <w:p>
       <w:pPr>
+        <w:ind w:left="1701" w:hanging="1701"/>
         <w:rPr>
           <w:rFonts w:ascii="Arial" w:hAnsi="Arial" w:cs="Arial"/>
           <w:iCs/>
@@ -10253,6 +10261,15 @@
         </w:rPr>
         <w:t>.</w:t>
       </w:r>
+      <w:r>
+        <w:rPr>
+          <w:rFonts w:ascii="Arial" w:hAnsi="Arial" w:cs="Arial"/>
+          <w:iCs/>
+        </w:rPr>
+        <w:t xml:space="preserve"> Clientes, exercícios e objetivos devem estar previamente cadastrados.</w:t>
+      </w:r>
+      <w:bookmarkStart w:id="37" w:name="_GoBack"/>
+      <w:bookmarkEnd w:id="37"/>
     </w:p>
     <w:p>
       <w:pPr>
@@ -10304,7 +10321,7 @@
           <w:sz w:val="24"/>
         </w:rPr>
       </w:pPr>
-      <w:bookmarkStart w:id="37" w:name="_Toc354598482"/>
+      <w:bookmarkStart w:id="38" w:name="_Toc354598482"/>
       <w:r>
         <w:rPr>
           <w:rFonts w:ascii="Arial" w:hAnsi="Arial" w:cs="Arial"/>
@@ -10312,7 +10329,7 @@
         </w:rPr>
         <w:t>Fluxo Básico</w:t>
       </w:r>
-      <w:bookmarkEnd w:id="37"/>
+      <w:bookmarkEnd w:id="38"/>
     </w:p>
     <w:p>
       <w:pPr>
@@ -10444,6 +10461,7 @@
         <w:rPr>
           <w:rFonts w:ascii="Arial" w:hAnsi="Arial" w:cs="Arial"/>
         </w:rPr>
+        <w:lastRenderedPageBreak/>
         <w:t>O sistema exibe uma lista conforme pesquisa. Nesta mesma tela o sistema exibe as opções “Pesquisar”, “Novo” [SB001] Incluir Plano de Treinamento, “Alterar Plano de Treinamento” [SB002] e “Excluir Plano de Treinamento [SB003]”.</w:t>
       </w:r>
     </w:p>
@@ -10484,7 +10502,6 @@
           <w:rFonts w:ascii="Arial" w:hAnsi="Arial" w:cs="Arial"/>
           <w:b/>
         </w:rPr>
-        <w:lastRenderedPageBreak/>
         <w:t>SUB</w:t>
       </w:r>
       <w:r>
@@ -10590,7 +10607,6 @@
           <w:rFonts w:ascii="Arial" w:hAnsi="Arial" w:cs="Arial"/>
         </w:rPr>
       </w:pPr>
-      <w:bookmarkStart w:id="38" w:name="_GoBack"/>
       <w:r>
         <w:rPr>
           <w:rFonts w:ascii="Arial" w:hAnsi="Arial" w:cs="Arial"/>
@@ -10598,7 +10614,6 @@
         <w:t>Lista de exercícios</w:t>
       </w:r>
     </w:p>
-    <w:bookmarkEnd w:id="38"/>
     <w:p>
       <w:pPr>
         <w:pStyle w:val="PSCReferencia"/>
@@ -11448,7 +11463,6 @@
     <w:r>
       <w:rPr>
         <w:noProof/>
-        <w:lang w:val="en-US" w:eastAsia="en-US"/>
       </w:rPr>
       <w:drawing>
         <wp:anchor distT="0" distB="0" distL="114300" distR="114300" simplePos="0" relativeHeight="251657216" behindDoc="0" locked="0" layoutInCell="0" allowOverlap="1" wp14:anchorId="5C5DDBA4" wp14:editId="17C00C9B">
@@ -11528,7 +11542,6 @@
     <w:r>
       <w:rPr>
         <w:noProof/>
-        <w:lang w:val="en-US" w:eastAsia="en-US"/>
       </w:rPr>
       <w:drawing>
         <wp:anchor distT="0" distB="0" distL="114300" distR="114300" simplePos="0" relativeHeight="251658240" behindDoc="0" locked="0" layoutInCell="0" allowOverlap="1" wp14:anchorId="3DB04A9C" wp14:editId="2F2B1445">
@@ -11596,7 +11609,6 @@
     <w:r>
       <w:rPr>
         <w:noProof/>
-        <w:lang w:val="en-US" w:eastAsia="en-US"/>
       </w:rPr>
       <w:drawing>
         <wp:anchor distT="0" distB="0" distL="114300" distR="114300" simplePos="0" relativeHeight="251656192" behindDoc="0" locked="0" layoutInCell="0" allowOverlap="1" wp14:anchorId="22B56D7D" wp14:editId="253626C2">
@@ -11674,7 +11686,6 @@
     <w:r>
       <w:rPr>
         <w:noProof/>
-        <w:lang w:val="en-US" w:eastAsia="en-US"/>
       </w:rPr>
       <w:drawing>
         <wp:anchor distT="0" distB="0" distL="114300" distR="114300" simplePos="0" relativeHeight="251659264" behindDoc="0" locked="0" layoutInCell="1" allowOverlap="1" wp14:anchorId="0BF6F6C8" wp14:editId="1C66045D">
@@ -18677,7 +18688,7 @@
   <a:extraClrSchemeLst/>
   <a:extLst>
     <a:ext uri="{05A4C25C-085E-4340-85A3-A5531E510DB2}">
-      <thm15:themeFamily xmlns:thm15="http://schemas.microsoft.com/office/thememl/2012/main" xmlns="" name="Office Theme" id="{62F939B6-93AF-4DB8-9C6B-D6C7DFDC589F}" vid="{4A3C46E8-61CC-4603-A589-7422A47A8E4A}"/>
+      <thm15:themeFamily xmlns="" xmlns:thm15="http://schemas.microsoft.com/office/thememl/2012/main" name="Office Theme" id="{62F939B6-93AF-4DB8-9C6B-D6C7DFDC589F}" vid="{4A3C46E8-61CC-4603-A589-7422A47A8E4A}"/>
     </a:ext>
   </a:extLst>
 </a:theme>
@@ -18688,7 +18699,7 @@
 </file>
 
 <file path=customXml/itemProps1.xml><?xml version="1.0" encoding="utf-8"?>
-<ds:datastoreItem xmlns:ds="http://schemas.openxmlformats.org/officeDocument/2006/customXml" ds:itemID="{6E0E60EC-81EB-4828-B185-B41A35C476B5}">
+<ds:datastoreItem xmlns:ds="http://schemas.openxmlformats.org/officeDocument/2006/customXml" ds:itemID="{E59A9F32-3B6C-42F9-B39F-9B5B5EAE9D63}">
   <ds:schemaRefs>
     <ds:schemaRef ds:uri="http://schemas.openxmlformats.org/officeDocument/2006/bibliography"/>
   </ds:schemaRefs>

</xml_diff>

<commit_message>
Doc req, diagrama de casos de uso e especificação -> Aprovado.
</commit_message>
<xml_diff>
--- a/APS/APS_Fitness Academia-Especificação de Caso de Uso.docx
+++ b/APS/APS_Fitness Academia-Especificação de Caso de Uso.docx
@@ -10470,7 +10470,7 @@
         <w:rPr>
           <w:rFonts w:ascii="Arial" w:hAnsi="Arial" w:cs="Arial"/>
         </w:rPr>
-        <w:t>pacote</w:t>
+        <w:t>atividade</w:t>
       </w:r>
       <w:r>
         <w:rPr>
@@ -36516,7 +36516,7 @@
 </file>
 
 <file path=customXml/itemProps1.xml><?xml version="1.0" encoding="utf-8"?>
-<ds:datastoreItem xmlns:ds="http://schemas.openxmlformats.org/officeDocument/2006/customXml" ds:itemID="{232D459A-E4DD-47E3-B437-7DDBAECF192B}">
+<ds:datastoreItem xmlns:ds="http://schemas.openxmlformats.org/officeDocument/2006/customXml" ds:itemID="{6255CB3A-830D-4D31-8928-B04935180BD1}">
   <ds:schemaRefs>
     <ds:schemaRef ds:uri="http://schemas.openxmlformats.org/officeDocument/2006/bibliography"/>
   </ds:schemaRefs>

</xml_diff>